<commit_message>
Ajout des strings pour les spinners dans l'ajout de revenus et mise à jour de la documentation pour la semaine du 21 février au 27 février 2021.
</commit_message>
<xml_diff>
--- a/doc/Document de conception.docx
+++ b/doc/Document de conception.docx
@@ -870,6 +870,99 @@
           <w:szCs w:val="24"/>
         </w:rPr>
         <w:t>8</w:t>
+      </w:r>
+    </w:p>
+    <w:p>
+      <w:pPr>
+        <w:pStyle w:val="Tabledesmatires"/>
+        <w:rPr>
+          <w:sz w:val="24"/>
+          <w:szCs w:val="24"/>
+        </w:rPr>
+      </w:pPr>
+      <w:r>
+        <w:rPr>
+          <w:sz w:val="24"/>
+          <w:szCs w:val="24"/>
+        </w:rPr>
+        <w:tab/>
+      </w:r>
+      <w:r>
+        <w:rPr>
+          <w:sz w:val="24"/>
+          <w:szCs w:val="24"/>
+        </w:rPr>
+        <w:t>D</w:t>
+      </w:r>
+      <w:r>
+        <w:rPr>
+          <w:sz w:val="24"/>
+          <w:szCs w:val="24"/>
+        </w:rPr>
+        <w:t>.</w:t>
+      </w:r>
+      <w:r>
+        <w:rPr>
+          <w:sz w:val="24"/>
+          <w:szCs w:val="24"/>
+        </w:rPr>
+        <w:tab/>
+      </w:r>
+      <w:r>
+        <w:rPr>
+          <w:sz w:val="24"/>
+          <w:szCs w:val="24"/>
+        </w:rPr>
+        <w:t xml:space="preserve">Semaine du </w:t>
+      </w:r>
+      <w:r>
+        <w:rPr>
+          <w:sz w:val="24"/>
+          <w:szCs w:val="24"/>
+        </w:rPr>
+        <w:t>21</w:t>
+      </w:r>
+      <w:r>
+        <w:rPr>
+          <w:sz w:val="24"/>
+          <w:szCs w:val="24"/>
+        </w:rPr>
+        <w:t xml:space="preserve"> février au 2</w:t>
+      </w:r>
+      <w:r>
+        <w:rPr>
+          <w:sz w:val="24"/>
+          <w:szCs w:val="24"/>
+        </w:rPr>
+        <w:t>7</w:t>
+      </w:r>
+      <w:r>
+        <w:rPr>
+          <w:sz w:val="24"/>
+          <w:szCs w:val="24"/>
+        </w:rPr>
+        <w:t xml:space="preserve"> février 2021</w:t>
+      </w:r>
+      <w:r>
+        <w:rPr>
+          <w:sz w:val="24"/>
+          <w:szCs w:val="24"/>
+        </w:rPr>
+        <w:tab/>
+      </w:r>
+      <w:r>
+        <w:rPr>
+          <w:sz w:val="24"/>
+          <w:szCs w:val="24"/>
+        </w:rPr>
+        <w:tab/>
+      </w:r>
+      <w:r>
+        <w:rPr>
+          <w:sz w:val="24"/>
+          <w:szCs w:val="24"/>
+        </w:rPr>
+        <w:t>9</w:t>
       </w:r>
     </w:p>
     <w:p>
@@ -1424,7 +1517,7 @@
                   <v:path o:extrusionok="f" gradientshapeok="t" o:connecttype="rect"/>
                   <o:lock v:ext="edit" aspectratio="t"/>
                 </v:shapetype>
-                <v:shape id="_x0000_i1025" type="#_x0000_t75" style="width:152.25pt;height:308.25pt">
+                <v:shape id="_x0000_i1025" type="#_x0000_t75" style="width:152.4pt;height:308.55pt">
                   <v:imagedata r:id="rId11" o:title=""/>
                 </v:shape>
               </w:pict>
@@ -1464,7 +1557,7 @@
             </w:pPr>
             <w:r>
               <w:pict w14:anchorId="24A8D7A7">
-                <v:shape id="_x0000_i1026" type="#_x0000_t75" style="width:153pt;height:308.25pt">
+                <v:shape id="_x0000_i1026" type="#_x0000_t75" style="width:153.35pt;height:308.55pt">
                   <v:imagedata r:id="rId12" o:title=""/>
                 </v:shape>
               </w:pict>
@@ -1504,7 +1597,7 @@
             </w:pPr>
             <w:r>
               <w:pict w14:anchorId="54A9878A">
-                <v:shape id="_x0000_i1027" type="#_x0000_t75" style="width:153pt;height:308.25pt">
+                <v:shape id="_x0000_i1027" type="#_x0000_t75" style="width:153.35pt;height:308.55pt">
                   <v:imagedata r:id="rId13" o:title=""/>
                 </v:shape>
               </w:pict>
@@ -1652,7 +1745,39 @@
           <w:sz w:val="24"/>
           <w:szCs w:val="24"/>
         </w:rPr>
-        <w:t>Je choisis de créer une application mobile seul plutôt qu’en équipe comme nous avons déjà un projet en équipe dans un autre cours de programmation. Je réfléchis sur une idée de projet et choisis assez vite de créer une application de gestion de budget. Je profite des premiers jours de cours pour créer un repo sur Github et commencer un prototype. Je suis parallèlement une formation sur Kotlin pour apprendre quelques bases.</w:t>
+        <w:t xml:space="preserve">Je choisis de créer une application mobile seul plutôt qu’en équipe comme nous avons déjà un projet en équipe dans un autre cours de programmation. Je réfléchis sur une idée de projet et choisis assez vite de créer une application de gestion de budget. Je profite des premiers jours de cours pour créer un repo sur </w:t>
+      </w:r>
+      <w:proofErr w:type="spellStart"/>
+      <w:r>
+        <w:rPr>
+          <w:sz w:val="24"/>
+          <w:szCs w:val="24"/>
+        </w:rPr>
+        <w:t>Github</w:t>
+      </w:r>
+      <w:proofErr w:type="spellEnd"/>
+      <w:r>
+        <w:rPr>
+          <w:sz w:val="24"/>
+          <w:szCs w:val="24"/>
+        </w:rPr>
+        <w:t xml:space="preserve"> et commencer un prototype. Je suis parallèlement une formation sur </w:t>
+      </w:r>
+      <w:proofErr w:type="spellStart"/>
+      <w:r>
+        <w:rPr>
+          <w:sz w:val="24"/>
+          <w:szCs w:val="24"/>
+        </w:rPr>
+        <w:t>Kotlin</w:t>
+      </w:r>
+      <w:proofErr w:type="spellEnd"/>
+      <w:r>
+        <w:rPr>
+          <w:sz w:val="24"/>
+          <w:szCs w:val="24"/>
+        </w:rPr>
+        <w:t xml:space="preserve"> pour apprendre quelques bases.</w:t>
       </w:r>
       <w:r>
         <w:rPr>
@@ -1771,7 +1896,39 @@
           <w:sz w:val="24"/>
           <w:szCs w:val="24"/>
         </w:rPr>
-        <w:t>J’ai hésité sur la façon de dessiner un prototype d’application. Après avoir essayé Paint, Xd et Photoshop, mon choix s’arrête sur Balsamiq qui propose des widgets Android et qui est simple d’utilisation. Je choisis également Monday afin de créer ma liste de tâches.</w:t>
+        <w:t xml:space="preserve">J’ai hésité sur la façon de dessiner un prototype d’application. Après avoir essayé Paint, </w:t>
+      </w:r>
+      <w:proofErr w:type="spellStart"/>
+      <w:r>
+        <w:rPr>
+          <w:sz w:val="24"/>
+          <w:szCs w:val="24"/>
+        </w:rPr>
+        <w:t>Xd</w:t>
+      </w:r>
+      <w:proofErr w:type="spellEnd"/>
+      <w:r>
+        <w:rPr>
+          <w:sz w:val="24"/>
+          <w:szCs w:val="24"/>
+        </w:rPr>
+        <w:t xml:space="preserve"> et Photoshop, mon choix s’arrête sur </w:t>
+      </w:r>
+      <w:proofErr w:type="spellStart"/>
+      <w:r>
+        <w:rPr>
+          <w:sz w:val="24"/>
+          <w:szCs w:val="24"/>
+        </w:rPr>
+        <w:t>Balsamiq</w:t>
+      </w:r>
+      <w:proofErr w:type="spellEnd"/>
+      <w:r>
+        <w:rPr>
+          <w:sz w:val="24"/>
+          <w:szCs w:val="24"/>
+        </w:rPr>
+        <w:t xml:space="preserve"> qui propose des widgets Android et qui est simple d’utilisation. Je choisis également Monday afin de créer ma liste de tâches.</w:t>
       </w:r>
     </w:p>
     <w:p>
@@ -1858,6 +2015,205 @@
           <w:szCs w:val="24"/>
         </w:rPr>
         <w:t>.</w:t>
+      </w:r>
+    </w:p>
+    <w:p>
+      <w:pPr>
+        <w:pStyle w:val="Corpsdetexte"/>
+        <w:rPr>
+          <w:sz w:val="24"/>
+          <w:szCs w:val="24"/>
+        </w:rPr>
+      </w:pPr>
+    </w:p>
+    <w:p>
+      <w:pPr>
+        <w:pStyle w:val="Intertitre"/>
+        <w:spacing w:before="220"/>
+        <w:ind w:left="0" w:firstLine="0"/>
+        <w:rPr>
+          <w:sz w:val="24"/>
+          <w:szCs w:val="24"/>
+        </w:rPr>
+      </w:pPr>
+      <w:r>
+        <w:rPr>
+          <w:sz w:val="24"/>
+          <w:szCs w:val="24"/>
+        </w:rPr>
+        <w:lastRenderedPageBreak/>
+        <w:t>D</w:t>
+      </w:r>
+      <w:r>
+        <w:rPr>
+          <w:sz w:val="24"/>
+          <w:szCs w:val="24"/>
+        </w:rPr>
+        <w:t>.</w:t>
+      </w:r>
+      <w:r>
+        <w:rPr>
+          <w:sz w:val="24"/>
+          <w:szCs w:val="24"/>
+        </w:rPr>
+        <w:tab/>
+      </w:r>
+      <w:r>
+        <w:rPr>
+          <w:sz w:val="24"/>
+          <w:szCs w:val="24"/>
+        </w:rPr>
+        <w:t xml:space="preserve">Semaine du </w:t>
+      </w:r>
+      <w:r>
+        <w:rPr>
+          <w:sz w:val="24"/>
+          <w:szCs w:val="24"/>
+        </w:rPr>
+        <w:t>21</w:t>
+      </w:r>
+      <w:r>
+        <w:rPr>
+          <w:sz w:val="24"/>
+          <w:szCs w:val="24"/>
+        </w:rPr>
+        <w:t xml:space="preserve"> février au 2</w:t>
+      </w:r>
+      <w:r>
+        <w:rPr>
+          <w:sz w:val="24"/>
+          <w:szCs w:val="24"/>
+        </w:rPr>
+        <w:t>7</w:t>
+      </w:r>
+      <w:r>
+        <w:rPr>
+          <w:sz w:val="24"/>
+          <w:szCs w:val="24"/>
+        </w:rPr>
+        <w:t xml:space="preserve"> février 2021</w:t>
+      </w:r>
+    </w:p>
+    <w:p>
+      <w:pPr>
+        <w:pStyle w:val="Corpsdetexte"/>
+        <w:rPr>
+          <w:sz w:val="24"/>
+          <w:szCs w:val="24"/>
+        </w:rPr>
+      </w:pPr>
+      <w:r>
+        <w:rPr>
+          <w:sz w:val="24"/>
+          <w:szCs w:val="24"/>
+        </w:rPr>
+        <w:t>J’ai fait les liens entre chaque fragment de mon application. Lorsqu’ils sont appuyés, tous les boutons mènent aux bons fragments. Dans le fragment d’ajout d’un revenu, j’ai créé tous les composants nécessaires. Quand on arrive sur la page d’ajout d’un revenu, on voit maintenant</w:t>
+      </w:r>
+      <w:r>
+        <w:rPr>
+          <w:sz w:val="24"/>
+          <w:szCs w:val="24"/>
+        </w:rPr>
+        <w:t xml:space="preserve"> à gauche</w:t>
+      </w:r>
+      <w:r>
+        <w:rPr>
+          <w:sz w:val="24"/>
+          <w:szCs w:val="24"/>
+        </w:rPr>
+        <w:t xml:space="preserve"> les labels de catégorie, de fréquence et de somme. On voit aussi à droite les inputs de l’utilisateur : des spinners pour le choix de catégorie et de fréquence ainsi qu’un</w:t>
+      </w:r>
+      <w:r>
+        <w:rPr>
+          <w:sz w:val="24"/>
+          <w:szCs w:val="24"/>
+        </w:rPr>
+        <w:t>e section</w:t>
+      </w:r>
+      <w:r>
+        <w:rPr>
+          <w:sz w:val="24"/>
+          <w:szCs w:val="24"/>
+        </w:rPr>
+        <w:t xml:space="preserve"> pour ajouter la somme du revenu.</w:t>
+      </w:r>
+    </w:p>
+    <w:p>
+      <w:pPr>
+        <w:pStyle w:val="Corpsdetexte"/>
+        <w:rPr>
+          <w:sz w:val="24"/>
+          <w:szCs w:val="24"/>
+        </w:rPr>
+      </w:pPr>
+      <w:r>
+        <w:rPr>
+          <w:sz w:val="24"/>
+          <w:szCs w:val="24"/>
+        </w:rPr>
+        <w:t xml:space="preserve">J’ai dû regarder plusieurs tutoriels pour arriver à ce résultat, entre autres pour savoir comment utiliser un </w:t>
+      </w:r>
+      <w:proofErr w:type="spellStart"/>
+      <w:r>
+        <w:rPr>
+          <w:sz w:val="24"/>
+          <w:szCs w:val="24"/>
+        </w:rPr>
+        <w:t>tablelayout</w:t>
+      </w:r>
+      <w:proofErr w:type="spellEnd"/>
+      <w:r>
+        <w:rPr>
+          <w:sz w:val="24"/>
+          <w:szCs w:val="24"/>
+        </w:rPr>
+        <w:t xml:space="preserve"> et des </w:t>
+      </w:r>
+      <w:proofErr w:type="spellStart"/>
+      <w:r>
+        <w:rPr>
+          <w:sz w:val="24"/>
+          <w:szCs w:val="24"/>
+        </w:rPr>
+        <w:t>tablerows</w:t>
+      </w:r>
+      <w:proofErr w:type="spellEnd"/>
+      <w:r>
+        <w:rPr>
+          <w:sz w:val="24"/>
+          <w:szCs w:val="24"/>
+        </w:rPr>
+        <w:t xml:space="preserve"> pour bien présenter les éléments</w:t>
+      </w:r>
+      <w:r>
+        <w:rPr>
+          <w:rStyle w:val="Appelnotedebasdep"/>
+          <w:sz w:val="24"/>
+          <w:szCs w:val="24"/>
+        </w:rPr>
+        <w:footnoteReference w:id="2"/>
+      </w:r>
+      <w:r>
+        <w:rPr>
+          <w:sz w:val="24"/>
+          <w:szCs w:val="24"/>
+        </w:rPr>
+        <w:t xml:space="preserve"> et pour savoir aussi comment ajouter un spinner avec des choix prédéfinis à l’intérieur</w:t>
+      </w:r>
+      <w:r>
+        <w:rPr>
+          <w:rStyle w:val="Appelnotedebasdep"/>
+          <w:sz w:val="24"/>
+          <w:szCs w:val="24"/>
+        </w:rPr>
+        <w:footnoteReference w:id="3"/>
+      </w:r>
+      <w:r>
+        <w:rPr>
+          <w:sz w:val="24"/>
+          <w:szCs w:val="24"/>
+        </w:rPr>
+        <w:t>. Mon prochain défi à ce niveau-là sera de pouvoir ajouter ses propres choix.</w:t>
       </w:r>
     </w:p>
     <w:p>
@@ -2186,12 +2542,21 @@
       <w:r>
         <w:t xml:space="preserve">, 2020, 12 min 10 s, </w:t>
       </w:r>
+      <w:proofErr w:type="spellStart"/>
       <w:r>
         <w:rPr>
           <w:i/>
           <w:iCs/>
         </w:rPr>
-        <w:t>Stevdza-San</w:t>
+        <w:t>Stevdza</w:t>
+      </w:r>
+      <w:proofErr w:type="spellEnd"/>
+      <w:r>
+        <w:rPr>
+          <w:i/>
+          <w:iCs/>
+        </w:rPr>
+        <w:t>-San</w:t>
       </w:r>
       <w:r>
         <w:t xml:space="preserve">, YouTube, </w:t>
@@ -2206,6 +2571,120 @@
       </w:hyperlink>
       <w:r>
         <w:t xml:space="preserve"> (Page consultée le 15 février 2021).</w:t>
+      </w:r>
+    </w:p>
+  </w:footnote>
+  <w:footnote w:id="2">
+    <w:p>
+      <w:pPr>
+        <w:pStyle w:val="Notedebasdepage"/>
+      </w:pPr>
+      <w:r>
+        <w:rPr>
+          <w:rStyle w:val="Appelnotedebasdep"/>
+        </w:rPr>
+        <w:footnoteRef/>
+      </w:r>
+      <w:r>
+        <w:t xml:space="preserve"> WEST, Mark. Android Tutorial – </w:t>
+      </w:r>
+      <w:proofErr w:type="spellStart"/>
+      <w:r>
+        <w:t>TableLayout</w:t>
+      </w:r>
+      <w:proofErr w:type="spellEnd"/>
+      <w:r>
+        <w:t xml:space="preserve"> | Android Studio, 2019, 10 min 9 s, </w:t>
+      </w:r>
+      <w:r>
+        <w:rPr>
+          <w:i/>
+          <w:iCs/>
+        </w:rPr>
+        <w:t>Mark West</w:t>
+      </w:r>
+      <w:r>
+        <w:t xml:space="preserve">, YouTube, </w:t>
+      </w:r>
+      <w:hyperlink r:id="rId2" w:history="1">
+        <w:r>
+          <w:rPr>
+            <w:rStyle w:val="Lienhypertexte"/>
+          </w:rPr>
+          <w:t>https://www.youtube.com/watch?v=2q7R3Pt-NCw</w:t>
+        </w:r>
+      </w:hyperlink>
+      <w:r>
+        <w:t xml:space="preserve"> (Page </w:t>
+      </w:r>
+      <w:r>
+        <w:t>consultée</w:t>
+      </w:r>
+      <w:r>
+        <w:t xml:space="preserve"> le 22 février 2021).</w:t>
+      </w:r>
+    </w:p>
+  </w:footnote>
+  <w:footnote w:id="3">
+    <w:p>
+      <w:pPr>
+        <w:pStyle w:val="Notedebasdepage"/>
+      </w:pPr>
+      <w:r>
+        <w:rPr>
+          <w:rStyle w:val="Appelnotedebasdep"/>
+        </w:rPr>
+        <w:footnoteRef/>
+      </w:r>
+      <w:r>
+        <w:t xml:space="preserve"> LACKNER, </w:t>
+      </w:r>
+      <w:proofErr w:type="spellStart"/>
+      <w:r>
+        <w:t>Philipp</w:t>
+      </w:r>
+      <w:proofErr w:type="spellEnd"/>
+      <w:r>
+        <w:t xml:space="preserve">. SPINNER – Android Fundamentals, 2020, 12 min 11 sec, </w:t>
+      </w:r>
+      <w:proofErr w:type="spellStart"/>
+      <w:r>
+        <w:rPr>
+          <w:i/>
+          <w:iCs/>
+        </w:rPr>
+        <w:t>Philipp</w:t>
+      </w:r>
+      <w:proofErr w:type="spellEnd"/>
+      <w:r>
+        <w:rPr>
+          <w:i/>
+          <w:iCs/>
+        </w:rPr>
+        <w:t xml:space="preserve"> </w:t>
+      </w:r>
+      <w:proofErr w:type="spellStart"/>
+      <w:r>
+        <w:rPr>
+          <w:i/>
+          <w:iCs/>
+        </w:rPr>
+        <w:t>Lackner</w:t>
+      </w:r>
+      <w:proofErr w:type="spellEnd"/>
+      <w:r>
+        <w:t xml:space="preserve">, YouTube, </w:t>
+      </w:r>
+      <w:hyperlink r:id="rId3" w:history="1">
+        <w:r>
+          <w:rPr>
+            <w:rStyle w:val="Lienhypertexte"/>
+          </w:rPr>
+          <w:t>https://www.youtube.com/watch?v=ovGZYK9bq2o</w:t>
+        </w:r>
+      </w:hyperlink>
+      <w:r>
+        <w:t xml:space="preserve"> (Page consultée le 22 février 2021).</w:t>
       </w:r>
     </w:p>
   </w:footnote>

</xml_diff>

<commit_message>
Ajout d'un fond d'écran, d'une icône, du nom de l'application ainsi qu'un document Roadmap pour lister les tâches à compléter pour arriver à l'application finale.
</commit_message>
<xml_diff>
--- a/doc/Document de conception.docx
+++ b/doc/Document de conception.docx
@@ -913,6 +913,71 @@
           <w:sz w:val="24"/>
           <w:szCs w:val="24"/>
         </w:rPr>
+        <w:t>Semaine du 21 février au 27 février 2021</w:t>
+      </w:r>
+      <w:r>
+        <w:rPr>
+          <w:sz w:val="24"/>
+          <w:szCs w:val="24"/>
+        </w:rPr>
+        <w:tab/>
+      </w:r>
+      <w:r>
+        <w:rPr>
+          <w:sz w:val="24"/>
+          <w:szCs w:val="24"/>
+        </w:rPr>
+        <w:tab/>
+      </w:r>
+      <w:r>
+        <w:rPr>
+          <w:sz w:val="24"/>
+          <w:szCs w:val="24"/>
+        </w:rPr>
+        <w:t>9</w:t>
+      </w:r>
+    </w:p>
+    <w:p>
+      <w:pPr>
+        <w:pStyle w:val="Tabledesmatires"/>
+        <w:rPr>
+          <w:sz w:val="24"/>
+          <w:szCs w:val="24"/>
+        </w:rPr>
+      </w:pPr>
+      <w:r>
+        <w:rPr>
+          <w:sz w:val="24"/>
+          <w:szCs w:val="24"/>
+        </w:rPr>
+        <w:tab/>
+      </w:r>
+      <w:r>
+        <w:rPr>
+          <w:sz w:val="24"/>
+          <w:szCs w:val="24"/>
+        </w:rPr>
+        <w:t>E</w:t>
+      </w:r>
+      <w:r>
+        <w:rPr>
+          <w:sz w:val="24"/>
+          <w:szCs w:val="24"/>
+        </w:rPr>
+        <w:t>.</w:t>
+      </w:r>
+      <w:r>
+        <w:rPr>
+          <w:sz w:val="24"/>
+          <w:szCs w:val="24"/>
+        </w:rPr>
+        <w:tab/>
+      </w:r>
+      <w:r>
+        <w:rPr>
+          <w:sz w:val="24"/>
+          <w:szCs w:val="24"/>
+        </w:rPr>
         <w:t xml:space="preserve">Semaine du </w:t>
       </w:r>
       <w:r>
@@ -920,14 +985,100 @@
           <w:sz w:val="24"/>
           <w:szCs w:val="24"/>
         </w:rPr>
-        <w:t>21</w:t>
-      </w:r>
-      <w:r>
-        <w:rPr>
-          <w:sz w:val="24"/>
-          <w:szCs w:val="24"/>
-        </w:rPr>
-        <w:t xml:space="preserve"> février au 2</w:t>
+        <w:t>28</w:t>
+      </w:r>
+      <w:r>
+        <w:rPr>
+          <w:sz w:val="24"/>
+          <w:szCs w:val="24"/>
+        </w:rPr>
+        <w:t xml:space="preserve"> février au </w:t>
+      </w:r>
+      <w:r>
+        <w:rPr>
+          <w:sz w:val="24"/>
+          <w:szCs w:val="24"/>
+        </w:rPr>
+        <w:t>6 mars</w:t>
+      </w:r>
+      <w:r>
+        <w:rPr>
+          <w:sz w:val="24"/>
+          <w:szCs w:val="24"/>
+        </w:rPr>
+        <w:t xml:space="preserve"> 2021</w:t>
+      </w:r>
+      <w:r>
+        <w:rPr>
+          <w:sz w:val="24"/>
+          <w:szCs w:val="24"/>
+        </w:rPr>
+        <w:tab/>
+      </w:r>
+      <w:r>
+        <w:rPr>
+          <w:sz w:val="24"/>
+          <w:szCs w:val="24"/>
+        </w:rPr>
+        <w:tab/>
+      </w:r>
+      <w:r>
+        <w:rPr>
+          <w:sz w:val="24"/>
+          <w:szCs w:val="24"/>
+        </w:rPr>
+        <w:t>9</w:t>
+      </w:r>
+    </w:p>
+    <w:p>
+      <w:pPr>
+        <w:pStyle w:val="Tabledesmatires"/>
+        <w:rPr>
+          <w:sz w:val="24"/>
+          <w:szCs w:val="24"/>
+        </w:rPr>
+      </w:pPr>
+      <w:r>
+        <w:rPr>
+          <w:sz w:val="24"/>
+          <w:szCs w:val="24"/>
+        </w:rPr>
+        <w:t>IV</w:t>
+      </w:r>
+      <w:r>
+        <w:rPr>
+          <w:sz w:val="24"/>
+          <w:szCs w:val="24"/>
+        </w:rPr>
+        <w:t>.</w:t>
+      </w:r>
+      <w:r>
+        <w:rPr>
+          <w:sz w:val="24"/>
+          <w:szCs w:val="24"/>
+        </w:rPr>
+        <w:tab/>
+      </w:r>
+      <w:r>
+        <w:rPr>
+          <w:sz w:val="24"/>
+          <w:szCs w:val="24"/>
+        </w:rPr>
+        <w:t>ÉLÉMENTS ABSENTS À LA PREMIÈRE REMISE</w:t>
+      </w:r>
+      <w:r>
+        <w:rPr>
+          <w:sz w:val="24"/>
+          <w:szCs w:val="24"/>
+        </w:rPr>
+        <w:tab/>
+      </w:r>
+      <w:r>
+        <w:rPr>
+          <w:sz w:val="24"/>
+          <w:szCs w:val="24"/>
+        </w:rPr>
+        <w:tab/>
       </w:r>
       <w:r>
         <w:rPr>
@@ -935,34 +1086,6 @@
           <w:szCs w:val="24"/>
         </w:rPr>
         <w:t>7</w:t>
-      </w:r>
-      <w:r>
-        <w:rPr>
-          <w:sz w:val="24"/>
-          <w:szCs w:val="24"/>
-        </w:rPr>
-        <w:t xml:space="preserve"> février 2021</w:t>
-      </w:r>
-      <w:r>
-        <w:rPr>
-          <w:sz w:val="24"/>
-          <w:szCs w:val="24"/>
-        </w:rPr>
-        <w:tab/>
-      </w:r>
-      <w:r>
-        <w:rPr>
-          <w:sz w:val="24"/>
-          <w:szCs w:val="24"/>
-        </w:rPr>
-        <w:tab/>
-      </w:r>
-      <w:r>
-        <w:rPr>
-          <w:sz w:val="24"/>
-          <w:szCs w:val="24"/>
-        </w:rPr>
-        <w:t>9</w:t>
       </w:r>
     </w:p>
     <w:p>
@@ -1150,7 +1273,10 @@
         <w:sectPr>
           <w:headerReference w:type="even" r:id="rId7"/>
           <w:headerReference w:type="default" r:id="rId8"/>
-          <w:footerReference w:type="first" r:id="rId9"/>
+          <w:footerReference w:type="even" r:id="rId9"/>
+          <w:footerReference w:type="default" r:id="rId10"/>
+          <w:headerReference w:type="first" r:id="rId11"/>
+          <w:footerReference w:type="first" r:id="rId12"/>
           <w:pgSz w:w="12240" w:h="15840" w:code="119"/>
           <w:pgMar w:top="2268" w:right="1701" w:bottom="1701" w:left="2268" w:header="1134" w:footer="1134" w:gutter="0"/>
           <w:pgNumType w:start="1"/>
@@ -1205,7 +1331,35 @@
           <w:sz w:val="24"/>
           <w:szCs w:val="24"/>
         </w:rPr>
-        <w:t>permet d’établir un budget en entrant des revenus et des dépenses afin d’obtenir une somme d’argent disponible pour le mois. Il est possible d’ajouter des entrées hebdomadaires, bimensuels et mensuels. L’application s’occupe de ramener les calculs sur un même dénominateur commun mensuel et l’utilisateur peut ainsi savoir combien d’argent est disponible pour lui pour le mois en cours.</w:t>
+        <w:t>permet d’établir un budget en entrant des revenus et des dépenses afin d’obtenir une somme d’argent disponible pour le mois. Il est possible d’ajouter des entrées hebdomadaires, bimensuel</w:t>
+      </w:r>
+      <w:r>
+        <w:rPr>
+          <w:sz w:val="24"/>
+          <w:szCs w:val="24"/>
+        </w:rPr>
+        <w:t>le</w:t>
+      </w:r>
+      <w:r>
+        <w:rPr>
+          <w:sz w:val="24"/>
+          <w:szCs w:val="24"/>
+        </w:rPr>
+        <w:t>s et mensuel</w:t>
+      </w:r>
+      <w:r>
+        <w:rPr>
+          <w:sz w:val="24"/>
+          <w:szCs w:val="24"/>
+        </w:rPr>
+        <w:t>le</w:t>
+      </w:r>
+      <w:r>
+        <w:rPr>
+          <w:sz w:val="24"/>
+          <w:szCs w:val="24"/>
+        </w:rPr>
+        <w:t>s. L’application s’occupe de ramener les calculs sur un même dénominateur commun mensuel et l’utilisateur peut ainsi savoir combien d’argent est disponible pour lui pour le mois en cours.</w:t>
       </w:r>
     </w:p>
     <w:p>
@@ -1285,7 +1439,21 @@
           <w:sz w:val="24"/>
           <w:szCs w:val="24"/>
         </w:rPr>
-        <w:t xml:space="preserve"> Dans la section inférieure de l’écran se trouve deux boutons, le premier pour ajouter un revenu et le deuxième pour ajouter une dépense. Au fur et à mesure des ajouts, la section supérieure de l’application se met à jour et affiche toujours l’argent disponible de l’utilisateur.</w:t>
+        <w:t xml:space="preserve"> Dans la section inférieure de l’écran se trouve</w:t>
+      </w:r>
+      <w:r>
+        <w:rPr>
+          <w:sz w:val="24"/>
+          <w:szCs w:val="24"/>
+        </w:rPr>
+        <w:t>nt</w:t>
+      </w:r>
+      <w:r>
+        <w:rPr>
+          <w:sz w:val="24"/>
+          <w:szCs w:val="24"/>
+        </w:rPr>
+        <w:t xml:space="preserve"> deux boutons, le premier pour ajouter un revenu et le deuxième pour ajouter une dépense. Au fur et à mesure des ajouts, la section supérieure de l’application se met à jour et affiche toujours l’argent disponible de l’utilisateur.</w:t>
       </w:r>
     </w:p>
     <w:p>
@@ -1359,7 +1527,21 @@
           <w:sz w:val="24"/>
           <w:szCs w:val="24"/>
         </w:rPr>
-        <w:t>Si l’utilisateur appui sur le bouton pour ajouter un revenu</w:t>
+        <w:t>Si l’utilisateur appui</w:t>
+      </w:r>
+      <w:r>
+        <w:rPr>
+          <w:sz w:val="24"/>
+          <w:szCs w:val="24"/>
+        </w:rPr>
+        <w:t>e</w:t>
+      </w:r>
+      <w:r>
+        <w:rPr>
+          <w:sz w:val="24"/>
+          <w:szCs w:val="24"/>
+        </w:rPr>
+        <w:t xml:space="preserve"> sur le bouton pour ajouter un revenu</w:t>
       </w:r>
       <w:r>
         <w:rPr>
@@ -1437,7 +1619,7 @@
           <w:szCs w:val="24"/>
         </w:rPr>
         <w:sectPr>
-          <w:headerReference w:type="default" r:id="rId10"/>
+          <w:headerReference w:type="default" r:id="rId13"/>
           <w:pgSz w:w="12240" w:h="15840" w:code="119"/>
           <w:pgMar w:top="2268" w:right="1701" w:bottom="1701" w:left="2268" w:header="1134" w:footer="1134" w:gutter="0"/>
           <w:pgNumType w:start="4"/>
@@ -1517,8 +1699,8 @@
                   <v:path o:extrusionok="f" gradientshapeok="t" o:connecttype="rect"/>
                   <o:lock v:ext="edit" aspectratio="t"/>
                 </v:shapetype>
-                <v:shape id="_x0000_i1025" type="#_x0000_t75" style="width:152.4pt;height:308.55pt">
-                  <v:imagedata r:id="rId11" o:title=""/>
+                <v:shape id="_x0000_i1025" type="#_x0000_t75" style="width:152.4pt;height:308.4pt">
+                  <v:imagedata r:id="rId14" o:title=""/>
                 </v:shape>
               </w:pict>
             </w:r>
@@ -1557,8 +1739,8 @@
             </w:pPr>
             <w:r>
               <w:pict w14:anchorId="24A8D7A7">
-                <v:shape id="_x0000_i1026" type="#_x0000_t75" style="width:153.35pt;height:308.55pt">
-                  <v:imagedata r:id="rId12" o:title=""/>
+                <v:shape id="_x0000_i1026" type="#_x0000_t75" style="width:153pt;height:308.4pt">
+                  <v:imagedata r:id="rId15" o:title=""/>
                 </v:shape>
               </w:pict>
             </w:r>
@@ -1597,8 +1779,8 @@
             </w:pPr>
             <w:r>
               <w:pict w14:anchorId="54A9878A">
-                <v:shape id="_x0000_i1027" type="#_x0000_t75" style="width:153.35pt;height:308.55pt">
-                  <v:imagedata r:id="rId13" o:title=""/>
+                <v:shape id="_x0000_i1027" type="#_x0000_t75" style="width:153pt;height:308.4pt">
+                  <v:imagedata r:id="rId16" o:title=""/>
                 </v:shape>
               </w:pict>
             </w:r>
@@ -1637,7 +1819,7 @@
           <w:szCs w:val="24"/>
         </w:rPr>
         <w:sectPr>
-          <w:headerReference w:type="first" r:id="rId14"/>
+          <w:headerReference w:type="first" r:id="rId17"/>
           <w:pgSz w:w="15840" w:h="12240" w:orient="landscape" w:code="119"/>
           <w:pgMar w:top="2268" w:right="2268" w:bottom="1701" w:left="1701" w:header="1134" w:footer="1134" w:gutter="0"/>
           <w:pgNumType w:start="12"/>
@@ -1745,7 +1927,32 @@
           <w:sz w:val="24"/>
           <w:szCs w:val="24"/>
         </w:rPr>
-        <w:t xml:space="preserve">Je choisis de créer une application mobile seul plutôt qu’en équipe comme nous avons déjà un projet en équipe dans un autre cours de programmation. Je réfléchis sur une idée de projet et choisis assez vite de créer une application de gestion de budget. Je profite des premiers jours de cours pour créer un repo sur </w:t>
+        <w:t xml:space="preserve">Je choisis de créer une application mobile seul plutôt qu’en équipe comme nous avons déjà un projet en équipe dans un autre cours de programmation. Je réfléchis sur une idée de projet et choisis assez vite de créer une application de gestion de budget. Je profite des premiers jours de cours pour créer un </w:t>
+      </w:r>
+      <w:r>
+        <w:rPr>
+          <w:i/>
+          <w:iCs/>
+          <w:sz w:val="24"/>
+          <w:szCs w:val="24"/>
+        </w:rPr>
+        <w:t>repo</w:t>
+      </w:r>
+      <w:r>
+        <w:rPr>
+          <w:i/>
+          <w:iCs/>
+          <w:sz w:val="24"/>
+          <w:szCs w:val="24"/>
+        </w:rPr>
+        <w:t>sitory</w:t>
+      </w:r>
+      <w:r>
+        <w:rPr>
+          <w:sz w:val="24"/>
+          <w:szCs w:val="24"/>
+        </w:rPr>
+        <w:t xml:space="preserve"> sur </w:t>
       </w:r>
       <w:proofErr w:type="spellStart"/>
       <w:r>
@@ -1863,7 +2070,29 @@
           <w:sz w:val="24"/>
           <w:szCs w:val="24"/>
         </w:rPr>
-        <w:t>Dans les dernières semaines, mon plan était d’avoir une application sur une seule page et de pouvoir ajouter directement des revenus ou des dépenses sur la page en créant des listes. Après avoir exploré différentes applications déjà existantes, je préfère maintenant afficher les informations sur la page principale mais effectuer l’ajout de revenus ou de dépenses sur de nouvelles pages.</w:t>
+        <w:t xml:space="preserve">Dans les dernières semaines, mon plan était d’avoir une application sur une seule page et de pouvoir ajouter directement des revenus ou des dépenses sur la page en créant des listes. Après avoir exploré différentes applications déjà existantes, je </w:t>
+      </w:r>
+      <w:r>
+        <w:rPr>
+          <w:sz w:val="24"/>
+          <w:szCs w:val="24"/>
+        </w:rPr>
+        <w:lastRenderedPageBreak/>
+        <w:t>préfère maintenant afficher les informations sur la page principale</w:t>
+      </w:r>
+      <w:r>
+        <w:rPr>
+          <w:sz w:val="24"/>
+          <w:szCs w:val="24"/>
+        </w:rPr>
+        <w:t>,</w:t>
+      </w:r>
+      <w:r>
+        <w:rPr>
+          <w:sz w:val="24"/>
+          <w:szCs w:val="24"/>
+        </w:rPr>
+        <w:t xml:space="preserve"> mais effectuer l’ajout de revenus ou de dépenses sur de nouvelles pages.</w:t>
       </w:r>
     </w:p>
     <w:p>
@@ -1879,7 +2108,6 @@
           <w:sz w:val="24"/>
           <w:szCs w:val="24"/>
         </w:rPr>
-        <w:lastRenderedPageBreak/>
         <w:t>C’est durant cette semaine que j’écris aussi un résumé de ce qu’est mon application et de chaque fonctionnalité disponible.</w:t>
       </w:r>
     </w:p>
@@ -1992,7 +2220,15 @@
           <w:sz w:val="24"/>
           <w:szCs w:val="24"/>
         </w:rPr>
-        <w:t>J’ai créé la liste des tâches complètes pour réaliser l’application. Après avoir vu la différence entre les activités et les fragments, ces derniers me parlent énormément et je décide de me servir d’eux pour bâtir mon application mobile. Comme j’avais commencé mon code avec des activités et que j’étais encore dans le tout début, je décide de recommencer le projet afin d’utiliser les fragments. J’ai créé les trois fragments de mon application, soit le fragment principal, celui d’ajout d’un revenu et celui d’ajout d’une dépense</w:t>
+        <w:t xml:space="preserve">J’ai créé la liste des tâches complètes pour réaliser l’application. Après avoir vu la différence entre les activités et les fragments, ces derniers me parlent énormément et je décide de me servir d’eux pour bâtir mon application mobile. Comme j’avais commencé mon code avec des activités et que j’étais encore dans le tout début, je décide de recommencer le projet afin d’utiliser les fragments. J’ai créé les trois fragments de mon application, soit le fragment principal, celui d’ajout d’un revenu et </w:t>
+      </w:r>
+      <w:r>
+        <w:rPr>
+          <w:sz w:val="24"/>
+          <w:szCs w:val="24"/>
+        </w:rPr>
+        <w:lastRenderedPageBreak/>
+        <w:t>celui d’ajout d’une dépense</w:t>
       </w:r>
       <w:r>
         <w:rPr>
@@ -2041,7 +2277,6 @@
           <w:sz w:val="24"/>
           <w:szCs w:val="24"/>
         </w:rPr>
-        <w:lastRenderedPageBreak/>
         <w:t>D</w:t>
       </w:r>
       <w:r>
@@ -2063,6 +2298,245 @@
           <w:sz w:val="24"/>
           <w:szCs w:val="24"/>
         </w:rPr>
+        <w:t>Semaine du 21 février au 27 février 2021</w:t>
+      </w:r>
+    </w:p>
+    <w:p>
+      <w:pPr>
+        <w:pStyle w:val="Corpsdetexte"/>
+        <w:rPr>
+          <w:sz w:val="24"/>
+          <w:szCs w:val="24"/>
+        </w:rPr>
+      </w:pPr>
+      <w:r>
+        <w:rPr>
+          <w:sz w:val="24"/>
+          <w:szCs w:val="24"/>
+        </w:rPr>
+        <w:t>J’ai fait les liens entre chaque fragment de mon application. Lorsqu’ils sont appuyés, tous les boutons mènent aux bons fragments. Dans le fragment d’ajout d’un revenu, j’ai créé tous les composants nécessaires. Quand on arrive sur la page d’ajout d’un revenu, on voit maintenant</w:t>
+      </w:r>
+      <w:r>
+        <w:rPr>
+          <w:sz w:val="24"/>
+          <w:szCs w:val="24"/>
+        </w:rPr>
+        <w:t xml:space="preserve"> à gauche</w:t>
+      </w:r>
+      <w:r>
+        <w:rPr>
+          <w:sz w:val="24"/>
+          <w:szCs w:val="24"/>
+        </w:rPr>
+        <w:t xml:space="preserve"> les </w:t>
+      </w:r>
+      <w:r>
+        <w:rPr>
+          <w:i/>
+          <w:iCs/>
+          <w:sz w:val="24"/>
+          <w:szCs w:val="24"/>
+        </w:rPr>
+        <w:t>labels</w:t>
+      </w:r>
+      <w:r>
+        <w:rPr>
+          <w:sz w:val="24"/>
+          <w:szCs w:val="24"/>
+        </w:rPr>
+        <w:t xml:space="preserve"> de catégorie, de fréquence et de somme. On voit aussi à droite les </w:t>
+      </w:r>
+      <w:r>
+        <w:rPr>
+          <w:i/>
+          <w:iCs/>
+          <w:sz w:val="24"/>
+          <w:szCs w:val="24"/>
+        </w:rPr>
+        <w:t>inputs</w:t>
+      </w:r>
+      <w:r>
+        <w:rPr>
+          <w:sz w:val="24"/>
+          <w:szCs w:val="24"/>
+        </w:rPr>
+        <w:t xml:space="preserve"> de l’utilisateur : des </w:t>
+      </w:r>
+      <w:r>
+        <w:rPr>
+          <w:i/>
+          <w:iCs/>
+          <w:sz w:val="24"/>
+          <w:szCs w:val="24"/>
+        </w:rPr>
+        <w:t>spinners</w:t>
+      </w:r>
+      <w:r>
+        <w:rPr>
+          <w:sz w:val="24"/>
+          <w:szCs w:val="24"/>
+        </w:rPr>
+        <w:t xml:space="preserve"> pour le choix de catégorie et de fréquence ainsi qu’un</w:t>
+      </w:r>
+      <w:r>
+        <w:rPr>
+          <w:sz w:val="24"/>
+          <w:szCs w:val="24"/>
+        </w:rPr>
+        <w:t>e section</w:t>
+      </w:r>
+      <w:r>
+        <w:rPr>
+          <w:sz w:val="24"/>
+          <w:szCs w:val="24"/>
+        </w:rPr>
+        <w:t xml:space="preserve"> pour ajouter la somme du revenu.</w:t>
+      </w:r>
+    </w:p>
+    <w:p>
+      <w:pPr>
+        <w:pStyle w:val="Corpsdetexte"/>
+        <w:rPr>
+          <w:sz w:val="24"/>
+          <w:szCs w:val="24"/>
+        </w:rPr>
+      </w:pPr>
+      <w:r>
+        <w:rPr>
+          <w:sz w:val="24"/>
+          <w:szCs w:val="24"/>
+        </w:rPr>
+        <w:t xml:space="preserve">J’ai dû regarder plusieurs tutoriels pour arriver à ce résultat, entre autres pour savoir comment utiliser un </w:t>
+      </w:r>
+      <w:proofErr w:type="spellStart"/>
+      <w:r>
+        <w:rPr>
+          <w:i/>
+          <w:iCs/>
+          <w:sz w:val="24"/>
+          <w:szCs w:val="24"/>
+        </w:rPr>
+        <w:t>tablelayout</w:t>
+      </w:r>
+      <w:proofErr w:type="spellEnd"/>
+      <w:r>
+        <w:rPr>
+          <w:sz w:val="24"/>
+          <w:szCs w:val="24"/>
+        </w:rPr>
+        <w:t xml:space="preserve"> et des </w:t>
+      </w:r>
+      <w:proofErr w:type="spellStart"/>
+      <w:r>
+        <w:rPr>
+          <w:i/>
+          <w:iCs/>
+          <w:sz w:val="24"/>
+          <w:szCs w:val="24"/>
+        </w:rPr>
+        <w:t>tablerows</w:t>
+      </w:r>
+      <w:proofErr w:type="spellEnd"/>
+      <w:r>
+        <w:rPr>
+          <w:sz w:val="24"/>
+          <w:szCs w:val="24"/>
+        </w:rPr>
+        <w:t xml:space="preserve"> pour bien présenter les éléments</w:t>
+      </w:r>
+      <w:r>
+        <w:rPr>
+          <w:rStyle w:val="Appelnotedebasdep"/>
+          <w:sz w:val="24"/>
+          <w:szCs w:val="24"/>
+        </w:rPr>
+        <w:footnoteReference w:id="2"/>
+      </w:r>
+      <w:r>
+        <w:rPr>
+          <w:sz w:val="24"/>
+          <w:szCs w:val="24"/>
+        </w:rPr>
+        <w:t xml:space="preserve"> et pour savoir aussi comment ajouter un </w:t>
+      </w:r>
+      <w:r>
+        <w:rPr>
+          <w:i/>
+          <w:iCs/>
+          <w:sz w:val="24"/>
+          <w:szCs w:val="24"/>
+        </w:rPr>
+        <w:t>spinner</w:t>
+      </w:r>
+      <w:r>
+        <w:rPr>
+          <w:sz w:val="24"/>
+          <w:szCs w:val="24"/>
+        </w:rPr>
+        <w:t xml:space="preserve"> avec des choix prédéfinis à l’intérieur</w:t>
+      </w:r>
+      <w:r>
+        <w:rPr>
+          <w:rStyle w:val="Appelnotedebasdep"/>
+          <w:sz w:val="24"/>
+          <w:szCs w:val="24"/>
+        </w:rPr>
+        <w:footnoteReference w:id="3"/>
+      </w:r>
+      <w:r>
+        <w:rPr>
+          <w:sz w:val="24"/>
+          <w:szCs w:val="24"/>
+        </w:rPr>
+        <w:t>. Mon prochain défi à ce niveau-là sera de pouvoir ajouter ses propres choix.</w:t>
+      </w:r>
+    </w:p>
+    <w:p>
+      <w:pPr>
+        <w:pStyle w:val="Corpsdetexte"/>
+        <w:ind w:firstLine="567"/>
+        <w:rPr>
+          <w:sz w:val="24"/>
+          <w:szCs w:val="24"/>
+        </w:rPr>
+      </w:pPr>
+    </w:p>
+    <w:p>
+      <w:pPr>
+        <w:pStyle w:val="Intertitre"/>
+        <w:spacing w:before="220"/>
+        <w:ind w:left="0" w:firstLine="0"/>
+        <w:rPr>
+          <w:sz w:val="24"/>
+          <w:szCs w:val="24"/>
+        </w:rPr>
+      </w:pPr>
+      <w:r>
+        <w:rPr>
+          <w:sz w:val="24"/>
+          <w:szCs w:val="24"/>
+        </w:rPr>
+        <w:t>E</w:t>
+      </w:r>
+      <w:r>
+        <w:rPr>
+          <w:sz w:val="24"/>
+          <w:szCs w:val="24"/>
+        </w:rPr>
+        <w:t>.</w:t>
+      </w:r>
+      <w:r>
+        <w:rPr>
+          <w:sz w:val="24"/>
+          <w:szCs w:val="24"/>
+        </w:rPr>
+        <w:tab/>
+      </w:r>
+      <w:r>
+        <w:rPr>
+          <w:sz w:val="24"/>
+          <w:szCs w:val="24"/>
+        </w:rPr>
         <w:t xml:space="preserve">Semaine du </w:t>
       </w:r>
       <w:r>
@@ -2070,28 +2544,28 @@
           <w:sz w:val="24"/>
           <w:szCs w:val="24"/>
         </w:rPr>
-        <w:t>21</w:t>
-      </w:r>
-      <w:r>
-        <w:rPr>
-          <w:sz w:val="24"/>
-          <w:szCs w:val="24"/>
-        </w:rPr>
-        <w:t xml:space="preserve"> février au 2</w:t>
-      </w:r>
-      <w:r>
-        <w:rPr>
-          <w:sz w:val="24"/>
-          <w:szCs w:val="24"/>
-        </w:rPr>
-        <w:t>7</w:t>
-      </w:r>
-      <w:r>
-        <w:rPr>
-          <w:sz w:val="24"/>
-          <w:szCs w:val="24"/>
-        </w:rPr>
-        <w:t xml:space="preserve"> février 2021</w:t>
+        <w:t>28</w:t>
+      </w:r>
+      <w:r>
+        <w:rPr>
+          <w:sz w:val="24"/>
+          <w:szCs w:val="24"/>
+        </w:rPr>
+        <w:t xml:space="preserve"> février au </w:t>
+      </w:r>
+      <w:r>
+        <w:rPr>
+          <w:sz w:val="24"/>
+          <w:szCs w:val="24"/>
+        </w:rPr>
+        <w:t>6 mars</w:t>
+      </w:r>
+      <w:r>
+        <w:rPr>
+          <w:sz w:val="24"/>
+          <w:szCs w:val="24"/>
+        </w:rPr>
+        <w:t xml:space="preserve"> 2021</w:t>
       </w:r>
     </w:p>
     <w:p>
@@ -2107,35 +2581,55 @@
           <w:sz w:val="24"/>
           <w:szCs w:val="24"/>
         </w:rPr>
-        <w:t>J’ai fait les liens entre chaque fragment de mon application. Lorsqu’ils sont appuyés, tous les boutons mènent aux bons fragments. Dans le fragment d’ajout d’un revenu, j’ai créé tous les composants nécessaires. Quand on arrive sur la page d’ajout d’un revenu, on voit maintenant</w:t>
-      </w:r>
-      <w:r>
-        <w:rPr>
-          <w:sz w:val="24"/>
-          <w:szCs w:val="24"/>
-        </w:rPr>
-        <w:t xml:space="preserve"> à gauche</w:t>
-      </w:r>
-      <w:r>
-        <w:rPr>
-          <w:sz w:val="24"/>
-          <w:szCs w:val="24"/>
-        </w:rPr>
-        <w:t xml:space="preserve"> les labels de catégorie, de fréquence et de somme. On voit aussi à droite les inputs de l’utilisateur : des spinners pour le choix de catégorie et de fréquence ainsi qu’un</w:t>
-      </w:r>
-      <w:r>
-        <w:rPr>
-          <w:sz w:val="24"/>
-          <w:szCs w:val="24"/>
-        </w:rPr>
-        <w:t>e section</w:t>
-      </w:r>
-      <w:r>
-        <w:rPr>
-          <w:sz w:val="24"/>
-          <w:szCs w:val="24"/>
-        </w:rPr>
-        <w:t xml:space="preserve"> pour ajouter la somme du revenu.</w:t>
+        <w:t xml:space="preserve">Tous les fragments contiennent maintenant tous les éléments nécessaires. Celui d’ajout d’un revenu a été fait la semaine passée, alors cette semaine j’ai complété le fragment d’ajout d’une dépense et le fragment principal. Sur ce dernier on peut maintenant voir à gauche les </w:t>
+      </w:r>
+      <w:r>
+        <w:rPr>
+          <w:i/>
+          <w:iCs/>
+          <w:sz w:val="24"/>
+          <w:szCs w:val="24"/>
+        </w:rPr>
+        <w:t>labels</w:t>
+      </w:r>
+      <w:r>
+        <w:rPr>
+          <w:sz w:val="24"/>
+          <w:szCs w:val="24"/>
+        </w:rPr>
+        <w:t xml:space="preserve"> de revenus, de dépenses et d’argent disponible. À droite on voit un </w:t>
+      </w:r>
+      <w:proofErr w:type="spellStart"/>
+      <w:r>
+        <w:rPr>
+          <w:i/>
+          <w:iCs/>
+          <w:sz w:val="24"/>
+          <w:szCs w:val="24"/>
+        </w:rPr>
+        <w:t>textview</w:t>
+      </w:r>
+      <w:proofErr w:type="spellEnd"/>
+      <w:r>
+        <w:rPr>
+          <w:sz w:val="24"/>
+          <w:szCs w:val="24"/>
+        </w:rPr>
+        <w:t xml:space="preserve"> qui pour l’instant n’affiche rien</w:t>
+      </w:r>
+      <w:r>
+        <w:rPr>
+          <w:sz w:val="24"/>
+          <w:szCs w:val="24"/>
+        </w:rPr>
+        <w:t>,</w:t>
+      </w:r>
+      <w:r>
+        <w:rPr>
+          <w:sz w:val="24"/>
+          <w:szCs w:val="24"/>
+        </w:rPr>
+        <w:t xml:space="preserve"> mais qui affichera éventuellement les bons montants selon les ajouts faits par l’utilisateur.</w:t>
       </w:r>
     </w:p>
     <w:p>
@@ -2151,69 +2645,7 @@
           <w:sz w:val="24"/>
           <w:szCs w:val="24"/>
         </w:rPr>
-        <w:t xml:space="preserve">J’ai dû regarder plusieurs tutoriels pour arriver à ce résultat, entre autres pour savoir comment utiliser un </w:t>
-      </w:r>
-      <w:proofErr w:type="spellStart"/>
-      <w:r>
-        <w:rPr>
-          <w:sz w:val="24"/>
-          <w:szCs w:val="24"/>
-        </w:rPr>
-        <w:t>tablelayout</w:t>
-      </w:r>
-      <w:proofErr w:type="spellEnd"/>
-      <w:r>
-        <w:rPr>
-          <w:sz w:val="24"/>
-          <w:szCs w:val="24"/>
-        </w:rPr>
-        <w:t xml:space="preserve"> et des </w:t>
-      </w:r>
-      <w:proofErr w:type="spellStart"/>
-      <w:r>
-        <w:rPr>
-          <w:sz w:val="24"/>
-          <w:szCs w:val="24"/>
-        </w:rPr>
-        <w:t>tablerows</w:t>
-      </w:r>
-      <w:proofErr w:type="spellEnd"/>
-      <w:r>
-        <w:rPr>
-          <w:sz w:val="24"/>
-          <w:szCs w:val="24"/>
-        </w:rPr>
-        <w:t xml:space="preserve"> pour bien présenter les éléments</w:t>
-      </w:r>
-      <w:r>
-        <w:rPr>
-          <w:rStyle w:val="Appelnotedebasdep"/>
-          <w:sz w:val="24"/>
-          <w:szCs w:val="24"/>
-        </w:rPr>
-        <w:footnoteReference w:id="2"/>
-      </w:r>
-      <w:r>
-        <w:rPr>
-          <w:sz w:val="24"/>
-          <w:szCs w:val="24"/>
-        </w:rPr>
-        <w:t xml:space="preserve"> et pour savoir aussi comment ajouter un spinner avec des choix prédéfinis à l’intérieur</w:t>
-      </w:r>
-      <w:r>
-        <w:rPr>
-          <w:rStyle w:val="Appelnotedebasdep"/>
-          <w:sz w:val="24"/>
-          <w:szCs w:val="24"/>
-        </w:rPr>
-        <w:footnoteReference w:id="3"/>
-      </w:r>
-      <w:r>
-        <w:rPr>
-          <w:sz w:val="24"/>
-          <w:szCs w:val="24"/>
-        </w:rPr>
-        <w:t>. Mon prochain défi à ce niveau-là sera de pouvoir ajouter ses propres choix.</w:t>
+        <w:t>J’ai également choisi un fond d’écran, un nom d’application ainsi qu’une icône.</w:t>
       </w:r>
     </w:p>
     <w:p>
@@ -2238,6 +2670,156 @@
           <w:pgSz w:w="12240" w:h="15840" w:code="119"/>
           <w:pgMar w:top="2268" w:right="1701" w:bottom="1701" w:left="2268" w:header="1134" w:footer="1134" w:gutter="0"/>
           <w:pgNumType w:start="23"/>
+          <w:cols w:space="720"/>
+          <w:titlePg/>
+        </w:sectPr>
+      </w:pPr>
+    </w:p>
+    <w:p>
+      <w:pPr>
+        <w:pStyle w:val="Titredepartie"/>
+        <w:rPr>
+          <w:b w:val="0"/>
+          <w:sz w:val="24"/>
+          <w:szCs w:val="24"/>
+        </w:rPr>
+      </w:pPr>
+      <w:r>
+        <w:rPr>
+          <w:sz w:val="24"/>
+          <w:szCs w:val="24"/>
+        </w:rPr>
+        <w:lastRenderedPageBreak/>
+        <w:t>I</w:t>
+      </w:r>
+      <w:r>
+        <w:rPr>
+          <w:sz w:val="24"/>
+          <w:szCs w:val="24"/>
+        </w:rPr>
+        <w:t>V</w:t>
+      </w:r>
+      <w:r>
+        <w:rPr>
+          <w:sz w:val="24"/>
+          <w:szCs w:val="24"/>
+        </w:rPr>
+        <w:t xml:space="preserve">. </w:t>
+      </w:r>
+      <w:r>
+        <w:rPr>
+          <w:sz w:val="24"/>
+          <w:szCs w:val="24"/>
+        </w:rPr>
+        <w:t>ÉLÉMENTS ABSENTS À LA PREMIÈRE REMISE</w:t>
+      </w:r>
+    </w:p>
+    <w:p>
+      <w:pPr>
+        <w:pStyle w:val="Corpsdetexte"/>
+        <w:ind w:firstLine="567"/>
+        <w:rPr>
+          <w:sz w:val="24"/>
+          <w:szCs w:val="24"/>
+        </w:rPr>
+      </w:pPr>
+      <w:r>
+        <w:rPr>
+          <w:sz w:val="24"/>
+          <w:szCs w:val="24"/>
+        </w:rPr>
+        <w:t>Toutes les interfaces sont présentes dans l’application, par contre les fonctionnalités ne sont pas implémentées. Par exemple, on peut partir du fragment principal et se rendre à la page d’ajout d’un revenu, choisir la catégorie, la fréquence et la somme du revenu, mais si on appuie sur le bouton ajouter ensuite, on retourne au fragment principal sans qu’aucune sauvegarde n’ait été faite.</w:t>
+      </w:r>
+    </w:p>
+    <w:p>
+      <w:pPr>
+        <w:pStyle w:val="Corpsdetexte"/>
+        <w:ind w:firstLine="567"/>
+        <w:rPr>
+          <w:sz w:val="24"/>
+          <w:szCs w:val="24"/>
+        </w:rPr>
+      </w:pPr>
+      <w:r>
+        <w:rPr>
+          <w:sz w:val="24"/>
+          <w:szCs w:val="24"/>
+        </w:rPr>
+        <w:t>Dans les prochaines semaines</w:t>
+      </w:r>
+      <w:r>
+        <w:rPr>
+          <w:sz w:val="24"/>
+          <w:szCs w:val="24"/>
+        </w:rPr>
+        <w:t>,</w:t>
+      </w:r>
+      <w:r>
+        <w:rPr>
+          <w:sz w:val="24"/>
+          <w:szCs w:val="24"/>
+        </w:rPr>
+        <w:t xml:space="preserve"> il faudra donc programmer l’ajout des revenus et des dépenses, calculer les sommes totales pour chacun</w:t>
+      </w:r>
+      <w:r>
+        <w:rPr>
+          <w:sz w:val="24"/>
+          <w:szCs w:val="24"/>
+        </w:rPr>
+        <w:t xml:space="preserve"> et les ajouter dans le fragment principal pour avoir la somme totale disponible pour le mois.</w:t>
+      </w:r>
+    </w:p>
+    <w:p>
+      <w:pPr>
+        <w:pStyle w:val="Corpsdetexte"/>
+        <w:ind w:firstLine="567"/>
+        <w:rPr>
+          <w:sz w:val="24"/>
+          <w:szCs w:val="24"/>
+        </w:rPr>
+      </w:pPr>
+      <w:r>
+        <w:rPr>
+          <w:sz w:val="24"/>
+          <w:szCs w:val="24"/>
+        </w:rPr>
+        <w:t>Je veux aussi avoir la possibilité d’ajouter des catégories personnelles lors de l’ajout d’un revenu ou d’une dépense</w:t>
+      </w:r>
+      <w:r>
+        <w:rPr>
+          <w:sz w:val="24"/>
+          <w:szCs w:val="24"/>
+        </w:rPr>
+        <w:t>,</w:t>
+      </w:r>
+      <w:r>
+        <w:rPr>
+          <w:sz w:val="24"/>
+          <w:szCs w:val="24"/>
+        </w:rPr>
+        <w:t xml:space="preserve"> mais ce n’est pas une priorité pour l’instant. À la limite j’ajouterai plusieurs catégories pour en couvrir le plus possible.</w:t>
+      </w:r>
+    </w:p>
+    <w:p>
+      <w:pPr>
+        <w:pStyle w:val="Corpsdetexte"/>
+        <w:ind w:firstLine="567"/>
+        <w:rPr>
+          <w:sz w:val="24"/>
+          <w:szCs w:val="24"/>
+        </w:rPr>
+      </w:pPr>
+    </w:p>
+    <w:p>
+      <w:pPr>
+        <w:pStyle w:val="Titredepartie"/>
+        <w:rPr>
+          <w:sz w:val="24"/>
+          <w:szCs w:val="24"/>
+        </w:rPr>
+        <w:sectPr>
+          <w:pgSz w:w="12240" w:h="15840" w:code="119"/>
+          <w:pgMar w:top="2268" w:right="1701" w:bottom="1701" w:left="2268" w:header="1134" w:footer="1134" w:gutter="0"/>
           <w:cols w:space="720"/>
           <w:titlePg/>
         </w:sectPr>
@@ -2454,7 +3036,7 @@
       </w:r>
     </w:p>
     <w:sectPr>
-      <w:headerReference w:type="default" r:id="rId15"/>
+      <w:headerReference w:type="default" r:id="rId18"/>
       <w:pgSz w:w="12240" w:h="15840" w:code="1"/>
       <w:pgMar w:top="2268" w:right="1701" w:bottom="1701" w:left="2268" w:header="1134" w:footer="1134" w:gutter="0"/>
       <w:cols w:space="720"/>
@@ -2484,6 +3066,26 @@
 </file>
 
 <file path=word/footer1.xml><?xml version="1.0" encoding="utf-8"?>
+<w:ftr xmlns:wpc="http://schemas.microsoft.com/office/word/2010/wordprocessingCanvas" xmlns:cx="http://schemas.microsoft.com/office/drawing/2014/chartex" xmlns:cx1="http://schemas.microsoft.com/office/drawing/2015/9/8/chartex" xmlns:cx2="http://schemas.microsoft.com/office/drawing/2015/10/21/chartex" xmlns:cx3="http://schemas.microsoft.com/office/drawing/2016/5/9/chartex" xmlns:cx4="http://schemas.microsoft.com/office/drawing/2016/5/10/chartex" xmlns:cx5="http://schemas.microsoft.com/office/drawing/2016/5/11/chartex" xmlns:cx6="http://schemas.microsoft.com/office/drawing/2016/5/12/chartex" xmlns:cx7="http://schemas.microsoft.com/office/drawing/2016/5/13/chartex" xmlns:cx8="http://schemas.microsoft.com/office/drawing/2016/5/14/chartex" xmlns:mc="http://schemas.openxmlformats.org/markup-compatibility/2006" xmlns:aink="http://schemas.microsoft.com/office/drawing/2016/ink" xmlns:am3d="http://schemas.microsoft.com/office/drawing/2017/model3d" xmlns:o="urn:schemas-microsoft-com:office:office" xmlns:r="http://schemas.openxmlformats.org/officeDocument/2006/relationships" xmlns:m="http://schemas.openxmlformats.org/officeDocument/2006/math" xmlns:v="urn:schemas-microsoft-com:vml" xmlns:wp14="http://schemas.microsoft.com/office/word/2010/wordprocessingDrawing" xmlns:wp="http://schemas.openxmlformats.org/drawingml/2006/wordprocessingDrawing" xmlns:w10="urn:schemas-microsoft-com:office:word" xmlns:w="http://schemas.openxmlformats.org/wordprocessingml/2006/main" xmlns:w14="http://schemas.microsoft.com/office/word/2010/wordml" xmlns:w15="http://schemas.microsoft.com/office/word/2012/wordml" xmlns:w16cex="http://schemas.microsoft.com/office/word/2018/wordml/cex" xmlns:w16cid="http://schemas.microsoft.com/office/word/2016/wordml/cid" xmlns:w16="http://schemas.microsoft.com/office/word/2018/wordml" xmlns:w16se="http://schemas.microsoft.com/office/word/2015/wordml/symex" xmlns:wpg="http://schemas.microsoft.com/office/word/2010/wordprocessingGroup" xmlns:wpi="http://schemas.microsoft.com/office/word/2010/wordprocessingInk" xmlns:wne="http://schemas.microsoft.com/office/word/2006/wordml" xmlns:wps="http://schemas.microsoft.com/office/word/2010/wordprocessingShape" mc:Ignorable="w14 w15 w16se w16cid w16 w16cex wp14">
+  <w:p>
+    <w:pPr>
+      <w:pStyle w:val="Pieddepage"/>
+    </w:pPr>
+  </w:p>
+</w:ftr>
+</file>
+
+<file path=word/footer2.xml><?xml version="1.0" encoding="utf-8"?>
+<w:ftr xmlns:wpc="http://schemas.microsoft.com/office/word/2010/wordprocessingCanvas" xmlns:cx="http://schemas.microsoft.com/office/drawing/2014/chartex" xmlns:cx1="http://schemas.microsoft.com/office/drawing/2015/9/8/chartex" xmlns:cx2="http://schemas.microsoft.com/office/drawing/2015/10/21/chartex" xmlns:cx3="http://schemas.microsoft.com/office/drawing/2016/5/9/chartex" xmlns:cx4="http://schemas.microsoft.com/office/drawing/2016/5/10/chartex" xmlns:cx5="http://schemas.microsoft.com/office/drawing/2016/5/11/chartex" xmlns:cx6="http://schemas.microsoft.com/office/drawing/2016/5/12/chartex" xmlns:cx7="http://schemas.microsoft.com/office/drawing/2016/5/13/chartex" xmlns:cx8="http://schemas.microsoft.com/office/drawing/2016/5/14/chartex" xmlns:mc="http://schemas.openxmlformats.org/markup-compatibility/2006" xmlns:aink="http://schemas.microsoft.com/office/drawing/2016/ink" xmlns:am3d="http://schemas.microsoft.com/office/drawing/2017/model3d" xmlns:o="urn:schemas-microsoft-com:office:office" xmlns:r="http://schemas.openxmlformats.org/officeDocument/2006/relationships" xmlns:m="http://schemas.openxmlformats.org/officeDocument/2006/math" xmlns:v="urn:schemas-microsoft-com:vml" xmlns:wp14="http://schemas.microsoft.com/office/word/2010/wordprocessingDrawing" xmlns:wp="http://schemas.openxmlformats.org/drawingml/2006/wordprocessingDrawing" xmlns:w10="urn:schemas-microsoft-com:office:word" xmlns:w="http://schemas.openxmlformats.org/wordprocessingml/2006/main" xmlns:w14="http://schemas.microsoft.com/office/word/2010/wordml" xmlns:w15="http://schemas.microsoft.com/office/word/2012/wordml" xmlns:w16cex="http://schemas.microsoft.com/office/word/2018/wordml/cex" xmlns:w16cid="http://schemas.microsoft.com/office/word/2016/wordml/cid" xmlns:w16="http://schemas.microsoft.com/office/word/2018/wordml" xmlns:w16se="http://schemas.microsoft.com/office/word/2015/wordml/symex" xmlns:wpg="http://schemas.microsoft.com/office/word/2010/wordprocessingGroup" xmlns:wpi="http://schemas.microsoft.com/office/word/2010/wordprocessingInk" xmlns:wne="http://schemas.microsoft.com/office/word/2006/wordml" xmlns:wps="http://schemas.microsoft.com/office/word/2010/wordprocessingShape" mc:Ignorable="w14 w15 w16se w16cid w16 w16cex wp14">
+  <w:p>
+    <w:pPr>
+      <w:pStyle w:val="Pieddepage"/>
+    </w:pPr>
+  </w:p>
+</w:ftr>
+</file>
+
+<file path=word/footer3.xml><?xml version="1.0" encoding="utf-8"?>
 <w:ftr xmlns:wpc="http://schemas.microsoft.com/office/word/2010/wordprocessingCanvas" xmlns:cx="http://schemas.microsoft.com/office/drawing/2014/chartex" xmlns:cx1="http://schemas.microsoft.com/office/drawing/2015/9/8/chartex" xmlns:cx2="http://schemas.microsoft.com/office/drawing/2015/10/21/chartex" xmlns:cx3="http://schemas.microsoft.com/office/drawing/2016/5/9/chartex" xmlns:cx4="http://schemas.microsoft.com/office/drawing/2016/5/10/chartex" xmlns:cx5="http://schemas.microsoft.com/office/drawing/2016/5/11/chartex" xmlns:cx6="http://schemas.microsoft.com/office/drawing/2016/5/12/chartex" xmlns:cx7="http://schemas.microsoft.com/office/drawing/2016/5/13/chartex" xmlns:cx8="http://schemas.microsoft.com/office/drawing/2016/5/14/chartex" xmlns:mc="http://schemas.openxmlformats.org/markup-compatibility/2006" xmlns:aink="http://schemas.microsoft.com/office/drawing/2016/ink" xmlns:am3d="http://schemas.microsoft.com/office/drawing/2017/model3d" xmlns:o="urn:schemas-microsoft-com:office:office" xmlns:r="http://schemas.openxmlformats.org/officeDocument/2006/relationships" xmlns:m="http://schemas.openxmlformats.org/officeDocument/2006/math" xmlns:v="urn:schemas-microsoft-com:vml" xmlns:wp14="http://schemas.microsoft.com/office/word/2010/wordprocessingDrawing" xmlns:wp="http://schemas.openxmlformats.org/drawingml/2006/wordprocessingDrawing" xmlns:w10="urn:schemas-microsoft-com:office:word" xmlns:w="http://schemas.openxmlformats.org/wordprocessingml/2006/main" xmlns:w14="http://schemas.microsoft.com/office/word/2010/wordml" xmlns:w15="http://schemas.microsoft.com/office/word/2012/wordml" xmlns:w16cex="http://schemas.microsoft.com/office/word/2018/wordml/cex" xmlns:w16cid="http://schemas.microsoft.com/office/word/2016/wordml/cid" xmlns:w16="http://schemas.microsoft.com/office/word/2018/wordml" xmlns:w16se="http://schemas.microsoft.com/office/word/2015/wordml/symex" xmlns:wpg="http://schemas.microsoft.com/office/word/2010/wordprocessingGroup" xmlns:wpi="http://schemas.microsoft.com/office/word/2010/wordprocessingInk" xmlns:wne="http://schemas.microsoft.com/office/word/2006/wordml" xmlns:wps="http://schemas.microsoft.com/office/word/2010/wordprocessingShape" mc:Ignorable="w14 w15 w16se w16cid w16 w16cex wp14">
   <w:p>
     <w:pPr>
@@ -2754,6 +3356,16 @@
   <w:p>
     <w:pPr>
       <w:pStyle w:val="En-tte"/>
+    </w:pPr>
+  </w:p>
+</w:hdr>
+</file>
+
+<file path=word/header4.xml><?xml version="1.0" encoding="utf-8"?>
+<w:hdr xmlns:wpc="http://schemas.microsoft.com/office/word/2010/wordprocessingCanvas" xmlns:cx="http://schemas.microsoft.com/office/drawing/2014/chartex" xmlns:cx1="http://schemas.microsoft.com/office/drawing/2015/9/8/chartex" xmlns:cx2="http://schemas.microsoft.com/office/drawing/2015/10/21/chartex" xmlns:cx3="http://schemas.microsoft.com/office/drawing/2016/5/9/chartex" xmlns:cx4="http://schemas.microsoft.com/office/drawing/2016/5/10/chartex" xmlns:cx5="http://schemas.microsoft.com/office/drawing/2016/5/11/chartex" xmlns:cx6="http://schemas.microsoft.com/office/drawing/2016/5/12/chartex" xmlns:cx7="http://schemas.microsoft.com/office/drawing/2016/5/13/chartex" xmlns:cx8="http://schemas.microsoft.com/office/drawing/2016/5/14/chartex" xmlns:mc="http://schemas.openxmlformats.org/markup-compatibility/2006" xmlns:aink="http://schemas.microsoft.com/office/drawing/2016/ink" xmlns:am3d="http://schemas.microsoft.com/office/drawing/2017/model3d" xmlns:o="urn:schemas-microsoft-com:office:office" xmlns:r="http://schemas.openxmlformats.org/officeDocument/2006/relationships" xmlns:m="http://schemas.openxmlformats.org/officeDocument/2006/math" xmlns:v="urn:schemas-microsoft-com:vml" xmlns:wp14="http://schemas.microsoft.com/office/word/2010/wordprocessingDrawing" xmlns:wp="http://schemas.openxmlformats.org/drawingml/2006/wordprocessingDrawing" xmlns:w10="urn:schemas-microsoft-com:office:word" xmlns:w="http://schemas.openxmlformats.org/wordprocessingml/2006/main" xmlns:w14="http://schemas.microsoft.com/office/word/2010/wordml" xmlns:w15="http://schemas.microsoft.com/office/word/2012/wordml" xmlns:w16cex="http://schemas.microsoft.com/office/word/2018/wordml/cex" xmlns:w16cid="http://schemas.microsoft.com/office/word/2016/wordml/cid" xmlns:w16="http://schemas.microsoft.com/office/word/2018/wordml" xmlns:w16se="http://schemas.microsoft.com/office/word/2015/wordml/symex" xmlns:wpg="http://schemas.microsoft.com/office/word/2010/wordprocessingGroup" xmlns:wpi="http://schemas.microsoft.com/office/word/2010/wordprocessingInk" xmlns:wne="http://schemas.microsoft.com/office/word/2006/wordml" xmlns:wps="http://schemas.microsoft.com/office/word/2010/wordprocessingShape" mc:Ignorable="w14 w15 w16se w16cid w16 w16cex wp14">
+  <w:p>
+    <w:pPr>
+      <w:pStyle w:val="En-tte"/>
       <w:ind w:right="-9"/>
       <w:jc w:val="right"/>
       <w:rPr>
@@ -2764,7 +3376,7 @@
 </w:hdr>
 </file>
 
-<file path=word/header4.xml><?xml version="1.0" encoding="utf-8"?>
+<file path=word/header5.xml><?xml version="1.0" encoding="utf-8"?>
 <w:hdr xmlns:wpc="http://schemas.microsoft.com/office/word/2010/wordprocessingCanvas" xmlns:cx="http://schemas.microsoft.com/office/drawing/2014/chartex" xmlns:cx1="http://schemas.microsoft.com/office/drawing/2015/9/8/chartex" xmlns:cx2="http://schemas.microsoft.com/office/drawing/2015/10/21/chartex" xmlns:cx3="http://schemas.microsoft.com/office/drawing/2016/5/9/chartex" xmlns:cx4="http://schemas.microsoft.com/office/drawing/2016/5/10/chartex" xmlns:cx5="http://schemas.microsoft.com/office/drawing/2016/5/11/chartex" xmlns:cx6="http://schemas.microsoft.com/office/drawing/2016/5/12/chartex" xmlns:cx7="http://schemas.microsoft.com/office/drawing/2016/5/13/chartex" xmlns:cx8="http://schemas.microsoft.com/office/drawing/2016/5/14/chartex" xmlns:mc="http://schemas.openxmlformats.org/markup-compatibility/2006" xmlns:aink="http://schemas.microsoft.com/office/drawing/2016/ink" xmlns:am3d="http://schemas.microsoft.com/office/drawing/2017/model3d" xmlns:o="urn:schemas-microsoft-com:office:office" xmlns:r="http://schemas.openxmlformats.org/officeDocument/2006/relationships" xmlns:m="http://schemas.openxmlformats.org/officeDocument/2006/math" xmlns:v="urn:schemas-microsoft-com:vml" xmlns:wp14="http://schemas.microsoft.com/office/word/2010/wordprocessingDrawing" xmlns:wp="http://schemas.openxmlformats.org/drawingml/2006/wordprocessingDrawing" xmlns:w10="urn:schemas-microsoft-com:office:word" xmlns:w="http://schemas.openxmlformats.org/wordprocessingml/2006/main" xmlns:w14="http://schemas.microsoft.com/office/word/2010/wordml" xmlns:w15="http://schemas.microsoft.com/office/word/2012/wordml" xmlns:w16cex="http://schemas.microsoft.com/office/word/2018/wordml/cex" xmlns:w16cid="http://schemas.microsoft.com/office/word/2016/wordml/cid" xmlns:w16="http://schemas.microsoft.com/office/word/2018/wordml" xmlns:w16se="http://schemas.microsoft.com/office/word/2015/wordml/symex" xmlns:wpg="http://schemas.microsoft.com/office/word/2010/wordprocessingGroup" xmlns:wpi="http://schemas.microsoft.com/office/word/2010/wordprocessingInk" xmlns:wne="http://schemas.microsoft.com/office/word/2006/wordml" xmlns:wps="http://schemas.microsoft.com/office/word/2010/wordprocessingShape" mc:Ignorable="w14 w15 w16se w16cid w16 w16cex wp14">
   <w:p>
     <w:pPr>
@@ -2784,7 +3396,7 @@
 </w:hdr>
 </file>
 
-<file path=word/header5.xml><?xml version="1.0" encoding="utf-8"?>
+<file path=word/header6.xml><?xml version="1.0" encoding="utf-8"?>
 <w:hdr xmlns:wpc="http://schemas.microsoft.com/office/word/2010/wordprocessingCanvas" xmlns:cx="http://schemas.microsoft.com/office/drawing/2014/chartex" xmlns:cx1="http://schemas.microsoft.com/office/drawing/2015/9/8/chartex" xmlns:cx2="http://schemas.microsoft.com/office/drawing/2015/10/21/chartex" xmlns:cx3="http://schemas.microsoft.com/office/drawing/2016/5/9/chartex" xmlns:cx4="http://schemas.microsoft.com/office/drawing/2016/5/10/chartex" xmlns:cx5="http://schemas.microsoft.com/office/drawing/2016/5/11/chartex" xmlns:cx6="http://schemas.microsoft.com/office/drawing/2016/5/12/chartex" xmlns:cx7="http://schemas.microsoft.com/office/drawing/2016/5/13/chartex" xmlns:cx8="http://schemas.microsoft.com/office/drawing/2016/5/14/chartex" xmlns:mc="http://schemas.openxmlformats.org/markup-compatibility/2006" xmlns:aink="http://schemas.microsoft.com/office/drawing/2016/ink" xmlns:am3d="http://schemas.microsoft.com/office/drawing/2017/model3d" xmlns:o="urn:schemas-microsoft-com:office:office" xmlns:r="http://schemas.openxmlformats.org/officeDocument/2006/relationships" xmlns:m="http://schemas.openxmlformats.org/officeDocument/2006/math" xmlns:v="urn:schemas-microsoft-com:vml" xmlns:wp14="http://schemas.microsoft.com/office/word/2010/wordprocessingDrawing" xmlns:wp="http://schemas.openxmlformats.org/drawingml/2006/wordprocessingDrawing" xmlns:w10="urn:schemas-microsoft-com:office:word" xmlns:w="http://schemas.openxmlformats.org/wordprocessingml/2006/main" xmlns:w14="http://schemas.microsoft.com/office/word/2010/wordml" xmlns:w15="http://schemas.microsoft.com/office/word/2012/wordml" xmlns:w16cex="http://schemas.microsoft.com/office/word/2018/wordml/cex" xmlns:w16cid="http://schemas.microsoft.com/office/word/2016/wordml/cid" xmlns:w16="http://schemas.microsoft.com/office/word/2018/wordml" xmlns:w16se="http://schemas.microsoft.com/office/word/2015/wordml/symex" xmlns:wpg="http://schemas.microsoft.com/office/word/2010/wordprocessingGroup" xmlns:wpi="http://schemas.microsoft.com/office/word/2010/wordprocessingInk" xmlns:wne="http://schemas.microsoft.com/office/word/2006/wordml" xmlns:wps="http://schemas.microsoft.com/office/word/2010/wordprocessingShape" mc:Ignorable="w14 w15 w16se w16cid w16 w16cex wp14">
   <w:p>
     <w:pPr>

</xml_diff>

<commit_message>
Changement des dimensions de certains items pour avoir un meilleur visuel et recherches sur le setOnClickListener pour l'ajout de revenus.
</commit_message>
<xml_diff>
--- a/doc/Document de conception.docx
+++ b/doc/Document de conception.docx
@@ -978,35 +978,7 @@
           <w:sz w:val="24"/>
           <w:szCs w:val="24"/>
         </w:rPr>
-        <w:t xml:space="preserve">Semaine du </w:t>
-      </w:r>
-      <w:r>
-        <w:rPr>
-          <w:sz w:val="24"/>
-          <w:szCs w:val="24"/>
-        </w:rPr>
-        <w:t>28</w:t>
-      </w:r>
-      <w:r>
-        <w:rPr>
-          <w:sz w:val="24"/>
-          <w:szCs w:val="24"/>
-        </w:rPr>
-        <w:t xml:space="preserve"> février au </w:t>
-      </w:r>
-      <w:r>
-        <w:rPr>
-          <w:sz w:val="24"/>
-          <w:szCs w:val="24"/>
-        </w:rPr>
-        <w:t>6 mars</w:t>
-      </w:r>
-      <w:r>
-        <w:rPr>
-          <w:sz w:val="24"/>
-          <w:szCs w:val="24"/>
-        </w:rPr>
-        <w:t xml:space="preserve"> 2021</w:t>
+        <w:t>Semaine du 28 février au 6 mars 2021</w:t>
       </w:r>
       <w:r>
         <w:rPr>
@@ -1699,7 +1671,7 @@
                   <v:path o:extrusionok="f" gradientshapeok="t" o:connecttype="rect"/>
                   <o:lock v:ext="edit" aspectratio="t"/>
                 </v:shapetype>
-                <v:shape id="_x0000_i1025" type="#_x0000_t75" style="width:152.4pt;height:308.4pt">
+                <v:shape id="_x0000_i1025" type="#_x0000_t75" style="width:152.25pt;height:308.25pt">
                   <v:imagedata r:id="rId14" o:title=""/>
                 </v:shape>
               </w:pict>
@@ -1739,7 +1711,7 @@
             </w:pPr>
             <w:r>
               <w:pict w14:anchorId="24A8D7A7">
-                <v:shape id="_x0000_i1026" type="#_x0000_t75" style="width:153pt;height:308.4pt">
+                <v:shape id="_x0000_i1026" type="#_x0000_t75" style="width:153pt;height:308.25pt">
                   <v:imagedata r:id="rId15" o:title=""/>
                 </v:shape>
               </w:pict>
@@ -1779,7 +1751,7 @@
             </w:pPr>
             <w:r>
               <w:pict w14:anchorId="54A9878A">
-                <v:shape id="_x0000_i1027" type="#_x0000_t75" style="width:153pt;height:308.4pt">
+                <v:shape id="_x0000_i1027" type="#_x0000_t75" style="width:153pt;height:308.25pt">
                   <v:imagedata r:id="rId16" o:title=""/>
                 </v:shape>
               </w:pict>
@@ -2493,16 +2465,6 @@
     </w:p>
     <w:p>
       <w:pPr>
-        <w:pStyle w:val="Corpsdetexte"/>
-        <w:ind w:firstLine="567"/>
-        <w:rPr>
-          <w:sz w:val="24"/>
-          <w:szCs w:val="24"/>
-        </w:rPr>
-      </w:pPr>
-    </w:p>
-    <w:p>
-      <w:pPr>
         <w:pStyle w:val="Intertitre"/>
         <w:spacing w:before="220"/>
         <w:ind w:left="0" w:firstLine="0"/>
@@ -2516,6 +2478,7 @@
           <w:sz w:val="24"/>
           <w:szCs w:val="24"/>
         </w:rPr>
+        <w:lastRenderedPageBreak/>
         <w:t>E</w:t>
       </w:r>
       <w:r>
@@ -2537,35 +2500,7 @@
           <w:sz w:val="24"/>
           <w:szCs w:val="24"/>
         </w:rPr>
-        <w:t xml:space="preserve">Semaine du </w:t>
-      </w:r>
-      <w:r>
-        <w:rPr>
-          <w:sz w:val="24"/>
-          <w:szCs w:val="24"/>
-        </w:rPr>
-        <w:t>28</w:t>
-      </w:r>
-      <w:r>
-        <w:rPr>
-          <w:sz w:val="24"/>
-          <w:szCs w:val="24"/>
-        </w:rPr>
-        <w:t xml:space="preserve"> février au </w:t>
-      </w:r>
-      <w:r>
-        <w:rPr>
-          <w:sz w:val="24"/>
-          <w:szCs w:val="24"/>
-        </w:rPr>
-        <w:t>6 mars</w:t>
-      </w:r>
-      <w:r>
-        <w:rPr>
-          <w:sz w:val="24"/>
-          <w:szCs w:val="24"/>
-        </w:rPr>
-        <w:t xml:space="preserve"> 2021</w:t>
+        <w:t>Semaine du 28 février au 6 mars 2021</w:t>
       </w:r>
     </w:p>
     <w:p>

</xml_diff>

<commit_message>
Modification du document de conception pour la deuxième remise et changement de l'icône de l'application
</commit_message>
<xml_diff>
--- a/doc/Document de conception.docx
+++ b/doc/Document de conception.docx
@@ -1,6 +1,6 @@
 
 <file path=word/document.xml><?xml version="1.0" encoding="utf-8"?>
-<w:document xmlns:wpc="http://schemas.microsoft.com/office/word/2010/wordprocessingCanvas" xmlns:cx="http://schemas.microsoft.com/office/drawing/2014/chartex" xmlns:cx1="http://schemas.microsoft.com/office/drawing/2015/9/8/chartex" xmlns:cx2="http://schemas.microsoft.com/office/drawing/2015/10/21/chartex" xmlns:cx3="http://schemas.microsoft.com/office/drawing/2016/5/9/chartex" xmlns:cx4="http://schemas.microsoft.com/office/drawing/2016/5/10/chartex" xmlns:cx5="http://schemas.microsoft.com/office/drawing/2016/5/11/chartex" xmlns:cx6="http://schemas.microsoft.com/office/drawing/2016/5/12/chartex" xmlns:cx7="http://schemas.microsoft.com/office/drawing/2016/5/13/chartex" xmlns:cx8="http://schemas.microsoft.com/office/drawing/2016/5/14/chartex" xmlns:mc="http://schemas.openxmlformats.org/markup-compatibility/2006" xmlns:aink="http://schemas.microsoft.com/office/drawing/2016/ink" xmlns:am3d="http://schemas.microsoft.com/office/drawing/2017/model3d" xmlns:o="urn:schemas-microsoft-com:office:office" xmlns:r="http://schemas.openxmlformats.org/officeDocument/2006/relationships" xmlns:m="http://schemas.openxmlformats.org/officeDocument/2006/math" xmlns:v="urn:schemas-microsoft-com:vml" xmlns:wp14="http://schemas.microsoft.com/office/word/2010/wordprocessingDrawing" xmlns:wp="http://schemas.openxmlformats.org/drawingml/2006/wordprocessingDrawing" xmlns:w10="urn:schemas-microsoft-com:office:word" xmlns:w="http://schemas.openxmlformats.org/wordprocessingml/2006/main" xmlns:w14="http://schemas.microsoft.com/office/word/2010/wordml" xmlns:w15="http://schemas.microsoft.com/office/word/2012/wordml" xmlns:w16cex="http://schemas.microsoft.com/office/word/2018/wordml/cex" xmlns:w16cid="http://schemas.microsoft.com/office/word/2016/wordml/cid" xmlns:w16="http://schemas.microsoft.com/office/word/2018/wordml" xmlns:w16se="http://schemas.microsoft.com/office/word/2015/wordml/symex" xmlns:wpg="http://schemas.microsoft.com/office/word/2010/wordprocessingGroup" xmlns:wpi="http://schemas.microsoft.com/office/word/2010/wordprocessingInk" xmlns:wne="http://schemas.microsoft.com/office/word/2006/wordml" xmlns:wps="http://schemas.microsoft.com/office/word/2010/wordprocessingShape" mc:Ignorable="w14 w15 w16se w16cid w16 w16cex wp14">
+<w:document xmlns:wpc="http://schemas.microsoft.com/office/word/2010/wordprocessingCanvas" xmlns:cx="http://schemas.microsoft.com/office/drawing/2014/chartex" xmlns:cx1="http://schemas.microsoft.com/office/drawing/2015/9/8/chartex" xmlns:cx2="http://schemas.microsoft.com/office/drawing/2015/10/21/chartex" xmlns:cx3="http://schemas.microsoft.com/office/drawing/2016/5/9/chartex" xmlns:cx4="http://schemas.microsoft.com/office/drawing/2016/5/10/chartex" xmlns:cx5="http://schemas.microsoft.com/office/drawing/2016/5/11/chartex" xmlns:cx6="http://schemas.microsoft.com/office/drawing/2016/5/12/chartex" xmlns:cx7="http://schemas.microsoft.com/office/drawing/2016/5/13/chartex" xmlns:cx8="http://schemas.microsoft.com/office/drawing/2016/5/14/chartex" xmlns:mc="http://schemas.openxmlformats.org/markup-compatibility/2006" xmlns:aink="http://schemas.microsoft.com/office/drawing/2016/ink" xmlns:am3d="http://schemas.microsoft.com/office/drawing/2017/model3d" xmlns:o="urn:schemas-microsoft-com:office:office" xmlns:r="http://schemas.openxmlformats.org/officeDocument/2006/relationships" xmlns:m="http://schemas.openxmlformats.org/officeDocument/2006/math" xmlns:v="urn:schemas-microsoft-com:vml" xmlns:wp14="http://schemas.microsoft.com/office/word/2010/wordprocessingDrawing" xmlns:wp="http://schemas.openxmlformats.org/drawingml/2006/wordprocessingDrawing" xmlns:w10="urn:schemas-microsoft-com:office:word" xmlns:w="http://schemas.openxmlformats.org/wordprocessingml/2006/main" xmlns:w14="http://schemas.microsoft.com/office/word/2010/wordml" xmlns:w15="http://schemas.microsoft.com/office/word/2012/wordml" xmlns:w16cex="http://schemas.microsoft.com/office/word/2018/wordml/cex" xmlns:w16cid="http://schemas.microsoft.com/office/word/2016/wordml/cid" xmlns:w16="http://schemas.microsoft.com/office/word/2018/wordml" xmlns:w16sdtdh="http://schemas.microsoft.com/office/word/2020/wordml/sdtdatahash" xmlns:w16se="http://schemas.microsoft.com/office/word/2015/wordml/symex" xmlns:wpg="http://schemas.microsoft.com/office/word/2010/wordprocessingGroup" xmlns:wpi="http://schemas.microsoft.com/office/word/2010/wordprocessingInk" xmlns:wne="http://schemas.microsoft.com/office/word/2006/wordml" xmlns:wps="http://schemas.microsoft.com/office/word/2010/wordprocessingShape" mc:Ignorable="w14 w15 w16se w16cid w16 w16cex w16sdtdh wp14">
   <w:body>
     <w:p>
       <w:pPr>
@@ -353,7 +353,14 @@
           <w:sz w:val="24"/>
           <w:szCs w:val="24"/>
         </w:rPr>
-        <w:t>5 mars 2021</w:t>
+        <w:t>23 avril</w:t>
+      </w:r>
+      <w:r>
+        <w:rPr>
+          <w:sz w:val="24"/>
+          <w:szCs w:val="24"/>
+        </w:rPr>
+        <w:t xml:space="preserve"> 2021</w:t>
       </w:r>
     </w:p>
     <w:p>
@@ -999,7 +1006,7 @@
           <w:sz w:val="24"/>
           <w:szCs w:val="24"/>
         </w:rPr>
-        <w:t>9</w:t>
+        <w:t>10</w:t>
       </w:r>
     </w:p>
     <w:p>
@@ -1015,6 +1022,257 @@
           <w:sz w:val="24"/>
           <w:szCs w:val="24"/>
         </w:rPr>
+        <w:tab/>
+      </w:r>
+      <w:r>
+        <w:rPr>
+          <w:sz w:val="24"/>
+          <w:szCs w:val="24"/>
+        </w:rPr>
+        <w:t>F</w:t>
+      </w:r>
+      <w:r>
+        <w:rPr>
+          <w:sz w:val="24"/>
+          <w:szCs w:val="24"/>
+        </w:rPr>
+        <w:t>.</w:t>
+      </w:r>
+      <w:r>
+        <w:rPr>
+          <w:sz w:val="24"/>
+          <w:szCs w:val="24"/>
+        </w:rPr>
+        <w:tab/>
+      </w:r>
+      <w:r>
+        <w:rPr>
+          <w:sz w:val="24"/>
+          <w:szCs w:val="24"/>
+        </w:rPr>
+        <w:t>Semaine</w:t>
+      </w:r>
+      <w:r>
+        <w:rPr>
+          <w:sz w:val="24"/>
+          <w:szCs w:val="24"/>
+        </w:rPr>
+        <w:t>s</w:t>
+      </w:r>
+      <w:r>
+        <w:rPr>
+          <w:sz w:val="24"/>
+          <w:szCs w:val="24"/>
+        </w:rPr>
+        <w:t xml:space="preserve"> du 7 mars au </w:t>
+      </w:r>
+      <w:r>
+        <w:rPr>
+          <w:sz w:val="24"/>
+          <w:szCs w:val="24"/>
+        </w:rPr>
+        <w:t>10 avril</w:t>
+      </w:r>
+      <w:r>
+        <w:rPr>
+          <w:sz w:val="24"/>
+          <w:szCs w:val="24"/>
+        </w:rPr>
+        <w:t xml:space="preserve"> 2021</w:t>
+      </w:r>
+      <w:r>
+        <w:rPr>
+          <w:sz w:val="24"/>
+          <w:szCs w:val="24"/>
+        </w:rPr>
+        <w:tab/>
+      </w:r>
+      <w:r>
+        <w:rPr>
+          <w:sz w:val="24"/>
+          <w:szCs w:val="24"/>
+        </w:rPr>
+        <w:tab/>
+      </w:r>
+      <w:r>
+        <w:rPr>
+          <w:sz w:val="24"/>
+          <w:szCs w:val="24"/>
+        </w:rPr>
+        <w:t>10</w:t>
+      </w:r>
+    </w:p>
+    <w:p>
+      <w:pPr>
+        <w:pStyle w:val="Tabledesmatires"/>
+        <w:rPr>
+          <w:sz w:val="24"/>
+          <w:szCs w:val="24"/>
+        </w:rPr>
+      </w:pPr>
+      <w:r>
+        <w:rPr>
+          <w:sz w:val="24"/>
+          <w:szCs w:val="24"/>
+        </w:rPr>
+        <w:tab/>
+      </w:r>
+      <w:r>
+        <w:rPr>
+          <w:sz w:val="24"/>
+          <w:szCs w:val="24"/>
+        </w:rPr>
+        <w:t>G</w:t>
+      </w:r>
+      <w:r>
+        <w:rPr>
+          <w:sz w:val="24"/>
+          <w:szCs w:val="24"/>
+        </w:rPr>
+        <w:t>.</w:t>
+      </w:r>
+      <w:r>
+        <w:rPr>
+          <w:sz w:val="24"/>
+          <w:szCs w:val="24"/>
+        </w:rPr>
+        <w:tab/>
+      </w:r>
+      <w:r>
+        <w:rPr>
+          <w:sz w:val="24"/>
+          <w:szCs w:val="24"/>
+        </w:rPr>
+        <w:t xml:space="preserve">Semaine du 11 avril </w:t>
+      </w:r>
+      <w:r>
+        <w:rPr>
+          <w:sz w:val="24"/>
+          <w:szCs w:val="24"/>
+        </w:rPr>
+        <w:t xml:space="preserve">au </w:t>
+      </w:r>
+      <w:r>
+        <w:rPr>
+          <w:sz w:val="24"/>
+          <w:szCs w:val="24"/>
+        </w:rPr>
+        <w:t>17 avril 2021</w:t>
+      </w:r>
+      <w:r>
+        <w:rPr>
+          <w:sz w:val="24"/>
+          <w:szCs w:val="24"/>
+        </w:rPr>
+        <w:tab/>
+      </w:r>
+      <w:r>
+        <w:rPr>
+          <w:sz w:val="24"/>
+          <w:szCs w:val="24"/>
+        </w:rPr>
+        <w:tab/>
+      </w:r>
+      <w:r>
+        <w:rPr>
+          <w:sz w:val="24"/>
+          <w:szCs w:val="24"/>
+        </w:rPr>
+        <w:t>11</w:t>
+      </w:r>
+    </w:p>
+    <w:p>
+      <w:pPr>
+        <w:pStyle w:val="Tabledesmatires"/>
+        <w:rPr>
+          <w:sz w:val="24"/>
+          <w:szCs w:val="24"/>
+        </w:rPr>
+      </w:pPr>
+      <w:r>
+        <w:rPr>
+          <w:sz w:val="24"/>
+          <w:szCs w:val="24"/>
+        </w:rPr>
+        <w:tab/>
+      </w:r>
+      <w:r>
+        <w:rPr>
+          <w:sz w:val="24"/>
+          <w:szCs w:val="24"/>
+        </w:rPr>
+        <w:t>H</w:t>
+      </w:r>
+      <w:r>
+        <w:rPr>
+          <w:sz w:val="24"/>
+          <w:szCs w:val="24"/>
+        </w:rPr>
+        <w:t>.</w:t>
+      </w:r>
+      <w:r>
+        <w:rPr>
+          <w:sz w:val="24"/>
+          <w:szCs w:val="24"/>
+        </w:rPr>
+        <w:tab/>
+      </w:r>
+      <w:r>
+        <w:rPr>
+          <w:sz w:val="24"/>
+          <w:szCs w:val="24"/>
+        </w:rPr>
+        <w:t xml:space="preserve">Semaine du 18 avril </w:t>
+      </w:r>
+      <w:r>
+        <w:rPr>
+          <w:sz w:val="24"/>
+          <w:szCs w:val="24"/>
+        </w:rPr>
+        <w:t xml:space="preserve">au </w:t>
+      </w:r>
+      <w:r>
+        <w:rPr>
+          <w:sz w:val="24"/>
+          <w:szCs w:val="24"/>
+        </w:rPr>
+        <w:t>24 avril 2021</w:t>
+      </w:r>
+      <w:r>
+        <w:rPr>
+          <w:sz w:val="24"/>
+          <w:szCs w:val="24"/>
+        </w:rPr>
+        <w:tab/>
+      </w:r>
+      <w:r>
+        <w:rPr>
+          <w:sz w:val="24"/>
+          <w:szCs w:val="24"/>
+        </w:rPr>
+        <w:tab/>
+      </w:r>
+      <w:r>
+        <w:rPr>
+          <w:sz w:val="24"/>
+          <w:szCs w:val="24"/>
+        </w:rPr>
+        <w:t>11</w:t>
+      </w:r>
+    </w:p>
+    <w:p>
+      <w:pPr>
+        <w:pStyle w:val="Tabledesmatires"/>
+        <w:rPr>
+          <w:sz w:val="24"/>
+          <w:szCs w:val="24"/>
+        </w:rPr>
+      </w:pPr>
+      <w:r>
+        <w:rPr>
+          <w:sz w:val="24"/>
+          <w:szCs w:val="24"/>
+        </w:rPr>
         <w:t>IV</w:t>
       </w:r>
       <w:r>
@@ -1057,7 +1315,7 @@
           <w:sz w:val="24"/>
           <w:szCs w:val="24"/>
         </w:rPr>
-        <w:t>7</w:t>
+        <w:t>13</w:t>
       </w:r>
     </w:p>
     <w:p>
@@ -1073,6 +1331,129 @@
           <w:sz w:val="24"/>
           <w:szCs w:val="24"/>
         </w:rPr>
+        <w:t>V</w:t>
+      </w:r>
+      <w:r>
+        <w:rPr>
+          <w:sz w:val="24"/>
+          <w:szCs w:val="24"/>
+        </w:rPr>
+        <w:t>.</w:t>
+      </w:r>
+      <w:r>
+        <w:rPr>
+          <w:sz w:val="24"/>
+          <w:szCs w:val="24"/>
+        </w:rPr>
+        <w:tab/>
+      </w:r>
+      <w:r>
+        <w:rPr>
+          <w:sz w:val="24"/>
+          <w:szCs w:val="24"/>
+        </w:rPr>
+        <w:t>CAS D’UTILISATION</w:t>
+      </w:r>
+      <w:r>
+        <w:rPr>
+          <w:sz w:val="24"/>
+          <w:szCs w:val="24"/>
+        </w:rPr>
+        <w:tab/>
+      </w:r>
+      <w:r>
+        <w:rPr>
+          <w:sz w:val="24"/>
+          <w:szCs w:val="24"/>
+        </w:rPr>
+        <w:tab/>
+      </w:r>
+      <w:r>
+        <w:rPr>
+          <w:sz w:val="24"/>
+          <w:szCs w:val="24"/>
+        </w:rPr>
+        <w:t>14</w:t>
+      </w:r>
+    </w:p>
+    <w:p>
+      <w:pPr>
+        <w:pStyle w:val="Tabledesmatires"/>
+        <w:rPr>
+          <w:sz w:val="24"/>
+          <w:szCs w:val="24"/>
+        </w:rPr>
+      </w:pPr>
+      <w:r>
+        <w:rPr>
+          <w:sz w:val="24"/>
+          <w:szCs w:val="24"/>
+        </w:rPr>
+        <w:t>V</w:t>
+      </w:r>
+      <w:r>
+        <w:rPr>
+          <w:sz w:val="24"/>
+          <w:szCs w:val="24"/>
+        </w:rPr>
+        <w:t>I</w:t>
+      </w:r>
+      <w:r>
+        <w:rPr>
+          <w:sz w:val="24"/>
+          <w:szCs w:val="24"/>
+        </w:rPr>
+        <w:t>.</w:t>
+      </w:r>
+      <w:r>
+        <w:rPr>
+          <w:sz w:val="24"/>
+          <w:szCs w:val="24"/>
+        </w:rPr>
+        <w:tab/>
+      </w:r>
+      <w:r>
+        <w:rPr>
+          <w:sz w:val="24"/>
+          <w:szCs w:val="24"/>
+        </w:rPr>
+        <w:t>ÉLÉMENTS RESTANTS À IMPLÉMENTER</w:t>
+      </w:r>
+      <w:r>
+        <w:rPr>
+          <w:sz w:val="24"/>
+          <w:szCs w:val="24"/>
+        </w:rPr>
+        <w:tab/>
+      </w:r>
+      <w:r>
+        <w:rPr>
+          <w:sz w:val="24"/>
+          <w:szCs w:val="24"/>
+        </w:rPr>
+        <w:tab/>
+      </w:r>
+      <w:r>
+        <w:rPr>
+          <w:sz w:val="24"/>
+          <w:szCs w:val="24"/>
+        </w:rPr>
+        <w:t>16</w:t>
+      </w:r>
+    </w:p>
+    <w:p>
+      <w:pPr>
+        <w:pStyle w:val="Tabledesmatires"/>
+        <w:rPr>
+          <w:sz w:val="24"/>
+          <w:szCs w:val="24"/>
+        </w:rPr>
+      </w:pPr>
+      <w:r>
+        <w:rPr>
+          <w:sz w:val="24"/>
+          <w:szCs w:val="24"/>
+        </w:rPr>
         <w:t>CONCLUSION</w:t>
       </w:r>
       <w:r>
@@ -1094,7 +1475,7 @@
           <w:sz w:val="24"/>
           <w:szCs w:val="24"/>
         </w:rPr>
-        <w:t>9</w:t>
+        <w:t>17</w:t>
       </w:r>
     </w:p>
     <w:p>
@@ -1131,7 +1512,14 @@
           <w:sz w:val="24"/>
           <w:szCs w:val="24"/>
         </w:rPr>
-        <w:t>10</w:t>
+        <w:t>1</w:t>
+      </w:r>
+      <w:r>
+        <w:rPr>
+          <w:sz w:val="24"/>
+          <w:szCs w:val="24"/>
+        </w:rPr>
+        <w:t>8</w:t>
       </w:r>
     </w:p>
     <w:p>
@@ -1220,7 +1608,28 @@
           <w:sz w:val="24"/>
           <w:szCs w:val="24"/>
         </w:rPr>
-        <w:t xml:space="preserve"> Ensuite, nous verrons un prototype de chaque fragment de l’application, soit le fragment de la page principal, celui de l’ajout d’un revenu et celui de l’ajout d’une dépense. Finalement, nous verrons l’évolution du projet au fil des semaines grâce au chapitre sur le suivi hebdomadaire.</w:t>
+        <w:t xml:space="preserve"> Ensuite, nous verrons un prototype de chaque fragment de l’application, soit le fragment de la page principal, celui de l’ajout d’un revenu et celui de l’ajout d’une dépense. </w:t>
+      </w:r>
+      <w:r>
+        <w:rPr>
+          <w:sz w:val="24"/>
+          <w:szCs w:val="24"/>
+        </w:rPr>
+        <w:t xml:space="preserve">Nous verrons également </w:t>
+      </w:r>
+      <w:r>
+        <w:rPr>
+          <w:sz w:val="24"/>
+          <w:szCs w:val="24"/>
+        </w:rPr>
+        <w:t>l’évolution du projet au fil des semaines grâce au chapitre sur le suivi hebdomadaire</w:t>
+      </w:r>
+      <w:r>
+        <w:rPr>
+          <w:sz w:val="24"/>
+          <w:szCs w:val="24"/>
+        </w:rPr>
+        <w:t xml:space="preserve"> et nous terminerons en voyant les éléments qui manquaient lors de la première remise et un cas d’utilisation détaillé.</w:t>
       </w:r>
     </w:p>
     <w:p>
@@ -1243,12 +1652,12 @@
           <w:szCs w:val="24"/>
         </w:rPr>
         <w:sectPr>
-          <w:headerReference w:type="even" r:id="rId7"/>
-          <w:headerReference w:type="default" r:id="rId8"/>
-          <w:footerReference w:type="even" r:id="rId9"/>
-          <w:footerReference w:type="default" r:id="rId10"/>
-          <w:headerReference w:type="first" r:id="rId11"/>
-          <w:footerReference w:type="first" r:id="rId12"/>
+          <w:headerReference w:type="even" r:id="rId8"/>
+          <w:headerReference w:type="default" r:id="rId9"/>
+          <w:footerReference w:type="even" r:id="rId10"/>
+          <w:footerReference w:type="default" r:id="rId11"/>
+          <w:headerReference w:type="first" r:id="rId12"/>
+          <w:footerReference w:type="first" r:id="rId13"/>
           <w:pgSz w:w="12240" w:h="15840" w:code="119"/>
           <w:pgMar w:top="2268" w:right="1701" w:bottom="1701" w:left="2268" w:header="1134" w:footer="1134" w:gutter="0"/>
           <w:pgNumType w:start="1"/>
@@ -1337,6 +1746,7 @@
     <w:p>
       <w:pPr>
         <w:pStyle w:val="Corpsdetexte"/>
+        <w:ind w:firstLine="567"/>
         <w:rPr>
           <w:sz w:val="24"/>
           <w:szCs w:val="24"/>
@@ -1591,7 +2001,7 @@
           <w:szCs w:val="24"/>
         </w:rPr>
         <w:sectPr>
-          <w:headerReference w:type="default" r:id="rId13"/>
+          <w:headerReference w:type="default" r:id="rId14"/>
           <w:pgSz w:w="12240" w:h="15840" w:code="119"/>
           <w:pgMar w:top="2268" w:right="1701" w:bottom="1701" w:left="2268" w:header="1134" w:footer="1134" w:gutter="0"/>
           <w:pgNumType w:start="4"/>
@@ -1671,8 +2081,8 @@
                   <v:path o:extrusionok="f" gradientshapeok="t" o:connecttype="rect"/>
                   <o:lock v:ext="edit" aspectratio="t"/>
                 </v:shapetype>
-                <v:shape id="_x0000_i1025" type="#_x0000_t75" style="width:152.25pt;height:308.25pt">
-                  <v:imagedata r:id="rId14" o:title=""/>
+                <v:shape id="_x0000_i1025" type="#_x0000_t75" style="width:153pt;height:309pt">
+                  <v:imagedata r:id="rId15" o:title=""/>
                 </v:shape>
               </w:pict>
             </w:r>
@@ -1711,8 +2121,8 @@
             </w:pPr>
             <w:r>
               <w:pict w14:anchorId="24A8D7A7">
-                <v:shape id="_x0000_i1026" type="#_x0000_t75" style="width:153pt;height:308.25pt">
-                  <v:imagedata r:id="rId15" o:title=""/>
+                <v:shape id="_x0000_i1026" type="#_x0000_t75" style="width:153pt;height:309pt">
+                  <v:imagedata r:id="rId16" o:title=""/>
                 </v:shape>
               </w:pict>
             </w:r>
@@ -1751,8 +2161,8 @@
             </w:pPr>
             <w:r>
               <w:pict w14:anchorId="54A9878A">
-                <v:shape id="_x0000_i1027" type="#_x0000_t75" style="width:153pt;height:308.25pt">
-                  <v:imagedata r:id="rId16" o:title=""/>
+                <v:shape id="_x0000_i1027" type="#_x0000_t75" style="width:153pt;height:309pt">
+                  <v:imagedata r:id="rId17" o:title=""/>
                 </v:shape>
               </w:pict>
             </w:r>
@@ -1791,7 +2201,7 @@
           <w:szCs w:val="24"/>
         </w:rPr>
         <w:sectPr>
-          <w:headerReference w:type="first" r:id="rId17"/>
+          <w:headerReference w:type="first" r:id="rId18"/>
           <w:pgSz w:w="15840" w:h="12240" w:orient="landscape" w:code="119"/>
           <w:pgMar w:top="2268" w:right="2268" w:bottom="1701" w:left="1701" w:header="1134" w:footer="1134" w:gutter="0"/>
           <w:pgNumType w:start="12"/>
@@ -2586,6 +2996,368 @@
     <w:p>
       <w:pPr>
         <w:pStyle w:val="Corpsdetexte"/>
+        <w:rPr>
+          <w:sz w:val="24"/>
+          <w:szCs w:val="24"/>
+        </w:rPr>
+      </w:pPr>
+    </w:p>
+    <w:p>
+      <w:pPr>
+        <w:pStyle w:val="Intertitre"/>
+        <w:spacing w:before="220"/>
+        <w:ind w:left="0" w:firstLine="0"/>
+        <w:rPr>
+          <w:sz w:val="24"/>
+          <w:szCs w:val="24"/>
+        </w:rPr>
+      </w:pPr>
+      <w:r>
+        <w:rPr>
+          <w:sz w:val="24"/>
+          <w:szCs w:val="24"/>
+        </w:rPr>
+        <w:t>F</w:t>
+      </w:r>
+      <w:r>
+        <w:rPr>
+          <w:sz w:val="24"/>
+          <w:szCs w:val="24"/>
+        </w:rPr>
+        <w:t>.</w:t>
+      </w:r>
+      <w:r>
+        <w:rPr>
+          <w:sz w:val="24"/>
+          <w:szCs w:val="24"/>
+        </w:rPr>
+        <w:tab/>
+      </w:r>
+      <w:r>
+        <w:rPr>
+          <w:sz w:val="24"/>
+          <w:szCs w:val="24"/>
+        </w:rPr>
+        <w:t>Semaines du 7 mars au 10 avril 2021</w:t>
+      </w:r>
+    </w:p>
+    <w:p>
+      <w:pPr>
+        <w:pStyle w:val="Corpsdetexte"/>
+        <w:rPr>
+          <w:sz w:val="24"/>
+          <w:szCs w:val="24"/>
+        </w:rPr>
+      </w:pPr>
+      <w:r>
+        <w:rPr>
+          <w:sz w:val="24"/>
+          <w:szCs w:val="24"/>
+        </w:rPr>
+        <w:t>Peu de tâches sont effectuées durant ces quatre semaines. Le temps que j’ai passé sur l’application était surtout pour faire des lectures sur les façons de stocker les données d’une application mobile fonctionnant sous Android et sur la façon d’avoir des interactions dans l’application lors de l’appui sur des boutons. Des changements mineurs ont aussi été apportés à l’application comme des redimensionnements d’items.</w:t>
+      </w:r>
+    </w:p>
+    <w:p>
+      <w:pPr>
+        <w:pStyle w:val="Intertitre"/>
+        <w:spacing w:before="220"/>
+        <w:ind w:left="0" w:firstLine="0"/>
+        <w:rPr>
+          <w:sz w:val="24"/>
+          <w:szCs w:val="24"/>
+        </w:rPr>
+      </w:pPr>
+      <w:r>
+        <w:rPr>
+          <w:sz w:val="24"/>
+          <w:szCs w:val="24"/>
+        </w:rPr>
+        <w:br w:type="page"/>
+      </w:r>
+      <w:r>
+        <w:rPr>
+          <w:sz w:val="24"/>
+          <w:szCs w:val="24"/>
+        </w:rPr>
+        <w:lastRenderedPageBreak/>
+        <w:t>G</w:t>
+      </w:r>
+      <w:r>
+        <w:rPr>
+          <w:sz w:val="24"/>
+          <w:szCs w:val="24"/>
+        </w:rPr>
+        <w:t>.</w:t>
+      </w:r>
+      <w:r>
+        <w:rPr>
+          <w:sz w:val="24"/>
+          <w:szCs w:val="24"/>
+        </w:rPr>
+        <w:tab/>
+      </w:r>
+      <w:r>
+        <w:rPr>
+          <w:sz w:val="24"/>
+          <w:szCs w:val="24"/>
+        </w:rPr>
+        <w:t>Semaine du 11 avril au 17 avril 2021</w:t>
+      </w:r>
+    </w:p>
+    <w:p>
+      <w:pPr>
+        <w:pStyle w:val="Corpsdetexte"/>
+        <w:rPr>
+          <w:sz w:val="24"/>
+          <w:szCs w:val="24"/>
+        </w:rPr>
+      </w:pPr>
+      <w:r>
+        <w:rPr>
+          <w:sz w:val="24"/>
+          <w:szCs w:val="24"/>
+        </w:rPr>
+        <w:t>J’ai continué mes recherches concernant l’envoi de données d’un fragment à un autre. J’étais tombé sur une technique qui semblait intéressante</w:t>
+      </w:r>
+      <w:r>
+        <w:rPr>
+          <w:sz w:val="24"/>
+          <w:szCs w:val="24"/>
+        </w:rPr>
+        <w:t xml:space="preserve"> : </w:t>
+      </w:r>
+      <w:r>
+        <w:rPr>
+          <w:sz w:val="24"/>
+          <w:szCs w:val="24"/>
+        </w:rPr>
+        <w:t xml:space="preserve">l’utilisation de </w:t>
+      </w:r>
+      <w:proofErr w:type="spellStart"/>
+      <w:r>
+        <w:rPr>
+          <w:i/>
+          <w:iCs/>
+          <w:sz w:val="24"/>
+          <w:szCs w:val="24"/>
+        </w:rPr>
+        <w:t>safe</w:t>
+      </w:r>
+      <w:proofErr w:type="spellEnd"/>
+      <w:r>
+        <w:rPr>
+          <w:i/>
+          <w:iCs/>
+          <w:sz w:val="24"/>
+          <w:szCs w:val="24"/>
+        </w:rPr>
+        <w:t xml:space="preserve"> args</w:t>
+      </w:r>
+      <w:r>
+        <w:rPr>
+          <w:rStyle w:val="Appelnotedebasdep"/>
+          <w:i/>
+          <w:iCs/>
+          <w:sz w:val="24"/>
+          <w:szCs w:val="24"/>
+        </w:rPr>
+        <w:footnoteReference w:id="4"/>
+      </w:r>
+      <w:r>
+        <w:rPr>
+          <w:sz w:val="24"/>
+          <w:szCs w:val="24"/>
+        </w:rPr>
+        <w:t xml:space="preserve">. En résumé, le principe était de créer des objets personnalisés selon nos besoins, d’attribuer des valeurs aux variables dans un fragment et l’interface graphique de la navigation sur Android Studio permet de facilement envoyer l’objet à un autre fragment. Un problème s’est posé lorsque j’ai réalisé que je devais avoir accès aux données à partir de mon fichier </w:t>
+      </w:r>
+      <w:proofErr w:type="spellStart"/>
+      <w:r>
+        <w:rPr>
+          <w:i/>
+          <w:iCs/>
+          <w:sz w:val="24"/>
+          <w:szCs w:val="24"/>
+        </w:rPr>
+        <w:t>MainActivity</w:t>
+      </w:r>
+      <w:proofErr w:type="spellEnd"/>
+      <w:r>
+        <w:rPr>
+          <w:sz w:val="24"/>
+          <w:szCs w:val="24"/>
+        </w:rPr>
+        <w:t xml:space="preserve"> et non à partir d’un autre fragment.</w:t>
+      </w:r>
+    </w:p>
+    <w:p>
+      <w:pPr>
+        <w:pStyle w:val="Corpsdetexte"/>
+        <w:rPr>
+          <w:sz w:val="24"/>
+          <w:szCs w:val="24"/>
+        </w:rPr>
+      </w:pPr>
+    </w:p>
+    <w:p>
+      <w:pPr>
+        <w:pStyle w:val="Intertitre"/>
+        <w:spacing w:before="220"/>
+        <w:ind w:left="0" w:firstLine="0"/>
+        <w:rPr>
+          <w:sz w:val="24"/>
+          <w:szCs w:val="24"/>
+        </w:rPr>
+      </w:pPr>
+      <w:r>
+        <w:rPr>
+          <w:sz w:val="24"/>
+          <w:szCs w:val="24"/>
+        </w:rPr>
+        <w:t>H</w:t>
+      </w:r>
+      <w:r>
+        <w:rPr>
+          <w:sz w:val="24"/>
+          <w:szCs w:val="24"/>
+        </w:rPr>
+        <w:t>.</w:t>
+      </w:r>
+      <w:r>
+        <w:rPr>
+          <w:sz w:val="24"/>
+          <w:szCs w:val="24"/>
+        </w:rPr>
+        <w:tab/>
+      </w:r>
+      <w:r>
+        <w:rPr>
+          <w:sz w:val="24"/>
+          <w:szCs w:val="24"/>
+        </w:rPr>
+        <w:t>Semaine du 18 avril au 24 avril 2021</w:t>
+      </w:r>
+    </w:p>
+    <w:p>
+      <w:pPr>
+        <w:pStyle w:val="Corpsdetexte"/>
+        <w:rPr>
+          <w:sz w:val="24"/>
+          <w:szCs w:val="24"/>
+        </w:rPr>
+      </w:pPr>
+      <w:r>
+        <w:rPr>
+          <w:sz w:val="24"/>
+          <w:szCs w:val="24"/>
+        </w:rPr>
+        <w:t xml:space="preserve">Suite à l’abandon de la méthode des </w:t>
+      </w:r>
+      <w:proofErr w:type="spellStart"/>
+      <w:r>
+        <w:rPr>
+          <w:i/>
+          <w:iCs/>
+          <w:sz w:val="24"/>
+          <w:szCs w:val="24"/>
+        </w:rPr>
+        <w:t>safe</w:t>
+      </w:r>
+      <w:proofErr w:type="spellEnd"/>
+      <w:r>
+        <w:rPr>
+          <w:i/>
+          <w:iCs/>
+          <w:sz w:val="24"/>
+          <w:szCs w:val="24"/>
+        </w:rPr>
+        <w:t xml:space="preserve"> args</w:t>
+      </w:r>
+      <w:r>
+        <w:rPr>
+          <w:sz w:val="24"/>
+          <w:szCs w:val="24"/>
+        </w:rPr>
+        <w:t xml:space="preserve">, </w:t>
+      </w:r>
+      <w:r>
+        <w:rPr>
+          <w:sz w:val="24"/>
+          <w:szCs w:val="24"/>
+        </w:rPr>
+        <w:t>j’ai dû</w:t>
+      </w:r>
+      <w:r>
+        <w:rPr>
+          <w:sz w:val="24"/>
+          <w:szCs w:val="24"/>
+        </w:rPr>
+        <w:t xml:space="preserve"> trouver une autre façon de transférer des données entre les pages. J</w:t>
+      </w:r>
+      <w:r>
+        <w:rPr>
+          <w:sz w:val="24"/>
+          <w:szCs w:val="24"/>
+        </w:rPr>
+        <w:t xml:space="preserve">’ai commencé </w:t>
+      </w:r>
+      <w:r>
+        <w:rPr>
+          <w:sz w:val="24"/>
+          <w:szCs w:val="24"/>
+        </w:rPr>
+        <w:t>par créer dans mon fichier principal les listes et les fonctions</w:t>
+      </w:r>
+      <w:r>
+        <w:rPr>
+          <w:sz w:val="24"/>
+          <w:szCs w:val="24"/>
+        </w:rPr>
+        <w:t xml:space="preserve"> qui permettront de récupérer les données d’ajout de revenus et de dépenses.</w:t>
+      </w:r>
+      <w:r>
+        <w:rPr>
+          <w:sz w:val="24"/>
+          <w:szCs w:val="24"/>
+        </w:rPr>
+        <w:t xml:space="preserve"> Ensuite, dans mes fragments pour l’ajout d’un revenu et d’une dépense, j’ai modifié l’action suivant l’appui du bouton d’ajout. Quand un utilisateur entre des données et appuie sur </w:t>
+      </w:r>
+      <w:r>
+        <w:rPr>
+          <w:i/>
+          <w:iCs/>
+          <w:sz w:val="24"/>
+          <w:szCs w:val="24"/>
+        </w:rPr>
+        <w:t>Ajouter</w:t>
+      </w:r>
+      <w:r>
+        <w:rPr>
+          <w:sz w:val="24"/>
+          <w:szCs w:val="24"/>
+        </w:rPr>
+        <w:t xml:space="preserve">, les renseignements sont envoyés dans la liste correspondante. Finalement, dans le fragment principal, je peux maintenant récupérer les listes remplies de données, additionner les sommes selon </w:t>
+      </w:r>
+      <w:r>
+        <w:rPr>
+          <w:sz w:val="24"/>
+          <w:szCs w:val="24"/>
+        </w:rPr>
+        <w:lastRenderedPageBreak/>
+        <w:t>leurs fréquences (hebdomadaire, bimensuel, mensuel) et ainsi faire le calcul de combien d’argent il reste à l’utilisateur pour le mois en cours.</w:t>
+      </w:r>
+    </w:p>
+    <w:p>
+      <w:pPr>
+        <w:pStyle w:val="Corpsdetexte"/>
+        <w:rPr>
+          <w:sz w:val="24"/>
+          <w:szCs w:val="24"/>
+        </w:rPr>
+      </w:pPr>
+    </w:p>
+    <w:p>
+      <w:pPr>
+        <w:pStyle w:val="Corpsdetexte"/>
         <w:ind w:firstLine="0"/>
         <w:rPr>
           <w:sz w:val="24"/>
@@ -2733,6 +3505,440 @@
           <w:szCs w:val="24"/>
         </w:rPr>
         <w:t xml:space="preserve"> mais ce n’est pas une priorité pour l’instant. À la limite j’ajouterai plusieurs catégories pour en couvrir le plus possible.</w:t>
+      </w:r>
+    </w:p>
+    <w:p>
+      <w:pPr>
+        <w:pStyle w:val="Corpsdetexte"/>
+        <w:ind w:firstLine="567"/>
+        <w:rPr>
+          <w:sz w:val="24"/>
+          <w:szCs w:val="24"/>
+        </w:rPr>
+      </w:pPr>
+    </w:p>
+    <w:p>
+      <w:pPr>
+        <w:pStyle w:val="Titredepartie"/>
+        <w:rPr>
+          <w:sz w:val="24"/>
+          <w:szCs w:val="24"/>
+        </w:rPr>
+        <w:sectPr>
+          <w:pgSz w:w="12240" w:h="15840" w:code="119"/>
+          <w:pgMar w:top="2268" w:right="1701" w:bottom="1701" w:left="2268" w:header="1134" w:footer="1134" w:gutter="0"/>
+          <w:cols w:space="720"/>
+          <w:titlePg/>
+        </w:sectPr>
+      </w:pPr>
+    </w:p>
+    <w:p>
+      <w:pPr>
+        <w:pStyle w:val="Titredepartie"/>
+        <w:rPr>
+          <w:b w:val="0"/>
+          <w:sz w:val="24"/>
+          <w:szCs w:val="24"/>
+        </w:rPr>
+      </w:pPr>
+      <w:r>
+        <w:rPr>
+          <w:sz w:val="24"/>
+          <w:szCs w:val="24"/>
+        </w:rPr>
+        <w:lastRenderedPageBreak/>
+        <w:t>V</w:t>
+      </w:r>
+      <w:r>
+        <w:rPr>
+          <w:sz w:val="24"/>
+          <w:szCs w:val="24"/>
+        </w:rPr>
+        <w:t>.</w:t>
+      </w:r>
+      <w:r>
+        <w:rPr>
+          <w:sz w:val="24"/>
+          <w:szCs w:val="24"/>
+        </w:rPr>
+        <w:t xml:space="preserve"> CAS D’UTILISATION</w:t>
+      </w:r>
+    </w:p>
+    <w:p>
+      <w:pPr>
+        <w:pStyle w:val="Corpsdetexte"/>
+        <w:ind w:firstLine="567"/>
+        <w:rPr>
+          <w:sz w:val="24"/>
+          <w:szCs w:val="24"/>
+        </w:rPr>
+      </w:pPr>
+      <w:r>
+        <w:rPr>
+          <w:sz w:val="24"/>
+          <w:szCs w:val="24"/>
+        </w:rPr>
+        <w:t>L’utilisateur ouvre l’application. La page principale affiche le montant total de ses revenus et de ses dépenses qui sont initialisés à 0$. L’argent disponible pour le mois est aussi affiché et initialisé à 0$. Il a deux options : ajouter un revenu ou ajouter une dépense.</w:t>
+      </w:r>
+    </w:p>
+    <w:p>
+      <w:pPr>
+        <w:pStyle w:val="Corpsdetexte"/>
+        <w:ind w:firstLine="567"/>
+        <w:rPr>
+          <w:sz w:val="24"/>
+          <w:szCs w:val="24"/>
+        </w:rPr>
+      </w:pPr>
+      <w:r>
+        <w:rPr>
+          <w:sz w:val="24"/>
+          <w:szCs w:val="24"/>
+        </w:rPr>
+        <w:t>S’il appui</w:t>
+      </w:r>
+      <w:r>
+        <w:rPr>
+          <w:sz w:val="24"/>
+          <w:szCs w:val="24"/>
+        </w:rPr>
+        <w:t>e</w:t>
+      </w:r>
+      <w:r>
+        <w:rPr>
+          <w:sz w:val="24"/>
+          <w:szCs w:val="24"/>
+        </w:rPr>
+        <w:t xml:space="preserve"> sur le bouton pour ajouter un revenu, il arrive sur une nouvelle page lui demandant la catégorie de son revenu (salaire, bourse, etc.), sa fréquence (hebdomadaire, bimensuel, mensuel) et sa somme. Ensuite, il peut appuyer sur </w:t>
+      </w:r>
+      <w:r>
+        <w:rPr>
+          <w:i/>
+          <w:iCs/>
+          <w:sz w:val="24"/>
+          <w:szCs w:val="24"/>
+        </w:rPr>
+        <w:t>Annuler</w:t>
+      </w:r>
+      <w:r>
+        <w:rPr>
+          <w:sz w:val="24"/>
+          <w:szCs w:val="24"/>
+        </w:rPr>
+        <w:t xml:space="preserve"> pour retourner à la page principale sans sauvegarder ou appuyer sur </w:t>
+      </w:r>
+      <w:r>
+        <w:rPr>
+          <w:i/>
+          <w:iCs/>
+          <w:sz w:val="24"/>
+          <w:szCs w:val="24"/>
+        </w:rPr>
+        <w:t>Ajouter</w:t>
+      </w:r>
+      <w:r>
+        <w:rPr>
+          <w:sz w:val="24"/>
+          <w:szCs w:val="24"/>
+        </w:rPr>
+        <w:t xml:space="preserve"> pour retourner à la page principale en sauvegardant son ajout de revenu. Si l’utilisateur </w:t>
+      </w:r>
+      <w:r>
+        <w:rPr>
+          <w:sz w:val="24"/>
+          <w:szCs w:val="24"/>
+        </w:rPr>
+        <w:t>a</w:t>
+      </w:r>
+      <w:r>
+        <w:rPr>
+          <w:sz w:val="24"/>
+          <w:szCs w:val="24"/>
+        </w:rPr>
+        <w:t xml:space="preserve"> choisi d’ajouter le revenu, la page principale affiche maintenant le montant total de ses revenus ainsi que l’argent disponible pour le mois.</w:t>
+      </w:r>
+    </w:p>
+    <w:p>
+      <w:pPr>
+        <w:pStyle w:val="Corpsdetexte"/>
+        <w:ind w:firstLine="567"/>
+        <w:rPr>
+          <w:sz w:val="24"/>
+          <w:szCs w:val="24"/>
+        </w:rPr>
+      </w:pPr>
+      <w:r>
+        <w:rPr>
+          <w:sz w:val="24"/>
+          <w:szCs w:val="24"/>
+        </w:rPr>
+        <w:t>S’il appui</w:t>
+      </w:r>
+      <w:r>
+        <w:rPr>
+          <w:sz w:val="24"/>
+          <w:szCs w:val="24"/>
+        </w:rPr>
+        <w:t>e</w:t>
+      </w:r>
+      <w:r>
+        <w:rPr>
+          <w:sz w:val="24"/>
+          <w:szCs w:val="24"/>
+        </w:rPr>
+        <w:t xml:space="preserve"> sur le bouton pour ajouter une dépense, il arrive sur une nouvelle page lui demandant la catégorie de sa dépense (essence, épicerie, etc.), sa fréquence (hebdomadaire, bimensuel, mensuel) et sa somme. Ensuite, il peut appuyer sur </w:t>
+      </w:r>
+      <w:r>
+        <w:rPr>
+          <w:i/>
+          <w:iCs/>
+          <w:sz w:val="24"/>
+          <w:szCs w:val="24"/>
+        </w:rPr>
+        <w:t>Annuler</w:t>
+      </w:r>
+      <w:r>
+        <w:rPr>
+          <w:sz w:val="24"/>
+          <w:szCs w:val="24"/>
+        </w:rPr>
+        <w:t xml:space="preserve"> pour retourner à la page principale sans sauvegarder ou appuyer sur </w:t>
+      </w:r>
+      <w:r>
+        <w:rPr>
+          <w:i/>
+          <w:iCs/>
+          <w:sz w:val="24"/>
+          <w:szCs w:val="24"/>
+        </w:rPr>
+        <w:t>Ajouter</w:t>
+      </w:r>
+      <w:r>
+        <w:rPr>
+          <w:sz w:val="24"/>
+          <w:szCs w:val="24"/>
+        </w:rPr>
+        <w:t xml:space="preserve"> pour retourner à la page principale en sauvegardant son ajout de dépense. </w:t>
+      </w:r>
+      <w:r>
+        <w:rPr>
+          <w:sz w:val="24"/>
+          <w:szCs w:val="24"/>
+        </w:rPr>
+        <w:t>Si l’utilisateur a choisi d’ajouter la dépense, la page principale affiche maintenant le montant total de ses dépenses ainsi que l’argent disponible pour mois.</w:t>
+      </w:r>
+    </w:p>
+    <w:p>
+      <w:pPr>
+        <w:pStyle w:val="Corpsdetexte"/>
+        <w:ind w:firstLine="567"/>
+        <w:rPr>
+          <w:sz w:val="24"/>
+          <w:szCs w:val="24"/>
+        </w:rPr>
+      </w:pPr>
+      <w:r>
+        <w:rPr>
+          <w:sz w:val="24"/>
+          <w:szCs w:val="24"/>
+        </w:rPr>
+        <w:lastRenderedPageBreak/>
+        <w:t>À chaque ajout d’un revenu ou d’une dépense</w:t>
+      </w:r>
+      <w:r>
+        <w:rPr>
+          <w:sz w:val="24"/>
+          <w:szCs w:val="24"/>
+        </w:rPr>
+        <w:t>, le calcul est refait afin de donner à l’utilisateur le montant exact qu’il possède pour le mois. Les données ne sont pas sauvegardées pour l’instant, l’utilisateur perd donc ce qu’il a entré dans son planificateur lors de la fermeture de l’application.</w:t>
+      </w:r>
+    </w:p>
+    <w:p>
+      <w:pPr>
+        <w:pStyle w:val="Corpsdetexte"/>
+        <w:ind w:firstLine="567"/>
+        <w:rPr>
+          <w:sz w:val="24"/>
+          <w:szCs w:val="24"/>
+        </w:rPr>
+      </w:pPr>
+    </w:p>
+    <w:p>
+      <w:pPr>
+        <w:pStyle w:val="Titredepartie"/>
+        <w:rPr>
+          <w:sz w:val="24"/>
+          <w:szCs w:val="24"/>
+        </w:rPr>
+        <w:sectPr>
+          <w:pgSz w:w="12240" w:h="15840" w:code="119"/>
+          <w:pgMar w:top="2268" w:right="1701" w:bottom="1701" w:left="2268" w:header="1134" w:footer="1134" w:gutter="0"/>
+          <w:cols w:space="720"/>
+          <w:titlePg/>
+        </w:sectPr>
+      </w:pPr>
+    </w:p>
+    <w:p>
+      <w:pPr>
+        <w:pStyle w:val="Titredepartie"/>
+        <w:rPr>
+          <w:b w:val="0"/>
+          <w:sz w:val="24"/>
+          <w:szCs w:val="24"/>
+        </w:rPr>
+      </w:pPr>
+      <w:r>
+        <w:rPr>
+          <w:sz w:val="24"/>
+          <w:szCs w:val="24"/>
+        </w:rPr>
+        <w:lastRenderedPageBreak/>
+        <w:t>V</w:t>
+      </w:r>
+      <w:r>
+        <w:rPr>
+          <w:sz w:val="24"/>
+          <w:szCs w:val="24"/>
+        </w:rPr>
+        <w:t>I</w:t>
+      </w:r>
+      <w:r>
+        <w:rPr>
+          <w:sz w:val="24"/>
+          <w:szCs w:val="24"/>
+        </w:rPr>
+        <w:t xml:space="preserve">. </w:t>
+      </w:r>
+      <w:r>
+        <w:rPr>
+          <w:sz w:val="24"/>
+          <w:szCs w:val="24"/>
+        </w:rPr>
+        <w:t xml:space="preserve">ÉLÉMENTS </w:t>
+      </w:r>
+      <w:r>
+        <w:rPr>
+          <w:sz w:val="24"/>
+          <w:szCs w:val="24"/>
+        </w:rPr>
+        <w:t>RESTANTS À IMPLÉMENTER</w:t>
+      </w:r>
+    </w:p>
+    <w:p>
+      <w:pPr>
+        <w:pStyle w:val="Corpsdetexte"/>
+        <w:ind w:firstLine="567"/>
+        <w:rPr>
+          <w:sz w:val="24"/>
+          <w:szCs w:val="24"/>
+        </w:rPr>
+      </w:pPr>
+      <w:r>
+        <w:rPr>
+          <w:sz w:val="24"/>
+          <w:szCs w:val="24"/>
+        </w:rPr>
+        <w:t>Voici une liste de tout ce qu’il reste à ajouter à l’application :</w:t>
+      </w:r>
+    </w:p>
+    <w:p>
+      <w:pPr>
+        <w:pStyle w:val="Corpsdetexte"/>
+        <w:numPr>
+          <w:ilvl w:val="0"/>
+          <w:numId w:val="1"/>
+        </w:numPr>
+        <w:rPr>
+          <w:sz w:val="24"/>
+          <w:szCs w:val="24"/>
+        </w:rPr>
+      </w:pPr>
+      <w:r>
+        <w:rPr>
+          <w:sz w:val="24"/>
+          <w:szCs w:val="24"/>
+        </w:rPr>
+        <w:t>Affichage sur la page principale du détail des revenus et des dépenses (catégorie et somme pour chaque entrée)</w:t>
+      </w:r>
+    </w:p>
+    <w:p>
+      <w:pPr>
+        <w:pStyle w:val="Corpsdetexte"/>
+        <w:numPr>
+          <w:ilvl w:val="0"/>
+          <w:numId w:val="1"/>
+        </w:numPr>
+        <w:rPr>
+          <w:sz w:val="24"/>
+          <w:szCs w:val="24"/>
+        </w:rPr>
+      </w:pPr>
+      <w:r>
+        <w:rPr>
+          <w:sz w:val="24"/>
+          <w:szCs w:val="24"/>
+        </w:rPr>
+        <w:t>Sauvegarde des données dans des fichiers afin de conserver le budget même si l’application est fermée</w:t>
+      </w:r>
+    </w:p>
+    <w:p>
+      <w:pPr>
+        <w:pStyle w:val="Corpsdetexte"/>
+        <w:numPr>
+          <w:ilvl w:val="0"/>
+          <w:numId w:val="1"/>
+        </w:numPr>
+        <w:rPr>
+          <w:sz w:val="24"/>
+          <w:szCs w:val="24"/>
+        </w:rPr>
+      </w:pPr>
+      <w:r>
+        <w:rPr>
+          <w:sz w:val="24"/>
+          <w:szCs w:val="24"/>
+        </w:rPr>
+        <w:t>Permettre la suppression d’une entrée</w:t>
+      </w:r>
+    </w:p>
+    <w:p>
+      <w:pPr>
+        <w:pStyle w:val="Corpsdetexte"/>
+        <w:numPr>
+          <w:ilvl w:val="0"/>
+          <w:numId w:val="1"/>
+        </w:numPr>
+        <w:rPr>
+          <w:sz w:val="24"/>
+          <w:szCs w:val="24"/>
+        </w:rPr>
+      </w:pPr>
+      <w:r>
+        <w:rPr>
+          <w:sz w:val="24"/>
+          <w:szCs w:val="24"/>
+        </w:rPr>
+        <w:t>Améliorer l’esthétisme de l’application</w:t>
+      </w:r>
+    </w:p>
+    <w:p>
+      <w:pPr>
+        <w:pStyle w:val="Corpsdetexte"/>
+        <w:numPr>
+          <w:ilvl w:val="0"/>
+          <w:numId w:val="1"/>
+        </w:numPr>
+        <w:rPr>
+          <w:sz w:val="24"/>
+          <w:szCs w:val="24"/>
+        </w:rPr>
+      </w:pPr>
+      <w:r>
+        <w:rPr>
+          <w:sz w:val="24"/>
+          <w:szCs w:val="24"/>
+        </w:rPr>
+        <w:t>Publication sur le Play Store</w:t>
       </w:r>
     </w:p>
     <w:p>
@@ -2971,7 +4177,7 @@
       </w:r>
     </w:p>
     <w:sectPr>
-      <w:headerReference w:type="default" r:id="rId18"/>
+      <w:headerReference w:type="default" r:id="rId19"/>
       <w:pgSz w:w="12240" w:h="15840" w:code="1"/>
       <w:pgMar w:top="2268" w:right="1701" w:bottom="1701" w:left="2268" w:header="1134" w:footer="1134" w:gutter="0"/>
       <w:cols w:space="720"/>
@@ -2982,7 +4188,7 @@
 </file>
 
 <file path=word/endnotes.xml><?xml version="1.0" encoding="utf-8"?>
-<w:endnotes xmlns:wpc="http://schemas.microsoft.com/office/word/2010/wordprocessingCanvas" xmlns:cx="http://schemas.microsoft.com/office/drawing/2014/chartex" xmlns:cx1="http://schemas.microsoft.com/office/drawing/2015/9/8/chartex" xmlns:cx2="http://schemas.microsoft.com/office/drawing/2015/10/21/chartex" xmlns:cx3="http://schemas.microsoft.com/office/drawing/2016/5/9/chartex" xmlns:cx4="http://schemas.microsoft.com/office/drawing/2016/5/10/chartex" xmlns:cx5="http://schemas.microsoft.com/office/drawing/2016/5/11/chartex" xmlns:cx6="http://schemas.microsoft.com/office/drawing/2016/5/12/chartex" xmlns:cx7="http://schemas.microsoft.com/office/drawing/2016/5/13/chartex" xmlns:cx8="http://schemas.microsoft.com/office/drawing/2016/5/14/chartex" xmlns:mc="http://schemas.openxmlformats.org/markup-compatibility/2006" xmlns:aink="http://schemas.microsoft.com/office/drawing/2016/ink" xmlns:am3d="http://schemas.microsoft.com/office/drawing/2017/model3d" xmlns:o="urn:schemas-microsoft-com:office:office" xmlns:r="http://schemas.openxmlformats.org/officeDocument/2006/relationships" xmlns:m="http://schemas.openxmlformats.org/officeDocument/2006/math" xmlns:v="urn:schemas-microsoft-com:vml" xmlns:wp14="http://schemas.microsoft.com/office/word/2010/wordprocessingDrawing" xmlns:wp="http://schemas.openxmlformats.org/drawingml/2006/wordprocessingDrawing" xmlns:w10="urn:schemas-microsoft-com:office:word" xmlns:w="http://schemas.openxmlformats.org/wordprocessingml/2006/main" xmlns:w14="http://schemas.microsoft.com/office/word/2010/wordml" xmlns:w15="http://schemas.microsoft.com/office/word/2012/wordml" xmlns:w16cex="http://schemas.microsoft.com/office/word/2018/wordml/cex" xmlns:w16cid="http://schemas.microsoft.com/office/word/2016/wordml/cid" xmlns:w16="http://schemas.microsoft.com/office/word/2018/wordml" xmlns:w16se="http://schemas.microsoft.com/office/word/2015/wordml/symex" xmlns:wpg="http://schemas.microsoft.com/office/word/2010/wordprocessingGroup" xmlns:wpi="http://schemas.microsoft.com/office/word/2010/wordprocessingInk" xmlns:wne="http://schemas.microsoft.com/office/word/2006/wordml" xmlns:wps="http://schemas.microsoft.com/office/word/2010/wordprocessingShape" mc:Ignorable="w14 w15 w16se w16cid w16 w16cex wp14">
+<w:endnotes xmlns:wpc="http://schemas.microsoft.com/office/word/2010/wordprocessingCanvas" xmlns:cx="http://schemas.microsoft.com/office/drawing/2014/chartex" xmlns:cx1="http://schemas.microsoft.com/office/drawing/2015/9/8/chartex" xmlns:cx2="http://schemas.microsoft.com/office/drawing/2015/10/21/chartex" xmlns:cx3="http://schemas.microsoft.com/office/drawing/2016/5/9/chartex" xmlns:cx4="http://schemas.microsoft.com/office/drawing/2016/5/10/chartex" xmlns:cx5="http://schemas.microsoft.com/office/drawing/2016/5/11/chartex" xmlns:cx6="http://schemas.microsoft.com/office/drawing/2016/5/12/chartex" xmlns:cx7="http://schemas.microsoft.com/office/drawing/2016/5/13/chartex" xmlns:cx8="http://schemas.microsoft.com/office/drawing/2016/5/14/chartex" xmlns:mc="http://schemas.openxmlformats.org/markup-compatibility/2006" xmlns:aink="http://schemas.microsoft.com/office/drawing/2016/ink" xmlns:am3d="http://schemas.microsoft.com/office/drawing/2017/model3d" xmlns:o="urn:schemas-microsoft-com:office:office" xmlns:r="http://schemas.openxmlformats.org/officeDocument/2006/relationships" xmlns:m="http://schemas.openxmlformats.org/officeDocument/2006/math" xmlns:v="urn:schemas-microsoft-com:vml" xmlns:wp14="http://schemas.microsoft.com/office/word/2010/wordprocessingDrawing" xmlns:wp="http://schemas.openxmlformats.org/drawingml/2006/wordprocessingDrawing" xmlns:w10="urn:schemas-microsoft-com:office:word" xmlns:w="http://schemas.openxmlformats.org/wordprocessingml/2006/main" xmlns:w14="http://schemas.microsoft.com/office/word/2010/wordml" xmlns:w15="http://schemas.microsoft.com/office/word/2012/wordml" xmlns:w16cex="http://schemas.microsoft.com/office/word/2018/wordml/cex" xmlns:w16cid="http://schemas.microsoft.com/office/word/2016/wordml/cid" xmlns:w16="http://schemas.microsoft.com/office/word/2018/wordml" xmlns:w16sdtdh="http://schemas.microsoft.com/office/word/2020/wordml/sdtdatahash" xmlns:w16se="http://schemas.microsoft.com/office/word/2015/wordml/symex" xmlns:wpg="http://schemas.microsoft.com/office/word/2010/wordprocessingGroup" xmlns:wpi="http://schemas.microsoft.com/office/word/2010/wordprocessingInk" xmlns:wne="http://schemas.microsoft.com/office/word/2006/wordml" xmlns:wps="http://schemas.microsoft.com/office/word/2010/wordprocessingShape" mc:Ignorable="w14 w15 w16se w16cid w16 w16cex w16sdtdh wp14">
   <w:endnote w:type="separator" w:id="-1">
     <w:p>
       <w:r>
@@ -3001,7 +4207,7 @@
 </file>
 
 <file path=word/footer1.xml><?xml version="1.0" encoding="utf-8"?>
-<w:ftr xmlns:wpc="http://schemas.microsoft.com/office/word/2010/wordprocessingCanvas" xmlns:cx="http://schemas.microsoft.com/office/drawing/2014/chartex" xmlns:cx1="http://schemas.microsoft.com/office/drawing/2015/9/8/chartex" xmlns:cx2="http://schemas.microsoft.com/office/drawing/2015/10/21/chartex" xmlns:cx3="http://schemas.microsoft.com/office/drawing/2016/5/9/chartex" xmlns:cx4="http://schemas.microsoft.com/office/drawing/2016/5/10/chartex" xmlns:cx5="http://schemas.microsoft.com/office/drawing/2016/5/11/chartex" xmlns:cx6="http://schemas.microsoft.com/office/drawing/2016/5/12/chartex" xmlns:cx7="http://schemas.microsoft.com/office/drawing/2016/5/13/chartex" xmlns:cx8="http://schemas.microsoft.com/office/drawing/2016/5/14/chartex" xmlns:mc="http://schemas.openxmlformats.org/markup-compatibility/2006" xmlns:aink="http://schemas.microsoft.com/office/drawing/2016/ink" xmlns:am3d="http://schemas.microsoft.com/office/drawing/2017/model3d" xmlns:o="urn:schemas-microsoft-com:office:office" xmlns:r="http://schemas.openxmlformats.org/officeDocument/2006/relationships" xmlns:m="http://schemas.openxmlformats.org/officeDocument/2006/math" xmlns:v="urn:schemas-microsoft-com:vml" xmlns:wp14="http://schemas.microsoft.com/office/word/2010/wordprocessingDrawing" xmlns:wp="http://schemas.openxmlformats.org/drawingml/2006/wordprocessingDrawing" xmlns:w10="urn:schemas-microsoft-com:office:word" xmlns:w="http://schemas.openxmlformats.org/wordprocessingml/2006/main" xmlns:w14="http://schemas.microsoft.com/office/word/2010/wordml" xmlns:w15="http://schemas.microsoft.com/office/word/2012/wordml" xmlns:w16cex="http://schemas.microsoft.com/office/word/2018/wordml/cex" xmlns:w16cid="http://schemas.microsoft.com/office/word/2016/wordml/cid" xmlns:w16="http://schemas.microsoft.com/office/word/2018/wordml" xmlns:w16se="http://schemas.microsoft.com/office/word/2015/wordml/symex" xmlns:wpg="http://schemas.microsoft.com/office/word/2010/wordprocessingGroup" xmlns:wpi="http://schemas.microsoft.com/office/word/2010/wordprocessingInk" xmlns:wne="http://schemas.microsoft.com/office/word/2006/wordml" xmlns:wps="http://schemas.microsoft.com/office/word/2010/wordprocessingShape" mc:Ignorable="w14 w15 w16se w16cid w16 w16cex wp14">
+<w:ftr xmlns:wpc="http://schemas.microsoft.com/office/word/2010/wordprocessingCanvas" xmlns:cx="http://schemas.microsoft.com/office/drawing/2014/chartex" xmlns:cx1="http://schemas.microsoft.com/office/drawing/2015/9/8/chartex" xmlns:cx2="http://schemas.microsoft.com/office/drawing/2015/10/21/chartex" xmlns:cx3="http://schemas.microsoft.com/office/drawing/2016/5/9/chartex" xmlns:cx4="http://schemas.microsoft.com/office/drawing/2016/5/10/chartex" xmlns:cx5="http://schemas.microsoft.com/office/drawing/2016/5/11/chartex" xmlns:cx6="http://schemas.microsoft.com/office/drawing/2016/5/12/chartex" xmlns:cx7="http://schemas.microsoft.com/office/drawing/2016/5/13/chartex" xmlns:cx8="http://schemas.microsoft.com/office/drawing/2016/5/14/chartex" xmlns:mc="http://schemas.openxmlformats.org/markup-compatibility/2006" xmlns:aink="http://schemas.microsoft.com/office/drawing/2016/ink" xmlns:am3d="http://schemas.microsoft.com/office/drawing/2017/model3d" xmlns:o="urn:schemas-microsoft-com:office:office" xmlns:r="http://schemas.openxmlformats.org/officeDocument/2006/relationships" xmlns:m="http://schemas.openxmlformats.org/officeDocument/2006/math" xmlns:v="urn:schemas-microsoft-com:vml" xmlns:wp14="http://schemas.microsoft.com/office/word/2010/wordprocessingDrawing" xmlns:wp="http://schemas.openxmlformats.org/drawingml/2006/wordprocessingDrawing" xmlns:w10="urn:schemas-microsoft-com:office:word" xmlns:w="http://schemas.openxmlformats.org/wordprocessingml/2006/main" xmlns:w14="http://schemas.microsoft.com/office/word/2010/wordml" xmlns:w15="http://schemas.microsoft.com/office/word/2012/wordml" xmlns:w16cex="http://schemas.microsoft.com/office/word/2018/wordml/cex" xmlns:w16cid="http://schemas.microsoft.com/office/word/2016/wordml/cid" xmlns:w16="http://schemas.microsoft.com/office/word/2018/wordml" xmlns:w16sdtdh="http://schemas.microsoft.com/office/word/2020/wordml/sdtdatahash" xmlns:w16se="http://schemas.microsoft.com/office/word/2015/wordml/symex" xmlns:wpg="http://schemas.microsoft.com/office/word/2010/wordprocessingGroup" xmlns:wpi="http://schemas.microsoft.com/office/word/2010/wordprocessingInk" xmlns:wne="http://schemas.microsoft.com/office/word/2006/wordml" xmlns:wps="http://schemas.microsoft.com/office/word/2010/wordprocessingShape" mc:Ignorable="w14 w15 w16se w16cid w16 w16cex w16sdtdh wp14">
   <w:p>
     <w:pPr>
       <w:pStyle w:val="Pieddepage"/>
@@ -3011,7 +4217,7 @@
 </file>
 
 <file path=word/footer2.xml><?xml version="1.0" encoding="utf-8"?>
-<w:ftr xmlns:wpc="http://schemas.microsoft.com/office/word/2010/wordprocessingCanvas" xmlns:cx="http://schemas.microsoft.com/office/drawing/2014/chartex" xmlns:cx1="http://schemas.microsoft.com/office/drawing/2015/9/8/chartex" xmlns:cx2="http://schemas.microsoft.com/office/drawing/2015/10/21/chartex" xmlns:cx3="http://schemas.microsoft.com/office/drawing/2016/5/9/chartex" xmlns:cx4="http://schemas.microsoft.com/office/drawing/2016/5/10/chartex" xmlns:cx5="http://schemas.microsoft.com/office/drawing/2016/5/11/chartex" xmlns:cx6="http://schemas.microsoft.com/office/drawing/2016/5/12/chartex" xmlns:cx7="http://schemas.microsoft.com/office/drawing/2016/5/13/chartex" xmlns:cx8="http://schemas.microsoft.com/office/drawing/2016/5/14/chartex" xmlns:mc="http://schemas.openxmlformats.org/markup-compatibility/2006" xmlns:aink="http://schemas.microsoft.com/office/drawing/2016/ink" xmlns:am3d="http://schemas.microsoft.com/office/drawing/2017/model3d" xmlns:o="urn:schemas-microsoft-com:office:office" xmlns:r="http://schemas.openxmlformats.org/officeDocument/2006/relationships" xmlns:m="http://schemas.openxmlformats.org/officeDocument/2006/math" xmlns:v="urn:schemas-microsoft-com:vml" xmlns:wp14="http://schemas.microsoft.com/office/word/2010/wordprocessingDrawing" xmlns:wp="http://schemas.openxmlformats.org/drawingml/2006/wordprocessingDrawing" xmlns:w10="urn:schemas-microsoft-com:office:word" xmlns:w="http://schemas.openxmlformats.org/wordprocessingml/2006/main" xmlns:w14="http://schemas.microsoft.com/office/word/2010/wordml" xmlns:w15="http://schemas.microsoft.com/office/word/2012/wordml" xmlns:w16cex="http://schemas.microsoft.com/office/word/2018/wordml/cex" xmlns:w16cid="http://schemas.microsoft.com/office/word/2016/wordml/cid" xmlns:w16="http://schemas.microsoft.com/office/word/2018/wordml" xmlns:w16se="http://schemas.microsoft.com/office/word/2015/wordml/symex" xmlns:wpg="http://schemas.microsoft.com/office/word/2010/wordprocessingGroup" xmlns:wpi="http://schemas.microsoft.com/office/word/2010/wordprocessingInk" xmlns:wne="http://schemas.microsoft.com/office/word/2006/wordml" xmlns:wps="http://schemas.microsoft.com/office/word/2010/wordprocessingShape" mc:Ignorable="w14 w15 w16se w16cid w16 w16cex wp14">
+<w:ftr xmlns:wpc="http://schemas.microsoft.com/office/word/2010/wordprocessingCanvas" xmlns:cx="http://schemas.microsoft.com/office/drawing/2014/chartex" xmlns:cx1="http://schemas.microsoft.com/office/drawing/2015/9/8/chartex" xmlns:cx2="http://schemas.microsoft.com/office/drawing/2015/10/21/chartex" xmlns:cx3="http://schemas.microsoft.com/office/drawing/2016/5/9/chartex" xmlns:cx4="http://schemas.microsoft.com/office/drawing/2016/5/10/chartex" xmlns:cx5="http://schemas.microsoft.com/office/drawing/2016/5/11/chartex" xmlns:cx6="http://schemas.microsoft.com/office/drawing/2016/5/12/chartex" xmlns:cx7="http://schemas.microsoft.com/office/drawing/2016/5/13/chartex" xmlns:cx8="http://schemas.microsoft.com/office/drawing/2016/5/14/chartex" xmlns:mc="http://schemas.openxmlformats.org/markup-compatibility/2006" xmlns:aink="http://schemas.microsoft.com/office/drawing/2016/ink" xmlns:am3d="http://schemas.microsoft.com/office/drawing/2017/model3d" xmlns:o="urn:schemas-microsoft-com:office:office" xmlns:r="http://schemas.openxmlformats.org/officeDocument/2006/relationships" xmlns:m="http://schemas.openxmlformats.org/officeDocument/2006/math" xmlns:v="urn:schemas-microsoft-com:vml" xmlns:wp14="http://schemas.microsoft.com/office/word/2010/wordprocessingDrawing" xmlns:wp="http://schemas.openxmlformats.org/drawingml/2006/wordprocessingDrawing" xmlns:w10="urn:schemas-microsoft-com:office:word" xmlns:w="http://schemas.openxmlformats.org/wordprocessingml/2006/main" xmlns:w14="http://schemas.microsoft.com/office/word/2010/wordml" xmlns:w15="http://schemas.microsoft.com/office/word/2012/wordml" xmlns:w16cex="http://schemas.microsoft.com/office/word/2018/wordml/cex" xmlns:w16cid="http://schemas.microsoft.com/office/word/2016/wordml/cid" xmlns:w16="http://schemas.microsoft.com/office/word/2018/wordml" xmlns:w16sdtdh="http://schemas.microsoft.com/office/word/2020/wordml/sdtdatahash" xmlns:w16se="http://schemas.microsoft.com/office/word/2015/wordml/symex" xmlns:wpg="http://schemas.microsoft.com/office/word/2010/wordprocessingGroup" xmlns:wpi="http://schemas.microsoft.com/office/word/2010/wordprocessingInk" xmlns:wne="http://schemas.microsoft.com/office/word/2006/wordml" xmlns:wps="http://schemas.microsoft.com/office/word/2010/wordprocessingShape" mc:Ignorable="w14 w15 w16se w16cid w16 w16cex w16sdtdh wp14">
   <w:p>
     <w:pPr>
       <w:pStyle w:val="Pieddepage"/>
@@ -3021,7 +4227,7 @@
 </file>
 
 <file path=word/footer3.xml><?xml version="1.0" encoding="utf-8"?>
-<w:ftr xmlns:wpc="http://schemas.microsoft.com/office/word/2010/wordprocessingCanvas" xmlns:cx="http://schemas.microsoft.com/office/drawing/2014/chartex" xmlns:cx1="http://schemas.microsoft.com/office/drawing/2015/9/8/chartex" xmlns:cx2="http://schemas.microsoft.com/office/drawing/2015/10/21/chartex" xmlns:cx3="http://schemas.microsoft.com/office/drawing/2016/5/9/chartex" xmlns:cx4="http://schemas.microsoft.com/office/drawing/2016/5/10/chartex" xmlns:cx5="http://schemas.microsoft.com/office/drawing/2016/5/11/chartex" xmlns:cx6="http://schemas.microsoft.com/office/drawing/2016/5/12/chartex" xmlns:cx7="http://schemas.microsoft.com/office/drawing/2016/5/13/chartex" xmlns:cx8="http://schemas.microsoft.com/office/drawing/2016/5/14/chartex" xmlns:mc="http://schemas.openxmlformats.org/markup-compatibility/2006" xmlns:aink="http://schemas.microsoft.com/office/drawing/2016/ink" xmlns:am3d="http://schemas.microsoft.com/office/drawing/2017/model3d" xmlns:o="urn:schemas-microsoft-com:office:office" xmlns:r="http://schemas.openxmlformats.org/officeDocument/2006/relationships" xmlns:m="http://schemas.openxmlformats.org/officeDocument/2006/math" xmlns:v="urn:schemas-microsoft-com:vml" xmlns:wp14="http://schemas.microsoft.com/office/word/2010/wordprocessingDrawing" xmlns:wp="http://schemas.openxmlformats.org/drawingml/2006/wordprocessingDrawing" xmlns:w10="urn:schemas-microsoft-com:office:word" xmlns:w="http://schemas.openxmlformats.org/wordprocessingml/2006/main" xmlns:w14="http://schemas.microsoft.com/office/word/2010/wordml" xmlns:w15="http://schemas.microsoft.com/office/word/2012/wordml" xmlns:w16cex="http://schemas.microsoft.com/office/word/2018/wordml/cex" xmlns:w16cid="http://schemas.microsoft.com/office/word/2016/wordml/cid" xmlns:w16="http://schemas.microsoft.com/office/word/2018/wordml" xmlns:w16se="http://schemas.microsoft.com/office/word/2015/wordml/symex" xmlns:wpg="http://schemas.microsoft.com/office/word/2010/wordprocessingGroup" xmlns:wpi="http://schemas.microsoft.com/office/word/2010/wordprocessingInk" xmlns:wne="http://schemas.microsoft.com/office/word/2006/wordml" xmlns:wps="http://schemas.microsoft.com/office/word/2010/wordprocessingShape" mc:Ignorable="w14 w15 w16se w16cid w16 w16cex wp14">
+<w:ftr xmlns:wpc="http://schemas.microsoft.com/office/word/2010/wordprocessingCanvas" xmlns:cx="http://schemas.microsoft.com/office/drawing/2014/chartex" xmlns:cx1="http://schemas.microsoft.com/office/drawing/2015/9/8/chartex" xmlns:cx2="http://schemas.microsoft.com/office/drawing/2015/10/21/chartex" xmlns:cx3="http://schemas.microsoft.com/office/drawing/2016/5/9/chartex" xmlns:cx4="http://schemas.microsoft.com/office/drawing/2016/5/10/chartex" xmlns:cx5="http://schemas.microsoft.com/office/drawing/2016/5/11/chartex" xmlns:cx6="http://schemas.microsoft.com/office/drawing/2016/5/12/chartex" xmlns:cx7="http://schemas.microsoft.com/office/drawing/2016/5/13/chartex" xmlns:cx8="http://schemas.microsoft.com/office/drawing/2016/5/14/chartex" xmlns:mc="http://schemas.openxmlformats.org/markup-compatibility/2006" xmlns:aink="http://schemas.microsoft.com/office/drawing/2016/ink" xmlns:am3d="http://schemas.microsoft.com/office/drawing/2017/model3d" xmlns:o="urn:schemas-microsoft-com:office:office" xmlns:r="http://schemas.openxmlformats.org/officeDocument/2006/relationships" xmlns:m="http://schemas.openxmlformats.org/officeDocument/2006/math" xmlns:v="urn:schemas-microsoft-com:vml" xmlns:wp14="http://schemas.microsoft.com/office/word/2010/wordprocessingDrawing" xmlns:wp="http://schemas.openxmlformats.org/drawingml/2006/wordprocessingDrawing" xmlns:w10="urn:schemas-microsoft-com:office:word" xmlns:w="http://schemas.openxmlformats.org/wordprocessingml/2006/main" xmlns:w14="http://schemas.microsoft.com/office/word/2010/wordml" xmlns:w15="http://schemas.microsoft.com/office/word/2012/wordml" xmlns:w16cex="http://schemas.microsoft.com/office/word/2018/wordml/cex" xmlns:w16cid="http://schemas.microsoft.com/office/word/2016/wordml/cid" xmlns:w16="http://schemas.microsoft.com/office/word/2018/wordml" xmlns:w16sdtdh="http://schemas.microsoft.com/office/word/2020/wordml/sdtdatahash" xmlns:w16se="http://schemas.microsoft.com/office/word/2015/wordml/symex" xmlns:wpg="http://schemas.microsoft.com/office/word/2010/wordprocessingGroup" xmlns:wpi="http://schemas.microsoft.com/office/word/2010/wordprocessingInk" xmlns:wne="http://schemas.microsoft.com/office/word/2006/wordml" xmlns:wps="http://schemas.microsoft.com/office/word/2010/wordprocessingShape" mc:Ignorable="w14 w15 w16se w16cid w16 w16cex w16sdtdh wp14">
   <w:p>
     <w:pPr>
       <w:autoSpaceDE w:val="0"/>
@@ -3040,7 +4246,7 @@
 </file>
 
 <file path=word/footnotes.xml><?xml version="1.0" encoding="utf-8"?>
-<w:footnotes xmlns:wpc="http://schemas.microsoft.com/office/word/2010/wordprocessingCanvas" xmlns:cx="http://schemas.microsoft.com/office/drawing/2014/chartex" xmlns:cx1="http://schemas.microsoft.com/office/drawing/2015/9/8/chartex" xmlns:cx2="http://schemas.microsoft.com/office/drawing/2015/10/21/chartex" xmlns:cx3="http://schemas.microsoft.com/office/drawing/2016/5/9/chartex" xmlns:cx4="http://schemas.microsoft.com/office/drawing/2016/5/10/chartex" xmlns:cx5="http://schemas.microsoft.com/office/drawing/2016/5/11/chartex" xmlns:cx6="http://schemas.microsoft.com/office/drawing/2016/5/12/chartex" xmlns:cx7="http://schemas.microsoft.com/office/drawing/2016/5/13/chartex" xmlns:cx8="http://schemas.microsoft.com/office/drawing/2016/5/14/chartex" xmlns:mc="http://schemas.openxmlformats.org/markup-compatibility/2006" xmlns:aink="http://schemas.microsoft.com/office/drawing/2016/ink" xmlns:am3d="http://schemas.microsoft.com/office/drawing/2017/model3d" xmlns:o="urn:schemas-microsoft-com:office:office" xmlns:r="http://schemas.openxmlformats.org/officeDocument/2006/relationships" xmlns:m="http://schemas.openxmlformats.org/officeDocument/2006/math" xmlns:v="urn:schemas-microsoft-com:vml" xmlns:wp14="http://schemas.microsoft.com/office/word/2010/wordprocessingDrawing" xmlns:wp="http://schemas.openxmlformats.org/drawingml/2006/wordprocessingDrawing" xmlns:w10="urn:schemas-microsoft-com:office:word" xmlns:w="http://schemas.openxmlformats.org/wordprocessingml/2006/main" xmlns:w14="http://schemas.microsoft.com/office/word/2010/wordml" xmlns:w15="http://schemas.microsoft.com/office/word/2012/wordml" xmlns:w16cex="http://schemas.microsoft.com/office/word/2018/wordml/cex" xmlns:w16cid="http://schemas.microsoft.com/office/word/2016/wordml/cid" xmlns:w16="http://schemas.microsoft.com/office/word/2018/wordml" xmlns:w16se="http://schemas.microsoft.com/office/word/2015/wordml/symex" xmlns:wpg="http://schemas.microsoft.com/office/word/2010/wordprocessingGroup" xmlns:wpi="http://schemas.microsoft.com/office/word/2010/wordprocessingInk" xmlns:wne="http://schemas.microsoft.com/office/word/2006/wordml" xmlns:wps="http://schemas.microsoft.com/office/word/2010/wordprocessingShape" mc:Ignorable="w14 w15 w16se w16cid w16 w16cex wp14">
+<w:footnotes xmlns:wpc="http://schemas.microsoft.com/office/word/2010/wordprocessingCanvas" xmlns:cx="http://schemas.microsoft.com/office/drawing/2014/chartex" xmlns:cx1="http://schemas.microsoft.com/office/drawing/2015/9/8/chartex" xmlns:cx2="http://schemas.microsoft.com/office/drawing/2015/10/21/chartex" xmlns:cx3="http://schemas.microsoft.com/office/drawing/2016/5/9/chartex" xmlns:cx4="http://schemas.microsoft.com/office/drawing/2016/5/10/chartex" xmlns:cx5="http://schemas.microsoft.com/office/drawing/2016/5/11/chartex" xmlns:cx6="http://schemas.microsoft.com/office/drawing/2016/5/12/chartex" xmlns:cx7="http://schemas.microsoft.com/office/drawing/2016/5/13/chartex" xmlns:cx8="http://schemas.microsoft.com/office/drawing/2016/5/14/chartex" xmlns:mc="http://schemas.openxmlformats.org/markup-compatibility/2006" xmlns:aink="http://schemas.microsoft.com/office/drawing/2016/ink" xmlns:am3d="http://schemas.microsoft.com/office/drawing/2017/model3d" xmlns:o="urn:schemas-microsoft-com:office:office" xmlns:r="http://schemas.openxmlformats.org/officeDocument/2006/relationships" xmlns:m="http://schemas.openxmlformats.org/officeDocument/2006/math" xmlns:v="urn:schemas-microsoft-com:vml" xmlns:wp14="http://schemas.microsoft.com/office/word/2010/wordprocessingDrawing" xmlns:wp="http://schemas.openxmlformats.org/drawingml/2006/wordprocessingDrawing" xmlns:w10="urn:schemas-microsoft-com:office:word" xmlns:w="http://schemas.openxmlformats.org/wordprocessingml/2006/main" xmlns:w14="http://schemas.microsoft.com/office/word/2010/wordml" xmlns:w15="http://schemas.microsoft.com/office/word/2012/wordml" xmlns:w16cex="http://schemas.microsoft.com/office/word/2018/wordml/cex" xmlns:w16cid="http://schemas.microsoft.com/office/word/2016/wordml/cid" xmlns:w16="http://schemas.microsoft.com/office/word/2018/wordml" xmlns:w16sdtdh="http://schemas.microsoft.com/office/word/2020/wordml/sdtdatahash" xmlns:w16se="http://schemas.microsoft.com/office/word/2015/wordml/symex" xmlns:wpg="http://schemas.microsoft.com/office/word/2010/wordprocessingGroup" xmlns:wpi="http://schemas.microsoft.com/office/word/2010/wordprocessingInk" xmlns:wne="http://schemas.microsoft.com/office/word/2006/wordml" xmlns:wps="http://schemas.microsoft.com/office/word/2010/wordprocessingShape" mc:Ignorable="w14 w15 w16se w16cid w16 w16cex w16sdtdh wp14">
   <w:footnote w:type="separator" w:id="-1">
     <w:p>
       <w:r>
@@ -3225,11 +4431,138 @@
       </w:r>
     </w:p>
   </w:footnote>
+  <w:footnote w:id="4">
+    <w:p>
+      <w:pPr>
+        <w:pStyle w:val="Notedebasdepage"/>
+        <w:rPr>
+          <w:lang w:val="en-CA"/>
+        </w:rPr>
+      </w:pPr>
+      <w:r>
+        <w:rPr>
+          <w:rStyle w:val="Appelnotedebasdep"/>
+        </w:rPr>
+        <w:footnoteRef/>
+      </w:r>
+      <w:r>
+        <w:rPr>
+          <w:lang w:val="en-CA"/>
+        </w:rPr>
+        <w:t xml:space="preserve"> JOVANOVIC, Stefan. </w:t>
+      </w:r>
+      <w:r>
+        <w:rPr>
+          <w:i/>
+          <w:iCs/>
+          <w:lang w:val="en-CA"/>
+        </w:rPr>
+        <w:t xml:space="preserve">Safe </w:t>
+      </w:r>
+      <w:proofErr w:type="spellStart"/>
+      <w:r>
+        <w:rPr>
+          <w:i/>
+          <w:iCs/>
+          <w:lang w:val="en-CA"/>
+        </w:rPr>
+        <w:t>Args</w:t>
+      </w:r>
+      <w:proofErr w:type="spellEnd"/>
+      <w:r>
+        <w:rPr>
+          <w:i/>
+          <w:iCs/>
+          <w:lang w:val="en-CA"/>
+        </w:rPr>
+        <w:t xml:space="preserve"> – Send Custom Object – Navigation Component | Android Studio Tutorial</w:t>
+      </w:r>
+      <w:r>
+        <w:rPr>
+          <w:lang w:val="en-CA"/>
+        </w:rPr>
+        <w:t xml:space="preserve">, 2020, 7 min 33 s, </w:t>
+      </w:r>
+      <w:proofErr w:type="spellStart"/>
+      <w:r>
+        <w:rPr>
+          <w:i/>
+          <w:iCs/>
+          <w:lang w:val="en-CA"/>
+        </w:rPr>
+        <w:t>Steydza</w:t>
+      </w:r>
+      <w:proofErr w:type="spellEnd"/>
+      <w:r>
+        <w:rPr>
+          <w:i/>
+          <w:iCs/>
+          <w:lang w:val="en-CA"/>
+        </w:rPr>
+        <w:t>-San</w:t>
+      </w:r>
+      <w:r>
+        <w:rPr>
+          <w:lang w:val="en-CA"/>
+        </w:rPr>
+        <w:t xml:space="preserve">, YouTube, </w:t>
+      </w:r>
+      <w:hyperlink r:id="rId4" w:history="1">
+        <w:r>
+          <w:rPr>
+            <w:rStyle w:val="Lienhypertexte"/>
+            <w:lang w:val="en-CA"/>
+          </w:rPr>
+          <w:t>https://www.youtube.com/watch?v=vtAHzpmibXo</w:t>
+        </w:r>
+      </w:hyperlink>
+      <w:r>
+        <w:rPr>
+          <w:lang w:val="en-CA"/>
+        </w:rPr>
+        <w:t xml:space="preserve"> (Page </w:t>
+      </w:r>
+      <w:proofErr w:type="spellStart"/>
+      <w:r>
+        <w:rPr>
+          <w:lang w:val="en-CA"/>
+        </w:rPr>
+        <w:t>consultée</w:t>
+      </w:r>
+      <w:proofErr w:type="spellEnd"/>
+      <w:r>
+        <w:rPr>
+          <w:lang w:val="en-CA"/>
+        </w:rPr>
+        <w:t xml:space="preserve"> le 20 </w:t>
+      </w:r>
+      <w:proofErr w:type="spellStart"/>
+      <w:r>
+        <w:rPr>
+          <w:lang w:val="en-CA"/>
+        </w:rPr>
+        <w:t>avril</w:t>
+      </w:r>
+      <w:proofErr w:type="spellEnd"/>
+      <w:r>
+        <w:rPr>
+          <w:lang w:val="en-CA"/>
+        </w:rPr>
+        <w:t xml:space="preserve"> 2021)</w:t>
+      </w:r>
+      <w:r>
+        <w:rPr>
+          <w:lang w:val="en-CA"/>
+        </w:rPr>
+        <w:t>.</w:t>
+      </w:r>
+    </w:p>
+  </w:footnote>
 </w:footnotes>
 </file>
 
 <file path=word/header1.xml><?xml version="1.0" encoding="utf-8"?>
-<w:hdr xmlns:wpc="http://schemas.microsoft.com/office/word/2010/wordprocessingCanvas" xmlns:cx="http://schemas.microsoft.com/office/drawing/2014/chartex" xmlns:cx1="http://schemas.microsoft.com/office/drawing/2015/9/8/chartex" xmlns:cx2="http://schemas.microsoft.com/office/drawing/2015/10/21/chartex" xmlns:cx3="http://schemas.microsoft.com/office/drawing/2016/5/9/chartex" xmlns:cx4="http://schemas.microsoft.com/office/drawing/2016/5/10/chartex" xmlns:cx5="http://schemas.microsoft.com/office/drawing/2016/5/11/chartex" xmlns:cx6="http://schemas.microsoft.com/office/drawing/2016/5/12/chartex" xmlns:cx7="http://schemas.microsoft.com/office/drawing/2016/5/13/chartex" xmlns:cx8="http://schemas.microsoft.com/office/drawing/2016/5/14/chartex" xmlns:mc="http://schemas.openxmlformats.org/markup-compatibility/2006" xmlns:aink="http://schemas.microsoft.com/office/drawing/2016/ink" xmlns:am3d="http://schemas.microsoft.com/office/drawing/2017/model3d" xmlns:o="urn:schemas-microsoft-com:office:office" xmlns:r="http://schemas.openxmlformats.org/officeDocument/2006/relationships" xmlns:m="http://schemas.openxmlformats.org/officeDocument/2006/math" xmlns:v="urn:schemas-microsoft-com:vml" xmlns:wp14="http://schemas.microsoft.com/office/word/2010/wordprocessingDrawing" xmlns:wp="http://schemas.openxmlformats.org/drawingml/2006/wordprocessingDrawing" xmlns:w10="urn:schemas-microsoft-com:office:word" xmlns:w="http://schemas.openxmlformats.org/wordprocessingml/2006/main" xmlns:w14="http://schemas.microsoft.com/office/word/2010/wordml" xmlns:w15="http://schemas.microsoft.com/office/word/2012/wordml" xmlns:w16cex="http://schemas.microsoft.com/office/word/2018/wordml/cex" xmlns:w16cid="http://schemas.microsoft.com/office/word/2016/wordml/cid" xmlns:w16="http://schemas.microsoft.com/office/word/2018/wordml" xmlns:w16se="http://schemas.microsoft.com/office/word/2015/wordml/symex" xmlns:wpg="http://schemas.microsoft.com/office/word/2010/wordprocessingGroup" xmlns:wpi="http://schemas.microsoft.com/office/word/2010/wordprocessingInk" xmlns:wne="http://schemas.microsoft.com/office/word/2006/wordml" xmlns:wps="http://schemas.microsoft.com/office/word/2010/wordprocessingShape" mc:Ignorable="w14 w15 w16se w16cid w16 w16cex wp14">
+<w:hdr xmlns:wpc="http://schemas.microsoft.com/office/word/2010/wordprocessingCanvas" xmlns:cx="http://schemas.microsoft.com/office/drawing/2014/chartex" xmlns:cx1="http://schemas.microsoft.com/office/drawing/2015/9/8/chartex" xmlns:cx2="http://schemas.microsoft.com/office/drawing/2015/10/21/chartex" xmlns:cx3="http://schemas.microsoft.com/office/drawing/2016/5/9/chartex" xmlns:cx4="http://schemas.microsoft.com/office/drawing/2016/5/10/chartex" xmlns:cx5="http://schemas.microsoft.com/office/drawing/2016/5/11/chartex" xmlns:cx6="http://schemas.microsoft.com/office/drawing/2016/5/12/chartex" xmlns:cx7="http://schemas.microsoft.com/office/drawing/2016/5/13/chartex" xmlns:cx8="http://schemas.microsoft.com/office/drawing/2016/5/14/chartex" xmlns:mc="http://schemas.openxmlformats.org/markup-compatibility/2006" xmlns:aink="http://schemas.microsoft.com/office/drawing/2016/ink" xmlns:am3d="http://schemas.microsoft.com/office/drawing/2017/model3d" xmlns:o="urn:schemas-microsoft-com:office:office" xmlns:r="http://schemas.openxmlformats.org/officeDocument/2006/relationships" xmlns:m="http://schemas.openxmlformats.org/officeDocument/2006/math" xmlns:v="urn:schemas-microsoft-com:vml" xmlns:wp14="http://schemas.microsoft.com/office/word/2010/wordprocessingDrawing" xmlns:wp="http://schemas.openxmlformats.org/drawingml/2006/wordprocessingDrawing" xmlns:w10="urn:schemas-microsoft-com:office:word" xmlns:w="http://schemas.openxmlformats.org/wordprocessingml/2006/main" xmlns:w14="http://schemas.microsoft.com/office/word/2010/wordml" xmlns:w15="http://schemas.microsoft.com/office/word/2012/wordml" xmlns:w16cex="http://schemas.microsoft.com/office/word/2018/wordml/cex" xmlns:w16cid="http://schemas.microsoft.com/office/word/2016/wordml/cid" xmlns:w16="http://schemas.microsoft.com/office/word/2018/wordml" xmlns:w16sdtdh="http://schemas.microsoft.com/office/word/2020/wordml/sdtdatahash" xmlns:w16se="http://schemas.microsoft.com/office/word/2015/wordml/symex" xmlns:wpg="http://schemas.microsoft.com/office/word/2010/wordprocessingGroup" xmlns:wpi="http://schemas.microsoft.com/office/word/2010/wordprocessingInk" xmlns:wne="http://schemas.microsoft.com/office/word/2006/wordml" xmlns:wps="http://schemas.microsoft.com/office/word/2010/wordprocessingShape" mc:Ignorable="w14 w15 w16se w16cid w16 w16cex w16sdtdh wp14">
   <w:p>
     <w:pPr>
       <w:pStyle w:val="En-tte"/>
@@ -3273,7 +4606,7 @@
 </file>
 
 <file path=word/header2.xml><?xml version="1.0" encoding="utf-8"?>
-<w:hdr xmlns:wpc="http://schemas.microsoft.com/office/word/2010/wordprocessingCanvas" xmlns:cx="http://schemas.microsoft.com/office/drawing/2014/chartex" xmlns:cx1="http://schemas.microsoft.com/office/drawing/2015/9/8/chartex" xmlns:cx2="http://schemas.microsoft.com/office/drawing/2015/10/21/chartex" xmlns:cx3="http://schemas.microsoft.com/office/drawing/2016/5/9/chartex" xmlns:cx4="http://schemas.microsoft.com/office/drawing/2016/5/10/chartex" xmlns:cx5="http://schemas.microsoft.com/office/drawing/2016/5/11/chartex" xmlns:cx6="http://schemas.microsoft.com/office/drawing/2016/5/12/chartex" xmlns:cx7="http://schemas.microsoft.com/office/drawing/2016/5/13/chartex" xmlns:cx8="http://schemas.microsoft.com/office/drawing/2016/5/14/chartex" xmlns:mc="http://schemas.openxmlformats.org/markup-compatibility/2006" xmlns:aink="http://schemas.microsoft.com/office/drawing/2016/ink" xmlns:am3d="http://schemas.microsoft.com/office/drawing/2017/model3d" xmlns:o="urn:schemas-microsoft-com:office:office" xmlns:r="http://schemas.openxmlformats.org/officeDocument/2006/relationships" xmlns:m="http://schemas.openxmlformats.org/officeDocument/2006/math" xmlns:v="urn:schemas-microsoft-com:vml" xmlns:wp14="http://schemas.microsoft.com/office/word/2010/wordprocessingDrawing" xmlns:wp="http://schemas.openxmlformats.org/drawingml/2006/wordprocessingDrawing" xmlns:w10="urn:schemas-microsoft-com:office:word" xmlns:w="http://schemas.openxmlformats.org/wordprocessingml/2006/main" xmlns:w14="http://schemas.microsoft.com/office/word/2010/wordml" xmlns:w15="http://schemas.microsoft.com/office/word/2012/wordml" xmlns:w16cex="http://schemas.microsoft.com/office/word/2018/wordml/cex" xmlns:w16cid="http://schemas.microsoft.com/office/word/2016/wordml/cid" xmlns:w16="http://schemas.microsoft.com/office/word/2018/wordml" xmlns:w16se="http://schemas.microsoft.com/office/word/2015/wordml/symex" xmlns:wpg="http://schemas.microsoft.com/office/word/2010/wordprocessingGroup" xmlns:wpi="http://schemas.microsoft.com/office/word/2010/wordprocessingInk" xmlns:wne="http://schemas.microsoft.com/office/word/2006/wordml" xmlns:wps="http://schemas.microsoft.com/office/word/2010/wordprocessingShape" mc:Ignorable="w14 w15 w16se w16cid w16 w16cex wp14">
+<w:hdr xmlns:wpc="http://schemas.microsoft.com/office/word/2010/wordprocessingCanvas" xmlns:cx="http://schemas.microsoft.com/office/drawing/2014/chartex" xmlns:cx1="http://schemas.microsoft.com/office/drawing/2015/9/8/chartex" xmlns:cx2="http://schemas.microsoft.com/office/drawing/2015/10/21/chartex" xmlns:cx3="http://schemas.microsoft.com/office/drawing/2016/5/9/chartex" xmlns:cx4="http://schemas.microsoft.com/office/drawing/2016/5/10/chartex" xmlns:cx5="http://schemas.microsoft.com/office/drawing/2016/5/11/chartex" xmlns:cx6="http://schemas.microsoft.com/office/drawing/2016/5/12/chartex" xmlns:cx7="http://schemas.microsoft.com/office/drawing/2016/5/13/chartex" xmlns:cx8="http://schemas.microsoft.com/office/drawing/2016/5/14/chartex" xmlns:mc="http://schemas.openxmlformats.org/markup-compatibility/2006" xmlns:aink="http://schemas.microsoft.com/office/drawing/2016/ink" xmlns:am3d="http://schemas.microsoft.com/office/drawing/2017/model3d" xmlns:o="urn:schemas-microsoft-com:office:office" xmlns:r="http://schemas.openxmlformats.org/officeDocument/2006/relationships" xmlns:m="http://schemas.openxmlformats.org/officeDocument/2006/math" xmlns:v="urn:schemas-microsoft-com:vml" xmlns:wp14="http://schemas.microsoft.com/office/word/2010/wordprocessingDrawing" xmlns:wp="http://schemas.openxmlformats.org/drawingml/2006/wordprocessingDrawing" xmlns:w10="urn:schemas-microsoft-com:office:word" xmlns:w="http://schemas.openxmlformats.org/wordprocessingml/2006/main" xmlns:w14="http://schemas.microsoft.com/office/word/2010/wordml" xmlns:w15="http://schemas.microsoft.com/office/word/2012/wordml" xmlns:w16cex="http://schemas.microsoft.com/office/word/2018/wordml/cex" xmlns:w16cid="http://schemas.microsoft.com/office/word/2016/wordml/cid" xmlns:w16="http://schemas.microsoft.com/office/word/2018/wordml" xmlns:w16sdtdh="http://schemas.microsoft.com/office/word/2020/wordml/sdtdatahash" xmlns:w16se="http://schemas.microsoft.com/office/word/2015/wordml/symex" xmlns:wpg="http://schemas.microsoft.com/office/word/2010/wordprocessingGroup" xmlns:wpi="http://schemas.microsoft.com/office/word/2010/wordprocessingInk" xmlns:wne="http://schemas.microsoft.com/office/word/2006/wordml" xmlns:wps="http://schemas.microsoft.com/office/word/2010/wordprocessingShape" mc:Ignorable="w14 w15 w16se w16cid w16 w16cex w16sdtdh wp14">
   <w:p>
     <w:pPr>
       <w:pStyle w:val="En-tte"/>
@@ -3287,7 +4620,7 @@
 </file>
 
 <file path=word/header3.xml><?xml version="1.0" encoding="utf-8"?>
-<w:hdr xmlns:wpc="http://schemas.microsoft.com/office/word/2010/wordprocessingCanvas" xmlns:cx="http://schemas.microsoft.com/office/drawing/2014/chartex" xmlns:cx1="http://schemas.microsoft.com/office/drawing/2015/9/8/chartex" xmlns:cx2="http://schemas.microsoft.com/office/drawing/2015/10/21/chartex" xmlns:cx3="http://schemas.microsoft.com/office/drawing/2016/5/9/chartex" xmlns:cx4="http://schemas.microsoft.com/office/drawing/2016/5/10/chartex" xmlns:cx5="http://schemas.microsoft.com/office/drawing/2016/5/11/chartex" xmlns:cx6="http://schemas.microsoft.com/office/drawing/2016/5/12/chartex" xmlns:cx7="http://schemas.microsoft.com/office/drawing/2016/5/13/chartex" xmlns:cx8="http://schemas.microsoft.com/office/drawing/2016/5/14/chartex" xmlns:mc="http://schemas.openxmlformats.org/markup-compatibility/2006" xmlns:aink="http://schemas.microsoft.com/office/drawing/2016/ink" xmlns:am3d="http://schemas.microsoft.com/office/drawing/2017/model3d" xmlns:o="urn:schemas-microsoft-com:office:office" xmlns:r="http://schemas.openxmlformats.org/officeDocument/2006/relationships" xmlns:m="http://schemas.openxmlformats.org/officeDocument/2006/math" xmlns:v="urn:schemas-microsoft-com:vml" xmlns:wp14="http://schemas.microsoft.com/office/word/2010/wordprocessingDrawing" xmlns:wp="http://schemas.openxmlformats.org/drawingml/2006/wordprocessingDrawing" xmlns:w10="urn:schemas-microsoft-com:office:word" xmlns:w="http://schemas.openxmlformats.org/wordprocessingml/2006/main" xmlns:w14="http://schemas.microsoft.com/office/word/2010/wordml" xmlns:w15="http://schemas.microsoft.com/office/word/2012/wordml" xmlns:w16cex="http://schemas.microsoft.com/office/word/2018/wordml/cex" xmlns:w16cid="http://schemas.microsoft.com/office/word/2016/wordml/cid" xmlns:w16="http://schemas.microsoft.com/office/word/2018/wordml" xmlns:w16se="http://schemas.microsoft.com/office/word/2015/wordml/symex" xmlns:wpg="http://schemas.microsoft.com/office/word/2010/wordprocessingGroup" xmlns:wpi="http://schemas.microsoft.com/office/word/2010/wordprocessingInk" xmlns:wne="http://schemas.microsoft.com/office/word/2006/wordml" xmlns:wps="http://schemas.microsoft.com/office/word/2010/wordprocessingShape" mc:Ignorable="w14 w15 w16se w16cid w16 w16cex wp14">
+<w:hdr xmlns:wpc="http://schemas.microsoft.com/office/word/2010/wordprocessingCanvas" xmlns:cx="http://schemas.microsoft.com/office/drawing/2014/chartex" xmlns:cx1="http://schemas.microsoft.com/office/drawing/2015/9/8/chartex" xmlns:cx2="http://schemas.microsoft.com/office/drawing/2015/10/21/chartex" xmlns:cx3="http://schemas.microsoft.com/office/drawing/2016/5/9/chartex" xmlns:cx4="http://schemas.microsoft.com/office/drawing/2016/5/10/chartex" xmlns:cx5="http://schemas.microsoft.com/office/drawing/2016/5/11/chartex" xmlns:cx6="http://schemas.microsoft.com/office/drawing/2016/5/12/chartex" xmlns:cx7="http://schemas.microsoft.com/office/drawing/2016/5/13/chartex" xmlns:cx8="http://schemas.microsoft.com/office/drawing/2016/5/14/chartex" xmlns:mc="http://schemas.openxmlformats.org/markup-compatibility/2006" xmlns:aink="http://schemas.microsoft.com/office/drawing/2016/ink" xmlns:am3d="http://schemas.microsoft.com/office/drawing/2017/model3d" xmlns:o="urn:schemas-microsoft-com:office:office" xmlns:r="http://schemas.openxmlformats.org/officeDocument/2006/relationships" xmlns:m="http://schemas.openxmlformats.org/officeDocument/2006/math" xmlns:v="urn:schemas-microsoft-com:vml" xmlns:wp14="http://schemas.microsoft.com/office/word/2010/wordprocessingDrawing" xmlns:wp="http://schemas.openxmlformats.org/drawingml/2006/wordprocessingDrawing" xmlns:w10="urn:schemas-microsoft-com:office:word" xmlns:w="http://schemas.openxmlformats.org/wordprocessingml/2006/main" xmlns:w14="http://schemas.microsoft.com/office/word/2010/wordml" xmlns:w15="http://schemas.microsoft.com/office/word/2012/wordml" xmlns:w16cex="http://schemas.microsoft.com/office/word/2018/wordml/cex" xmlns:w16cid="http://schemas.microsoft.com/office/word/2016/wordml/cid" xmlns:w16="http://schemas.microsoft.com/office/word/2018/wordml" xmlns:w16sdtdh="http://schemas.microsoft.com/office/word/2020/wordml/sdtdatahash" xmlns:w16se="http://schemas.microsoft.com/office/word/2015/wordml/symex" xmlns:wpg="http://schemas.microsoft.com/office/word/2010/wordprocessingGroup" xmlns:wpi="http://schemas.microsoft.com/office/word/2010/wordprocessingInk" xmlns:wne="http://schemas.microsoft.com/office/word/2006/wordml" xmlns:wps="http://schemas.microsoft.com/office/word/2010/wordprocessingShape" mc:Ignorable="w14 w15 w16se w16cid w16 w16cex w16sdtdh wp14">
   <w:p>
     <w:pPr>
       <w:pStyle w:val="En-tte"/>
@@ -3297,7 +4630,7 @@
 </file>
 
 <file path=word/header4.xml><?xml version="1.0" encoding="utf-8"?>
-<w:hdr xmlns:wpc="http://schemas.microsoft.com/office/word/2010/wordprocessingCanvas" xmlns:cx="http://schemas.microsoft.com/office/drawing/2014/chartex" xmlns:cx1="http://schemas.microsoft.com/office/drawing/2015/9/8/chartex" xmlns:cx2="http://schemas.microsoft.com/office/drawing/2015/10/21/chartex" xmlns:cx3="http://schemas.microsoft.com/office/drawing/2016/5/9/chartex" xmlns:cx4="http://schemas.microsoft.com/office/drawing/2016/5/10/chartex" xmlns:cx5="http://schemas.microsoft.com/office/drawing/2016/5/11/chartex" xmlns:cx6="http://schemas.microsoft.com/office/drawing/2016/5/12/chartex" xmlns:cx7="http://schemas.microsoft.com/office/drawing/2016/5/13/chartex" xmlns:cx8="http://schemas.microsoft.com/office/drawing/2016/5/14/chartex" xmlns:mc="http://schemas.openxmlformats.org/markup-compatibility/2006" xmlns:aink="http://schemas.microsoft.com/office/drawing/2016/ink" xmlns:am3d="http://schemas.microsoft.com/office/drawing/2017/model3d" xmlns:o="urn:schemas-microsoft-com:office:office" xmlns:r="http://schemas.openxmlformats.org/officeDocument/2006/relationships" xmlns:m="http://schemas.openxmlformats.org/officeDocument/2006/math" xmlns:v="urn:schemas-microsoft-com:vml" xmlns:wp14="http://schemas.microsoft.com/office/word/2010/wordprocessingDrawing" xmlns:wp="http://schemas.openxmlformats.org/drawingml/2006/wordprocessingDrawing" xmlns:w10="urn:schemas-microsoft-com:office:word" xmlns:w="http://schemas.openxmlformats.org/wordprocessingml/2006/main" xmlns:w14="http://schemas.microsoft.com/office/word/2010/wordml" xmlns:w15="http://schemas.microsoft.com/office/word/2012/wordml" xmlns:w16cex="http://schemas.microsoft.com/office/word/2018/wordml/cex" xmlns:w16cid="http://schemas.microsoft.com/office/word/2016/wordml/cid" xmlns:w16="http://schemas.microsoft.com/office/word/2018/wordml" xmlns:w16se="http://schemas.microsoft.com/office/word/2015/wordml/symex" xmlns:wpg="http://schemas.microsoft.com/office/word/2010/wordprocessingGroup" xmlns:wpi="http://schemas.microsoft.com/office/word/2010/wordprocessingInk" xmlns:wne="http://schemas.microsoft.com/office/word/2006/wordml" xmlns:wps="http://schemas.microsoft.com/office/word/2010/wordprocessingShape" mc:Ignorable="w14 w15 w16se w16cid w16 w16cex wp14">
+<w:hdr xmlns:wpc="http://schemas.microsoft.com/office/word/2010/wordprocessingCanvas" xmlns:cx="http://schemas.microsoft.com/office/drawing/2014/chartex" xmlns:cx1="http://schemas.microsoft.com/office/drawing/2015/9/8/chartex" xmlns:cx2="http://schemas.microsoft.com/office/drawing/2015/10/21/chartex" xmlns:cx3="http://schemas.microsoft.com/office/drawing/2016/5/9/chartex" xmlns:cx4="http://schemas.microsoft.com/office/drawing/2016/5/10/chartex" xmlns:cx5="http://schemas.microsoft.com/office/drawing/2016/5/11/chartex" xmlns:cx6="http://schemas.microsoft.com/office/drawing/2016/5/12/chartex" xmlns:cx7="http://schemas.microsoft.com/office/drawing/2016/5/13/chartex" xmlns:cx8="http://schemas.microsoft.com/office/drawing/2016/5/14/chartex" xmlns:mc="http://schemas.openxmlformats.org/markup-compatibility/2006" xmlns:aink="http://schemas.microsoft.com/office/drawing/2016/ink" xmlns:am3d="http://schemas.microsoft.com/office/drawing/2017/model3d" xmlns:o="urn:schemas-microsoft-com:office:office" xmlns:r="http://schemas.openxmlformats.org/officeDocument/2006/relationships" xmlns:m="http://schemas.openxmlformats.org/officeDocument/2006/math" xmlns:v="urn:schemas-microsoft-com:vml" xmlns:wp14="http://schemas.microsoft.com/office/word/2010/wordprocessingDrawing" xmlns:wp="http://schemas.openxmlformats.org/drawingml/2006/wordprocessingDrawing" xmlns:w10="urn:schemas-microsoft-com:office:word" xmlns:w="http://schemas.openxmlformats.org/wordprocessingml/2006/main" xmlns:w14="http://schemas.microsoft.com/office/word/2010/wordml" xmlns:w15="http://schemas.microsoft.com/office/word/2012/wordml" xmlns:w16cex="http://schemas.microsoft.com/office/word/2018/wordml/cex" xmlns:w16cid="http://schemas.microsoft.com/office/word/2016/wordml/cid" xmlns:w16="http://schemas.microsoft.com/office/word/2018/wordml" xmlns:w16sdtdh="http://schemas.microsoft.com/office/word/2020/wordml/sdtdatahash" xmlns:w16se="http://schemas.microsoft.com/office/word/2015/wordml/symex" xmlns:wpg="http://schemas.microsoft.com/office/word/2010/wordprocessingGroup" xmlns:wpi="http://schemas.microsoft.com/office/word/2010/wordprocessingInk" xmlns:wne="http://schemas.microsoft.com/office/word/2006/wordml" xmlns:wps="http://schemas.microsoft.com/office/word/2010/wordprocessingShape" mc:Ignorable="w14 w15 w16se w16cid w16 w16cex w16sdtdh wp14">
   <w:p>
     <w:pPr>
       <w:pStyle w:val="En-tte"/>
@@ -3312,7 +4645,7 @@
 </file>
 
 <file path=word/header5.xml><?xml version="1.0" encoding="utf-8"?>
-<w:hdr xmlns:wpc="http://schemas.microsoft.com/office/word/2010/wordprocessingCanvas" xmlns:cx="http://schemas.microsoft.com/office/drawing/2014/chartex" xmlns:cx1="http://schemas.microsoft.com/office/drawing/2015/9/8/chartex" xmlns:cx2="http://schemas.microsoft.com/office/drawing/2015/10/21/chartex" xmlns:cx3="http://schemas.microsoft.com/office/drawing/2016/5/9/chartex" xmlns:cx4="http://schemas.microsoft.com/office/drawing/2016/5/10/chartex" xmlns:cx5="http://schemas.microsoft.com/office/drawing/2016/5/11/chartex" xmlns:cx6="http://schemas.microsoft.com/office/drawing/2016/5/12/chartex" xmlns:cx7="http://schemas.microsoft.com/office/drawing/2016/5/13/chartex" xmlns:cx8="http://schemas.microsoft.com/office/drawing/2016/5/14/chartex" xmlns:mc="http://schemas.openxmlformats.org/markup-compatibility/2006" xmlns:aink="http://schemas.microsoft.com/office/drawing/2016/ink" xmlns:am3d="http://schemas.microsoft.com/office/drawing/2017/model3d" xmlns:o="urn:schemas-microsoft-com:office:office" xmlns:r="http://schemas.openxmlformats.org/officeDocument/2006/relationships" xmlns:m="http://schemas.openxmlformats.org/officeDocument/2006/math" xmlns:v="urn:schemas-microsoft-com:vml" xmlns:wp14="http://schemas.microsoft.com/office/word/2010/wordprocessingDrawing" xmlns:wp="http://schemas.openxmlformats.org/drawingml/2006/wordprocessingDrawing" xmlns:w10="urn:schemas-microsoft-com:office:word" xmlns:w="http://schemas.openxmlformats.org/wordprocessingml/2006/main" xmlns:w14="http://schemas.microsoft.com/office/word/2010/wordml" xmlns:w15="http://schemas.microsoft.com/office/word/2012/wordml" xmlns:w16cex="http://schemas.microsoft.com/office/word/2018/wordml/cex" xmlns:w16cid="http://schemas.microsoft.com/office/word/2016/wordml/cid" xmlns:w16="http://schemas.microsoft.com/office/word/2018/wordml" xmlns:w16se="http://schemas.microsoft.com/office/word/2015/wordml/symex" xmlns:wpg="http://schemas.microsoft.com/office/word/2010/wordprocessingGroup" xmlns:wpi="http://schemas.microsoft.com/office/word/2010/wordprocessingInk" xmlns:wne="http://schemas.microsoft.com/office/word/2006/wordml" xmlns:wps="http://schemas.microsoft.com/office/word/2010/wordprocessingShape" mc:Ignorable="w14 w15 w16se w16cid w16 w16cex wp14">
+<w:hdr xmlns:wpc="http://schemas.microsoft.com/office/word/2010/wordprocessingCanvas" xmlns:cx="http://schemas.microsoft.com/office/drawing/2014/chartex" xmlns:cx1="http://schemas.microsoft.com/office/drawing/2015/9/8/chartex" xmlns:cx2="http://schemas.microsoft.com/office/drawing/2015/10/21/chartex" xmlns:cx3="http://schemas.microsoft.com/office/drawing/2016/5/9/chartex" xmlns:cx4="http://schemas.microsoft.com/office/drawing/2016/5/10/chartex" xmlns:cx5="http://schemas.microsoft.com/office/drawing/2016/5/11/chartex" xmlns:cx6="http://schemas.microsoft.com/office/drawing/2016/5/12/chartex" xmlns:cx7="http://schemas.microsoft.com/office/drawing/2016/5/13/chartex" xmlns:cx8="http://schemas.microsoft.com/office/drawing/2016/5/14/chartex" xmlns:mc="http://schemas.openxmlformats.org/markup-compatibility/2006" xmlns:aink="http://schemas.microsoft.com/office/drawing/2016/ink" xmlns:am3d="http://schemas.microsoft.com/office/drawing/2017/model3d" xmlns:o="urn:schemas-microsoft-com:office:office" xmlns:r="http://schemas.openxmlformats.org/officeDocument/2006/relationships" xmlns:m="http://schemas.openxmlformats.org/officeDocument/2006/math" xmlns:v="urn:schemas-microsoft-com:vml" xmlns:wp14="http://schemas.microsoft.com/office/word/2010/wordprocessingDrawing" xmlns:wp="http://schemas.openxmlformats.org/drawingml/2006/wordprocessingDrawing" xmlns:w10="urn:schemas-microsoft-com:office:word" xmlns:w="http://schemas.openxmlformats.org/wordprocessingml/2006/main" xmlns:w14="http://schemas.microsoft.com/office/word/2010/wordml" xmlns:w15="http://schemas.microsoft.com/office/word/2012/wordml" xmlns:w16cex="http://schemas.microsoft.com/office/word/2018/wordml/cex" xmlns:w16cid="http://schemas.microsoft.com/office/word/2016/wordml/cid" xmlns:w16="http://schemas.microsoft.com/office/word/2018/wordml" xmlns:w16sdtdh="http://schemas.microsoft.com/office/word/2020/wordml/sdtdatahash" xmlns:w16se="http://schemas.microsoft.com/office/word/2015/wordml/symex" xmlns:wpg="http://schemas.microsoft.com/office/word/2010/wordprocessingGroup" xmlns:wpi="http://schemas.microsoft.com/office/word/2010/wordprocessingInk" xmlns:wne="http://schemas.microsoft.com/office/word/2006/wordml" xmlns:wps="http://schemas.microsoft.com/office/word/2010/wordprocessingShape" mc:Ignorable="w14 w15 w16se w16cid w16 w16cex w16sdtdh wp14">
   <w:p>
     <w:pPr>
       <w:pStyle w:val="En-tte"/>
@@ -3332,7 +4665,7 @@
 </file>
 
 <file path=word/header6.xml><?xml version="1.0" encoding="utf-8"?>
-<w:hdr xmlns:wpc="http://schemas.microsoft.com/office/word/2010/wordprocessingCanvas" xmlns:cx="http://schemas.microsoft.com/office/drawing/2014/chartex" xmlns:cx1="http://schemas.microsoft.com/office/drawing/2015/9/8/chartex" xmlns:cx2="http://schemas.microsoft.com/office/drawing/2015/10/21/chartex" xmlns:cx3="http://schemas.microsoft.com/office/drawing/2016/5/9/chartex" xmlns:cx4="http://schemas.microsoft.com/office/drawing/2016/5/10/chartex" xmlns:cx5="http://schemas.microsoft.com/office/drawing/2016/5/11/chartex" xmlns:cx6="http://schemas.microsoft.com/office/drawing/2016/5/12/chartex" xmlns:cx7="http://schemas.microsoft.com/office/drawing/2016/5/13/chartex" xmlns:cx8="http://schemas.microsoft.com/office/drawing/2016/5/14/chartex" xmlns:mc="http://schemas.openxmlformats.org/markup-compatibility/2006" xmlns:aink="http://schemas.microsoft.com/office/drawing/2016/ink" xmlns:am3d="http://schemas.microsoft.com/office/drawing/2017/model3d" xmlns:o="urn:schemas-microsoft-com:office:office" xmlns:r="http://schemas.openxmlformats.org/officeDocument/2006/relationships" xmlns:m="http://schemas.openxmlformats.org/officeDocument/2006/math" xmlns:v="urn:schemas-microsoft-com:vml" xmlns:wp14="http://schemas.microsoft.com/office/word/2010/wordprocessingDrawing" xmlns:wp="http://schemas.openxmlformats.org/drawingml/2006/wordprocessingDrawing" xmlns:w10="urn:schemas-microsoft-com:office:word" xmlns:w="http://schemas.openxmlformats.org/wordprocessingml/2006/main" xmlns:w14="http://schemas.microsoft.com/office/word/2010/wordml" xmlns:w15="http://schemas.microsoft.com/office/word/2012/wordml" xmlns:w16cex="http://schemas.microsoft.com/office/word/2018/wordml/cex" xmlns:w16cid="http://schemas.microsoft.com/office/word/2016/wordml/cid" xmlns:w16="http://schemas.microsoft.com/office/word/2018/wordml" xmlns:w16se="http://schemas.microsoft.com/office/word/2015/wordml/symex" xmlns:wpg="http://schemas.microsoft.com/office/word/2010/wordprocessingGroup" xmlns:wpi="http://schemas.microsoft.com/office/word/2010/wordprocessingInk" xmlns:wne="http://schemas.microsoft.com/office/word/2006/wordml" xmlns:wps="http://schemas.microsoft.com/office/word/2010/wordprocessingShape" mc:Ignorable="w14 w15 w16se w16cid w16 w16cex wp14">
+<w:hdr xmlns:wpc="http://schemas.microsoft.com/office/word/2010/wordprocessingCanvas" xmlns:cx="http://schemas.microsoft.com/office/drawing/2014/chartex" xmlns:cx1="http://schemas.microsoft.com/office/drawing/2015/9/8/chartex" xmlns:cx2="http://schemas.microsoft.com/office/drawing/2015/10/21/chartex" xmlns:cx3="http://schemas.microsoft.com/office/drawing/2016/5/9/chartex" xmlns:cx4="http://schemas.microsoft.com/office/drawing/2016/5/10/chartex" xmlns:cx5="http://schemas.microsoft.com/office/drawing/2016/5/11/chartex" xmlns:cx6="http://schemas.microsoft.com/office/drawing/2016/5/12/chartex" xmlns:cx7="http://schemas.microsoft.com/office/drawing/2016/5/13/chartex" xmlns:cx8="http://schemas.microsoft.com/office/drawing/2016/5/14/chartex" xmlns:mc="http://schemas.openxmlformats.org/markup-compatibility/2006" xmlns:aink="http://schemas.microsoft.com/office/drawing/2016/ink" xmlns:am3d="http://schemas.microsoft.com/office/drawing/2017/model3d" xmlns:o="urn:schemas-microsoft-com:office:office" xmlns:r="http://schemas.openxmlformats.org/officeDocument/2006/relationships" xmlns:m="http://schemas.openxmlformats.org/officeDocument/2006/math" xmlns:v="urn:schemas-microsoft-com:vml" xmlns:wp14="http://schemas.microsoft.com/office/word/2010/wordprocessingDrawing" xmlns:wp="http://schemas.openxmlformats.org/drawingml/2006/wordprocessingDrawing" xmlns:w10="urn:schemas-microsoft-com:office:word" xmlns:w="http://schemas.openxmlformats.org/wordprocessingml/2006/main" xmlns:w14="http://schemas.microsoft.com/office/word/2010/wordml" xmlns:w15="http://schemas.microsoft.com/office/word/2012/wordml" xmlns:w16cex="http://schemas.microsoft.com/office/word/2018/wordml/cex" xmlns:w16cid="http://schemas.microsoft.com/office/word/2016/wordml/cid" xmlns:w16="http://schemas.microsoft.com/office/word/2018/wordml" xmlns:w16sdtdh="http://schemas.microsoft.com/office/word/2020/wordml/sdtdatahash" xmlns:w16se="http://schemas.microsoft.com/office/word/2015/wordml/symex" xmlns:wpg="http://schemas.microsoft.com/office/word/2010/wordprocessingGroup" xmlns:wpi="http://schemas.microsoft.com/office/word/2010/wordprocessingInk" xmlns:wne="http://schemas.microsoft.com/office/word/2006/wordml" xmlns:wps="http://schemas.microsoft.com/office/word/2010/wordprocessingShape" mc:Ignorable="w14 w15 w16se w16cid w16 w16cex w16sdtdh wp14">
   <w:p>
     <w:pPr>
       <w:pStyle w:val="En-tte"/>
@@ -3346,8 +4679,129 @@
 </w:hdr>
 </file>
 
+<file path=word/numbering.xml><?xml version="1.0" encoding="utf-8"?>
+<w:numbering xmlns:wpc="http://schemas.microsoft.com/office/word/2010/wordprocessingCanvas" xmlns:cx="http://schemas.microsoft.com/office/drawing/2014/chartex" xmlns:cx1="http://schemas.microsoft.com/office/drawing/2015/9/8/chartex" xmlns:cx2="http://schemas.microsoft.com/office/drawing/2015/10/21/chartex" xmlns:cx3="http://schemas.microsoft.com/office/drawing/2016/5/9/chartex" xmlns:cx4="http://schemas.microsoft.com/office/drawing/2016/5/10/chartex" xmlns:cx5="http://schemas.microsoft.com/office/drawing/2016/5/11/chartex" xmlns:cx6="http://schemas.microsoft.com/office/drawing/2016/5/12/chartex" xmlns:cx7="http://schemas.microsoft.com/office/drawing/2016/5/13/chartex" xmlns:cx8="http://schemas.microsoft.com/office/drawing/2016/5/14/chartex" xmlns:mc="http://schemas.openxmlformats.org/markup-compatibility/2006" xmlns:aink="http://schemas.microsoft.com/office/drawing/2016/ink" xmlns:am3d="http://schemas.microsoft.com/office/drawing/2017/model3d" xmlns:o="urn:schemas-microsoft-com:office:office" xmlns:r="http://schemas.openxmlformats.org/officeDocument/2006/relationships" xmlns:m="http://schemas.openxmlformats.org/officeDocument/2006/math" xmlns:v="urn:schemas-microsoft-com:vml" xmlns:wp14="http://schemas.microsoft.com/office/word/2010/wordprocessingDrawing" xmlns:wp="http://schemas.openxmlformats.org/drawingml/2006/wordprocessingDrawing" xmlns:w10="urn:schemas-microsoft-com:office:word" xmlns:w="http://schemas.openxmlformats.org/wordprocessingml/2006/main" xmlns:w14="http://schemas.microsoft.com/office/word/2010/wordml" xmlns:w15="http://schemas.microsoft.com/office/word/2012/wordml" xmlns:w16cex="http://schemas.microsoft.com/office/word/2018/wordml/cex" xmlns:w16cid="http://schemas.microsoft.com/office/word/2016/wordml/cid" xmlns:w16="http://schemas.microsoft.com/office/word/2018/wordml" xmlns:w16sdtdh="http://schemas.microsoft.com/office/word/2020/wordml/sdtdatahash" xmlns:w16se="http://schemas.microsoft.com/office/word/2015/wordml/symex" xmlns:wpg="http://schemas.microsoft.com/office/word/2010/wordprocessingGroup" xmlns:wpi="http://schemas.microsoft.com/office/word/2010/wordprocessingInk" xmlns:wne="http://schemas.microsoft.com/office/word/2006/wordml" xmlns:wps="http://schemas.microsoft.com/office/word/2010/wordprocessingShape" mc:Ignorable="w14 w15 w16se w16cid w16 w16cex w16sdtdh wp14">
+  <w:abstractNum w:abstractNumId="0" w15:restartNumberingAfterBreak="0">
+    <w:nsid w:val="591D05AA"/>
+    <w:multiLevelType w:val="hybridMultilevel"/>
+    <w:tmpl w:val="07688EE4"/>
+    <w:lvl w:ilvl="0" w:tplc="0C0C0001">
+      <w:start w:val="1"/>
+      <w:numFmt w:val="bullet"/>
+      <w:lvlText w:val=""/>
+      <w:lvlJc w:val="left"/>
+      <w:pPr>
+        <w:ind w:left="1287" w:hanging="360"/>
+      </w:pPr>
+      <w:rPr>
+        <w:rFonts w:ascii="Symbol" w:hAnsi="Symbol" w:hint="default"/>
+      </w:rPr>
+    </w:lvl>
+    <w:lvl w:ilvl="1" w:tplc="0C0C0003" w:tentative="1">
+      <w:start w:val="1"/>
+      <w:numFmt w:val="bullet"/>
+      <w:lvlText w:val="o"/>
+      <w:lvlJc w:val="left"/>
+      <w:pPr>
+        <w:ind w:left="2007" w:hanging="360"/>
+      </w:pPr>
+      <w:rPr>
+        <w:rFonts w:ascii="Courier New" w:hAnsi="Courier New" w:cs="Courier New" w:hint="default"/>
+      </w:rPr>
+    </w:lvl>
+    <w:lvl w:ilvl="2" w:tplc="0C0C0005" w:tentative="1">
+      <w:start w:val="1"/>
+      <w:numFmt w:val="bullet"/>
+      <w:lvlText w:val=""/>
+      <w:lvlJc w:val="left"/>
+      <w:pPr>
+        <w:ind w:left="2727" w:hanging="360"/>
+      </w:pPr>
+      <w:rPr>
+        <w:rFonts w:ascii="Wingdings" w:hAnsi="Wingdings" w:hint="default"/>
+      </w:rPr>
+    </w:lvl>
+    <w:lvl w:ilvl="3" w:tplc="0C0C0001" w:tentative="1">
+      <w:start w:val="1"/>
+      <w:numFmt w:val="bullet"/>
+      <w:lvlText w:val=""/>
+      <w:lvlJc w:val="left"/>
+      <w:pPr>
+        <w:ind w:left="3447" w:hanging="360"/>
+      </w:pPr>
+      <w:rPr>
+        <w:rFonts w:ascii="Symbol" w:hAnsi="Symbol" w:hint="default"/>
+      </w:rPr>
+    </w:lvl>
+    <w:lvl w:ilvl="4" w:tplc="0C0C0003" w:tentative="1">
+      <w:start w:val="1"/>
+      <w:numFmt w:val="bullet"/>
+      <w:lvlText w:val="o"/>
+      <w:lvlJc w:val="left"/>
+      <w:pPr>
+        <w:ind w:left="4167" w:hanging="360"/>
+      </w:pPr>
+      <w:rPr>
+        <w:rFonts w:ascii="Courier New" w:hAnsi="Courier New" w:cs="Courier New" w:hint="default"/>
+      </w:rPr>
+    </w:lvl>
+    <w:lvl w:ilvl="5" w:tplc="0C0C0005" w:tentative="1">
+      <w:start w:val="1"/>
+      <w:numFmt w:val="bullet"/>
+      <w:lvlText w:val=""/>
+      <w:lvlJc w:val="left"/>
+      <w:pPr>
+        <w:ind w:left="4887" w:hanging="360"/>
+      </w:pPr>
+      <w:rPr>
+        <w:rFonts w:ascii="Wingdings" w:hAnsi="Wingdings" w:hint="default"/>
+      </w:rPr>
+    </w:lvl>
+    <w:lvl w:ilvl="6" w:tplc="0C0C0001" w:tentative="1">
+      <w:start w:val="1"/>
+      <w:numFmt w:val="bullet"/>
+      <w:lvlText w:val=""/>
+      <w:lvlJc w:val="left"/>
+      <w:pPr>
+        <w:ind w:left="5607" w:hanging="360"/>
+      </w:pPr>
+      <w:rPr>
+        <w:rFonts w:ascii="Symbol" w:hAnsi="Symbol" w:hint="default"/>
+      </w:rPr>
+    </w:lvl>
+    <w:lvl w:ilvl="7" w:tplc="0C0C0003" w:tentative="1">
+      <w:start w:val="1"/>
+      <w:numFmt w:val="bullet"/>
+      <w:lvlText w:val="o"/>
+      <w:lvlJc w:val="left"/>
+      <w:pPr>
+        <w:ind w:left="6327" w:hanging="360"/>
+      </w:pPr>
+      <w:rPr>
+        <w:rFonts w:ascii="Courier New" w:hAnsi="Courier New" w:cs="Courier New" w:hint="default"/>
+      </w:rPr>
+    </w:lvl>
+    <w:lvl w:ilvl="8" w:tplc="0C0C0005" w:tentative="1">
+      <w:start w:val="1"/>
+      <w:numFmt w:val="bullet"/>
+      <w:lvlText w:val=""/>
+      <w:lvlJc w:val="left"/>
+      <w:pPr>
+        <w:ind w:left="7047" w:hanging="360"/>
+      </w:pPr>
+      <w:rPr>
+        <w:rFonts w:ascii="Wingdings" w:hAnsi="Wingdings" w:hint="default"/>
+      </w:rPr>
+    </w:lvl>
+  </w:abstractNum>
+  <w:num w:numId="1">
+    <w:abstractNumId w:val="0"/>
+  </w:num>
+</w:numbering>
+</file>
+
 <file path=word/styles.xml><?xml version="1.0" encoding="utf-8"?>
-<w:styles xmlns:mc="http://schemas.openxmlformats.org/markup-compatibility/2006" xmlns:r="http://schemas.openxmlformats.org/officeDocument/2006/relationships" xmlns:w="http://schemas.openxmlformats.org/wordprocessingml/2006/main" xmlns:w14="http://schemas.microsoft.com/office/word/2010/wordml" xmlns:w15="http://schemas.microsoft.com/office/word/2012/wordml" xmlns:w16cex="http://schemas.microsoft.com/office/word/2018/wordml/cex" xmlns:w16cid="http://schemas.microsoft.com/office/word/2016/wordml/cid" xmlns:w16="http://schemas.microsoft.com/office/word/2018/wordml" xmlns:w16se="http://schemas.microsoft.com/office/word/2015/wordml/symex" mc:Ignorable="w14 w15 w16se w16cid w16 w16cex">
+<w:styles xmlns:mc="http://schemas.openxmlformats.org/markup-compatibility/2006" xmlns:r="http://schemas.openxmlformats.org/officeDocument/2006/relationships" xmlns:w="http://schemas.openxmlformats.org/wordprocessingml/2006/main" xmlns:w14="http://schemas.microsoft.com/office/word/2010/wordml" xmlns:w15="http://schemas.microsoft.com/office/word/2012/wordml" xmlns:w16cex="http://schemas.microsoft.com/office/word/2018/wordml/cex" xmlns:w16cid="http://schemas.microsoft.com/office/word/2016/wordml/cid" xmlns:w16="http://schemas.microsoft.com/office/word/2018/wordml" xmlns:w16sdtdh="http://schemas.microsoft.com/office/word/2020/wordml/sdtdatahash" xmlns:w16se="http://schemas.microsoft.com/office/word/2015/wordml/symex" mc:Ignorable="w14 w15 w16se w16cid w16 w16cex w16sdtdh">
   <w:docDefaults>
     <w:rPrDefault>
       <w:rPr>

</xml_diff>

<commit_message>
Quelques corrections apportées au document de conception
</commit_message>
<xml_diff>
--- a/doc/Document de conception.docx
+++ b/doc/Document de conception.docx
@@ -1352,7 +1352,7 @@
           <w:sz w:val="24"/>
           <w:szCs w:val="24"/>
         </w:rPr>
-        <w:t>CAS D’UTILISATION</w:t>
+        <w:t>SCÉNARIO D’UTILISATION PRINCIPALE</w:t>
       </w:r>
       <w:r>
         <w:rPr>
@@ -1389,14 +1389,7 @@
           <w:sz w:val="24"/>
           <w:szCs w:val="24"/>
         </w:rPr>
-        <w:t>V</w:t>
-      </w:r>
-      <w:r>
-        <w:rPr>
-          <w:sz w:val="24"/>
-          <w:szCs w:val="24"/>
-        </w:rPr>
-        <w:t>I</w:t>
+        <w:t>VI</w:t>
       </w:r>
       <w:r>
         <w:rPr>
@@ -2081,7 +2074,7 @@
                   <v:path o:extrusionok="f" gradientshapeok="t" o:connecttype="rect"/>
                   <o:lock v:ext="edit" aspectratio="t"/>
                 </v:shapetype>
-                <v:shape id="_x0000_i1025" type="#_x0000_t75" style="width:153pt;height:309pt">
+                <v:shape id="_x0000_i1025" type="#_x0000_t75" style="width:152.75pt;height:308.65pt">
                   <v:imagedata r:id="rId15" o:title=""/>
                 </v:shape>
               </w:pict>
@@ -2121,7 +2114,7 @@
             </w:pPr>
             <w:r>
               <w:pict w14:anchorId="24A8D7A7">
-                <v:shape id="_x0000_i1026" type="#_x0000_t75" style="width:153pt;height:309pt">
+                <v:shape id="_x0000_i1026" type="#_x0000_t75" style="width:152.75pt;height:308.65pt">
                   <v:imagedata r:id="rId16" o:title=""/>
                 </v:shape>
               </w:pict>
@@ -2161,7 +2154,7 @@
             </w:pPr>
             <w:r>
               <w:pict w14:anchorId="54A9878A">
-                <v:shape id="_x0000_i1027" type="#_x0000_t75" style="width:153pt;height:309pt">
+                <v:shape id="_x0000_i1027" type="#_x0000_t75" style="width:152.75pt;height:308.65pt">
                   <v:imagedata r:id="rId17" o:title=""/>
                 </v:shape>
               </w:pict>
@@ -3054,7 +3047,23 @@
           <w:sz w:val="24"/>
           <w:szCs w:val="24"/>
         </w:rPr>
-        <w:t>Peu de tâches sont effectuées durant ces quatre semaines. Le temps que j’ai passé sur l’application était surtout pour faire des lectures sur les façons de stocker les données d’une application mobile fonctionnant sous Android et sur la façon d’avoir des interactions dans l’application lors de l’appui sur des boutons. Des changements mineurs ont aussi été apportés à l’application comme des redimensionnements d’items.</w:t>
+        <w:t xml:space="preserve">Peu de tâches sont effectuées durant ces quatre semaines. Le temps que </w:t>
+      </w:r>
+      <w:proofErr w:type="gramStart"/>
+      <w:r>
+        <w:rPr>
+          <w:sz w:val="24"/>
+          <w:szCs w:val="24"/>
+        </w:rPr>
+        <w:t>j’ai</w:t>
+      </w:r>
+      <w:proofErr w:type="gramEnd"/>
+      <w:r>
+        <w:rPr>
+          <w:sz w:val="24"/>
+          <w:szCs w:val="24"/>
+        </w:rPr>
+        <w:t xml:space="preserve"> passé sur l’application était surtout pour faire des lectures sur les façons de stocker les données d’une application mobile fonctionnant sous Android et sur la façon d’avoir des interactions dans l’application lors de l’appui sur des boutons. Des changements mineurs ont aussi été apportés à l’application comme des redimensionnements d’items.</w:t>
       </w:r>
     </w:p>
     <w:p>
@@ -3561,7 +3570,14 @@
           <w:sz w:val="24"/>
           <w:szCs w:val="24"/>
         </w:rPr>
-        <w:t xml:space="preserve"> CAS D’UTILISATION</w:t>
+        <w:t xml:space="preserve"> </w:t>
+      </w:r>
+      <w:r>
+        <w:rPr>
+          <w:sz w:val="24"/>
+          <w:szCs w:val="24"/>
+        </w:rPr>
+        <w:t>SCÉNARIO D’UTILISATION PRINCIPALE</w:t>
       </w:r>
     </w:p>
     <w:p>
@@ -3793,14 +3809,7 @@
           <w:szCs w:val="24"/>
         </w:rPr>
         <w:lastRenderedPageBreak/>
-        <w:t>V</w:t>
-      </w:r>
-      <w:r>
-        <w:rPr>
-          <w:sz w:val="24"/>
-          <w:szCs w:val="24"/>
-        </w:rPr>
-        <w:t>I</w:t>
+        <w:t>VI</w:t>
       </w:r>
       <w:r>
         <w:rPr>
@@ -3814,14 +3823,7 @@
           <w:sz w:val="24"/>
           <w:szCs w:val="24"/>
         </w:rPr>
-        <w:t xml:space="preserve">ÉLÉMENTS </w:t>
-      </w:r>
-      <w:r>
-        <w:rPr>
-          <w:sz w:val="24"/>
-          <w:szCs w:val="24"/>
-        </w:rPr>
-        <w:t>RESTANTS À IMPLÉMENTER</w:t>
+        <w:t>ÉLÉMENTS RESTANTS À IMPLÉMENTER</w:t>
       </w:r>
     </w:p>
     <w:p>

</xml_diff>

<commit_message>
Ajout d'un bouton de réinitialisation des données qui n'est pas encore pleinement fonctionnel.
</commit_message>
<xml_diff>
--- a/doc/Document de conception.docx
+++ b/doc/Document de conception.docx
@@ -353,7 +353,7 @@
           <w:sz w:val="24"/>
           <w:szCs w:val="24"/>
         </w:rPr>
-        <w:t>23 avril</w:t>
+        <w:t>26 mai</w:t>
       </w:r>
       <w:r>
         <w:rPr>
@@ -1237,6 +1237,428 @@
           <w:szCs w:val="24"/>
         </w:rPr>
         <w:t>24 avril 2021</w:t>
+      </w:r>
+      <w:r>
+        <w:rPr>
+          <w:sz w:val="24"/>
+          <w:szCs w:val="24"/>
+        </w:rPr>
+        <w:tab/>
+      </w:r>
+      <w:r>
+        <w:rPr>
+          <w:sz w:val="24"/>
+          <w:szCs w:val="24"/>
+        </w:rPr>
+        <w:tab/>
+      </w:r>
+      <w:r>
+        <w:rPr>
+          <w:sz w:val="24"/>
+          <w:szCs w:val="24"/>
+        </w:rPr>
+        <w:t>11</w:t>
+      </w:r>
+      <w:r>
+        <w:rPr>
+          <w:sz w:val="24"/>
+          <w:szCs w:val="24"/>
+        </w:rPr>
+        <w:t xml:space="preserve"> </w:t>
+      </w:r>
+      <w:r>
+        <w:rPr>
+          <w:sz w:val="24"/>
+          <w:szCs w:val="24"/>
+        </w:rPr>
+        <w:tab/>
+      </w:r>
+      <w:r>
+        <w:rPr>
+          <w:sz w:val="24"/>
+          <w:szCs w:val="24"/>
+        </w:rPr>
+        <w:t>I</w:t>
+      </w:r>
+      <w:r>
+        <w:rPr>
+          <w:sz w:val="24"/>
+          <w:szCs w:val="24"/>
+        </w:rPr>
+        <w:t>.</w:t>
+      </w:r>
+      <w:r>
+        <w:rPr>
+          <w:sz w:val="24"/>
+          <w:szCs w:val="24"/>
+        </w:rPr>
+        <w:tab/>
+      </w:r>
+      <w:r>
+        <w:rPr>
+          <w:sz w:val="24"/>
+          <w:szCs w:val="24"/>
+        </w:rPr>
+        <w:t xml:space="preserve">Semaine du </w:t>
+      </w:r>
+      <w:r>
+        <w:rPr>
+          <w:sz w:val="24"/>
+          <w:szCs w:val="24"/>
+        </w:rPr>
+        <w:t>25</w:t>
+      </w:r>
+      <w:r>
+        <w:rPr>
+          <w:sz w:val="24"/>
+          <w:szCs w:val="24"/>
+        </w:rPr>
+        <w:t xml:space="preserve"> avril au </w:t>
+      </w:r>
+      <w:r>
+        <w:rPr>
+          <w:sz w:val="24"/>
+          <w:szCs w:val="24"/>
+        </w:rPr>
+        <w:t>1</w:t>
+      </w:r>
+      <w:r>
+        <w:rPr>
+          <w:sz w:val="24"/>
+          <w:szCs w:val="24"/>
+          <w:vertAlign w:val="superscript"/>
+        </w:rPr>
+        <w:t>er</w:t>
+      </w:r>
+      <w:r>
+        <w:rPr>
+          <w:sz w:val="24"/>
+          <w:szCs w:val="24"/>
+        </w:rPr>
+        <w:t xml:space="preserve"> mai</w:t>
+      </w:r>
+      <w:r>
+        <w:rPr>
+          <w:sz w:val="24"/>
+          <w:szCs w:val="24"/>
+        </w:rPr>
+        <w:t xml:space="preserve"> 2021</w:t>
+      </w:r>
+      <w:r>
+        <w:rPr>
+          <w:sz w:val="24"/>
+          <w:szCs w:val="24"/>
+        </w:rPr>
+        <w:tab/>
+      </w:r>
+      <w:r>
+        <w:rPr>
+          <w:sz w:val="24"/>
+          <w:szCs w:val="24"/>
+        </w:rPr>
+        <w:tab/>
+      </w:r>
+      <w:r>
+        <w:rPr>
+          <w:sz w:val="24"/>
+          <w:szCs w:val="24"/>
+        </w:rPr>
+        <w:t>11</w:t>
+      </w:r>
+    </w:p>
+    <w:p>
+      <w:pPr>
+        <w:pStyle w:val="Tabledesmatires"/>
+        <w:rPr>
+          <w:sz w:val="24"/>
+          <w:szCs w:val="24"/>
+        </w:rPr>
+      </w:pPr>
+      <w:r>
+        <w:rPr>
+          <w:sz w:val="24"/>
+          <w:szCs w:val="24"/>
+        </w:rPr>
+        <w:tab/>
+      </w:r>
+      <w:r>
+        <w:rPr>
+          <w:sz w:val="24"/>
+          <w:szCs w:val="24"/>
+        </w:rPr>
+        <w:t>J</w:t>
+      </w:r>
+      <w:r>
+        <w:rPr>
+          <w:sz w:val="24"/>
+          <w:szCs w:val="24"/>
+        </w:rPr>
+        <w:t>.</w:t>
+      </w:r>
+      <w:r>
+        <w:rPr>
+          <w:sz w:val="24"/>
+          <w:szCs w:val="24"/>
+        </w:rPr>
+        <w:tab/>
+      </w:r>
+      <w:r>
+        <w:rPr>
+          <w:sz w:val="24"/>
+          <w:szCs w:val="24"/>
+        </w:rPr>
+        <w:t xml:space="preserve">Semaine du </w:t>
+      </w:r>
+      <w:r>
+        <w:rPr>
+          <w:sz w:val="24"/>
+          <w:szCs w:val="24"/>
+        </w:rPr>
+        <w:t xml:space="preserve">2 mai au 8 mai </w:t>
+      </w:r>
+      <w:r>
+        <w:rPr>
+          <w:sz w:val="24"/>
+          <w:szCs w:val="24"/>
+        </w:rPr>
+        <w:t>2021</w:t>
+      </w:r>
+      <w:r>
+        <w:rPr>
+          <w:sz w:val="24"/>
+          <w:szCs w:val="24"/>
+        </w:rPr>
+        <w:tab/>
+      </w:r>
+      <w:r>
+        <w:rPr>
+          <w:sz w:val="24"/>
+          <w:szCs w:val="24"/>
+        </w:rPr>
+        <w:tab/>
+      </w:r>
+      <w:r>
+        <w:rPr>
+          <w:sz w:val="24"/>
+          <w:szCs w:val="24"/>
+        </w:rPr>
+        <w:t>11</w:t>
+      </w:r>
+    </w:p>
+    <w:p>
+      <w:pPr>
+        <w:pStyle w:val="Tabledesmatires"/>
+        <w:rPr>
+          <w:sz w:val="24"/>
+          <w:szCs w:val="24"/>
+        </w:rPr>
+      </w:pPr>
+      <w:r>
+        <w:rPr>
+          <w:sz w:val="24"/>
+          <w:szCs w:val="24"/>
+        </w:rPr>
+        <w:tab/>
+      </w:r>
+      <w:r>
+        <w:rPr>
+          <w:sz w:val="24"/>
+          <w:szCs w:val="24"/>
+        </w:rPr>
+        <w:t>K</w:t>
+      </w:r>
+      <w:r>
+        <w:rPr>
+          <w:sz w:val="24"/>
+          <w:szCs w:val="24"/>
+        </w:rPr>
+        <w:t>.</w:t>
+      </w:r>
+      <w:r>
+        <w:rPr>
+          <w:sz w:val="24"/>
+          <w:szCs w:val="24"/>
+        </w:rPr>
+        <w:tab/>
+      </w:r>
+      <w:r>
+        <w:rPr>
+          <w:sz w:val="24"/>
+          <w:szCs w:val="24"/>
+        </w:rPr>
+        <w:t xml:space="preserve">Semaine du </w:t>
+      </w:r>
+      <w:r>
+        <w:rPr>
+          <w:sz w:val="24"/>
+          <w:szCs w:val="24"/>
+        </w:rPr>
+        <w:t>9 mai au 15 mai</w:t>
+      </w:r>
+      <w:r>
+        <w:rPr>
+          <w:sz w:val="24"/>
+          <w:szCs w:val="24"/>
+        </w:rPr>
+        <w:t xml:space="preserve"> 2021</w:t>
+      </w:r>
+      <w:r>
+        <w:rPr>
+          <w:sz w:val="24"/>
+          <w:szCs w:val="24"/>
+        </w:rPr>
+        <w:tab/>
+      </w:r>
+      <w:r>
+        <w:rPr>
+          <w:sz w:val="24"/>
+          <w:szCs w:val="24"/>
+        </w:rPr>
+        <w:tab/>
+      </w:r>
+      <w:r>
+        <w:rPr>
+          <w:sz w:val="24"/>
+          <w:szCs w:val="24"/>
+        </w:rPr>
+        <w:t>11</w:t>
+      </w:r>
+    </w:p>
+    <w:p>
+      <w:pPr>
+        <w:pStyle w:val="Tabledesmatires"/>
+        <w:rPr>
+          <w:sz w:val="24"/>
+          <w:szCs w:val="24"/>
+        </w:rPr>
+      </w:pPr>
+      <w:r>
+        <w:rPr>
+          <w:sz w:val="24"/>
+          <w:szCs w:val="24"/>
+        </w:rPr>
+        <w:tab/>
+      </w:r>
+      <w:r>
+        <w:rPr>
+          <w:sz w:val="24"/>
+          <w:szCs w:val="24"/>
+        </w:rPr>
+        <w:t>L</w:t>
+      </w:r>
+      <w:r>
+        <w:rPr>
+          <w:sz w:val="24"/>
+          <w:szCs w:val="24"/>
+        </w:rPr>
+        <w:t>.</w:t>
+      </w:r>
+      <w:r>
+        <w:rPr>
+          <w:sz w:val="24"/>
+          <w:szCs w:val="24"/>
+        </w:rPr>
+        <w:tab/>
+      </w:r>
+      <w:r>
+        <w:rPr>
+          <w:sz w:val="24"/>
+          <w:szCs w:val="24"/>
+        </w:rPr>
+        <w:t xml:space="preserve">Semaine du </w:t>
+      </w:r>
+      <w:r>
+        <w:rPr>
+          <w:sz w:val="24"/>
+          <w:szCs w:val="24"/>
+        </w:rPr>
+        <w:t>16 mai au 22 mai</w:t>
+      </w:r>
+      <w:r>
+        <w:rPr>
+          <w:sz w:val="24"/>
+          <w:szCs w:val="24"/>
+        </w:rPr>
+        <w:t xml:space="preserve"> 2021</w:t>
+      </w:r>
+      <w:r>
+        <w:rPr>
+          <w:sz w:val="24"/>
+          <w:szCs w:val="24"/>
+        </w:rPr>
+        <w:tab/>
+      </w:r>
+      <w:r>
+        <w:rPr>
+          <w:sz w:val="24"/>
+          <w:szCs w:val="24"/>
+        </w:rPr>
+        <w:tab/>
+      </w:r>
+      <w:r>
+        <w:rPr>
+          <w:sz w:val="24"/>
+          <w:szCs w:val="24"/>
+        </w:rPr>
+        <w:t>11</w:t>
+      </w:r>
+    </w:p>
+    <w:p>
+      <w:pPr>
+        <w:pStyle w:val="Tabledesmatires"/>
+        <w:rPr>
+          <w:sz w:val="24"/>
+          <w:szCs w:val="24"/>
+        </w:rPr>
+      </w:pPr>
+      <w:r>
+        <w:rPr>
+          <w:sz w:val="24"/>
+          <w:szCs w:val="24"/>
+        </w:rPr>
+        <w:tab/>
+      </w:r>
+      <w:r>
+        <w:rPr>
+          <w:sz w:val="24"/>
+          <w:szCs w:val="24"/>
+        </w:rPr>
+        <w:t>M</w:t>
+      </w:r>
+      <w:r>
+        <w:rPr>
+          <w:sz w:val="24"/>
+          <w:szCs w:val="24"/>
+        </w:rPr>
+        <w:t>.</w:t>
+      </w:r>
+      <w:r>
+        <w:rPr>
+          <w:sz w:val="24"/>
+          <w:szCs w:val="24"/>
+        </w:rPr>
+        <w:tab/>
+      </w:r>
+      <w:r>
+        <w:rPr>
+          <w:sz w:val="24"/>
+          <w:szCs w:val="24"/>
+        </w:rPr>
+        <w:t xml:space="preserve">Semaine du </w:t>
+      </w:r>
+      <w:r>
+        <w:rPr>
+          <w:sz w:val="24"/>
+          <w:szCs w:val="24"/>
+        </w:rPr>
+        <w:t>23 mai au 26 mai</w:t>
+      </w:r>
+      <w:r>
+        <w:rPr>
+          <w:sz w:val="24"/>
+          <w:szCs w:val="24"/>
+        </w:rPr>
+        <w:t xml:space="preserve"> 2021</w:t>
       </w:r>
       <w:r>
         <w:rPr>
@@ -1553,7 +1975,36 @@
           <w:sz w:val="24"/>
           <w:szCs w:val="24"/>
         </w:rPr>
-        <w:t>À compléter.</w:t>
+        <w:t>Le nombre d’applications mobiles sur le marché augmente exponentiellement chaque année</w:t>
+      </w:r>
+      <w:r>
+        <w:rPr>
+          <w:sz w:val="24"/>
+          <w:szCs w:val="24"/>
+        </w:rPr>
+        <w:t>.</w:t>
+      </w:r>
+      <w:r>
+        <w:rPr>
+          <w:sz w:val="24"/>
+          <w:szCs w:val="24"/>
+        </w:rPr>
+        <w:t xml:space="preserve"> En 2008, lors du lancement de l’App Store d’Apple, il était possible de télécharger 500 applications</w:t>
+      </w:r>
+      <w:r>
+        <w:rPr>
+          <w:rStyle w:val="Appelnotedebasdep"/>
+          <w:sz w:val="24"/>
+          <w:szCs w:val="24"/>
+        </w:rPr>
+        <w:footnoteReference w:id="1"/>
+      </w:r>
+      <w:r>
+        <w:rPr>
+          <w:sz w:val="24"/>
+          <w:szCs w:val="24"/>
+        </w:rPr>
+        <w:t>. En 2020, on en comptait 1,85 million. Pour le Play Store de Google, on parle de 2,56 millions d’application disponible au téléchargement.</w:t>
       </w:r>
     </w:p>
     <w:p>
@@ -1570,7 +2021,14 @@
           <w:sz w:val="24"/>
           <w:szCs w:val="24"/>
         </w:rPr>
-        <w:t>À compléter.</w:t>
+        <w:t xml:space="preserve">De la fin janvier à la fin mai 2021, il m’a été demandé de créer une application mobile avec le langage de programmation Kotlin et le logiciel Android Studio. Après réflexion, mon choix s’est arrêté sur la conception d’une application permettant de gérer un budget de manière mensuelle. Ce document traite </w:t>
+      </w:r>
+      <w:r>
+        <w:rPr>
+          <w:sz w:val="24"/>
+          <w:szCs w:val="24"/>
+        </w:rPr>
+        <w:t>de son développement.</w:t>
       </w:r>
     </w:p>
     <w:p>
@@ -1748,15 +2206,6 @@
     </w:p>
     <w:p>
       <w:pPr>
-        <w:pStyle w:val="Corpsdetexte"/>
-        <w:rPr>
-          <w:sz w:val="24"/>
-          <w:szCs w:val="24"/>
-        </w:rPr>
-      </w:pPr>
-    </w:p>
-    <w:p>
-      <w:pPr>
         <w:pStyle w:val="Intertitre"/>
         <w:spacing w:before="220"/>
         <w:rPr>
@@ -1854,7 +2303,6 @@
           <w:sz w:val="24"/>
           <w:szCs w:val="24"/>
         </w:rPr>
-        <w:lastRenderedPageBreak/>
         <w:t>B</w:t>
       </w:r>
       <w:r>
@@ -1902,6 +2350,7 @@
           <w:sz w:val="24"/>
           <w:szCs w:val="24"/>
         </w:rPr>
+        <w:lastRenderedPageBreak/>
         <w:t>Si l’utilisateur appui</w:t>
       </w:r>
       <w:r>
@@ -2074,7 +2523,7 @@
                   <v:path o:extrusionok="f" gradientshapeok="t" o:connecttype="rect"/>
                   <o:lock v:ext="edit" aspectratio="t"/>
                 </v:shapetype>
-                <v:shape id="_x0000_i1025" type="#_x0000_t75" style="width:152.75pt;height:308.65pt">
+                <v:shape id="_x0000_i1025" type="#_x0000_t75" style="width:153pt;height:309pt">
                   <v:imagedata r:id="rId15" o:title=""/>
                 </v:shape>
               </w:pict>
@@ -2114,7 +2563,7 @@
             </w:pPr>
             <w:r>
               <w:pict w14:anchorId="24A8D7A7">
-                <v:shape id="_x0000_i1026" type="#_x0000_t75" style="width:152.75pt;height:308.65pt">
+                <v:shape id="_x0000_i1026" type="#_x0000_t75" style="width:153pt;height:309pt">
                   <v:imagedata r:id="rId16" o:title=""/>
                 </v:shape>
               </w:pict>
@@ -2154,7 +2603,7 @@
             </w:pPr>
             <w:r>
               <w:pict w14:anchorId="54A9878A">
-                <v:shape id="_x0000_i1027" type="#_x0000_t75" style="width:152.75pt;height:308.65pt">
+                <v:shape id="_x0000_i1027" type="#_x0000_t75" style="width:153pt;height:309pt">
                   <v:imagedata r:id="rId17" o:title=""/>
                 </v:shape>
               </w:pict>
@@ -2327,39 +2776,7 @@
           <w:sz w:val="24"/>
           <w:szCs w:val="24"/>
         </w:rPr>
-        <w:t xml:space="preserve"> sur </w:t>
-      </w:r>
-      <w:proofErr w:type="spellStart"/>
-      <w:r>
-        <w:rPr>
-          <w:sz w:val="24"/>
-          <w:szCs w:val="24"/>
-        </w:rPr>
-        <w:t>Github</w:t>
-      </w:r>
-      <w:proofErr w:type="spellEnd"/>
-      <w:r>
-        <w:rPr>
-          <w:sz w:val="24"/>
-          <w:szCs w:val="24"/>
-        </w:rPr>
-        <w:t xml:space="preserve"> et commencer un prototype. Je suis parallèlement une formation sur </w:t>
-      </w:r>
-      <w:proofErr w:type="spellStart"/>
-      <w:r>
-        <w:rPr>
-          <w:sz w:val="24"/>
-          <w:szCs w:val="24"/>
-        </w:rPr>
-        <w:t>Kotlin</w:t>
-      </w:r>
-      <w:proofErr w:type="spellEnd"/>
-      <w:r>
-        <w:rPr>
-          <w:sz w:val="24"/>
-          <w:szCs w:val="24"/>
-        </w:rPr>
-        <w:t xml:space="preserve"> pour apprendre quelques bases.</w:t>
+        <w:t xml:space="preserve"> sur Github et commencer un prototype. Je suis parallèlement une formation sur Kotlin pour apprendre quelques bases.</w:t>
       </w:r>
       <w:r>
         <w:rPr>
@@ -2499,39 +2916,7 @@
           <w:sz w:val="24"/>
           <w:szCs w:val="24"/>
         </w:rPr>
-        <w:t xml:space="preserve">J’ai hésité sur la façon de dessiner un prototype d’application. Après avoir essayé Paint, </w:t>
-      </w:r>
-      <w:proofErr w:type="spellStart"/>
-      <w:r>
-        <w:rPr>
-          <w:sz w:val="24"/>
-          <w:szCs w:val="24"/>
-        </w:rPr>
-        <w:t>Xd</w:t>
-      </w:r>
-      <w:proofErr w:type="spellEnd"/>
-      <w:r>
-        <w:rPr>
-          <w:sz w:val="24"/>
-          <w:szCs w:val="24"/>
-        </w:rPr>
-        <w:t xml:space="preserve"> et Photoshop, mon choix s’arrête sur </w:t>
-      </w:r>
-      <w:proofErr w:type="spellStart"/>
-      <w:r>
-        <w:rPr>
-          <w:sz w:val="24"/>
-          <w:szCs w:val="24"/>
-        </w:rPr>
-        <w:t>Balsamiq</w:t>
-      </w:r>
-      <w:proofErr w:type="spellEnd"/>
-      <w:r>
-        <w:rPr>
-          <w:sz w:val="24"/>
-          <w:szCs w:val="24"/>
-        </w:rPr>
-        <w:t xml:space="preserve"> qui propose des widgets Android et qui est simple d’utilisation. Je choisis également Monday afin de créer ma liste de tâches.</w:t>
+        <w:t>J’ai hésité sur la façon de dessiner un prototype d’application. Après avoir essayé Paint, Xd et Photoshop, mon choix s’arrête sur Balsamiq qui propose des widgets Android et qui est simple d’utilisation. Je choisis également Monday afin de créer ma liste de tâches.</w:t>
       </w:r>
     </w:p>
     <w:p>
@@ -2618,7 +3003,7 @@
           <w:sz w:val="24"/>
           <w:szCs w:val="24"/>
         </w:rPr>
-        <w:footnoteReference w:id="1"/>
+        <w:footnoteReference w:id="2"/>
       </w:r>
       <w:r>
         <w:rPr>
@@ -2783,7 +3168,6 @@
         </w:rPr>
         <w:t xml:space="preserve">J’ai dû regarder plusieurs tutoriels pour arriver à ce résultat, entre autres pour savoir comment utiliser un </w:t>
       </w:r>
-      <w:proofErr w:type="spellStart"/>
       <w:r>
         <w:rPr>
           <w:i/>
@@ -2793,7 +3177,6 @@
         </w:rPr>
         <w:t>tablelayout</w:t>
       </w:r>
-      <w:proofErr w:type="spellEnd"/>
       <w:r>
         <w:rPr>
           <w:sz w:val="24"/>
@@ -2801,7 +3184,6 @@
         </w:rPr>
         <w:t xml:space="preserve"> et des </w:t>
       </w:r>
-      <w:proofErr w:type="spellStart"/>
       <w:r>
         <w:rPr>
           <w:i/>
@@ -2811,7 +3193,6 @@
         </w:rPr>
         <w:t>tablerows</w:t>
       </w:r>
-      <w:proofErr w:type="spellEnd"/>
       <w:r>
         <w:rPr>
           <w:sz w:val="24"/>
@@ -2825,7 +3206,7 @@
           <w:sz w:val="24"/>
           <w:szCs w:val="24"/>
         </w:rPr>
-        <w:footnoteReference w:id="2"/>
+        <w:footnoteReference w:id="3"/>
       </w:r>
       <w:r>
         <w:rPr>
@@ -2856,7 +3237,7 @@
           <w:sz w:val="24"/>
           <w:szCs w:val="24"/>
         </w:rPr>
-        <w:footnoteReference w:id="3"/>
+        <w:footnoteReference w:id="4"/>
       </w:r>
       <w:r>
         <w:rPr>
@@ -2937,7 +3318,6 @@
         </w:rPr>
         <w:t xml:space="preserve"> de revenus, de dépenses et d’argent disponible. À droite on voit un </w:t>
       </w:r>
-      <w:proofErr w:type="spellStart"/>
       <w:r>
         <w:rPr>
           <w:i/>
@@ -2947,7 +3327,6 @@
         </w:rPr>
         <w:t>textview</w:t>
       </w:r>
-      <w:proofErr w:type="spellEnd"/>
       <w:r>
         <w:rPr>
           <w:sz w:val="24"/>
@@ -3047,23 +3426,7 @@
           <w:sz w:val="24"/>
           <w:szCs w:val="24"/>
         </w:rPr>
-        <w:t xml:space="preserve">Peu de tâches sont effectuées durant ces quatre semaines. Le temps que </w:t>
-      </w:r>
-      <w:proofErr w:type="gramStart"/>
-      <w:r>
-        <w:rPr>
-          <w:sz w:val="24"/>
-          <w:szCs w:val="24"/>
-        </w:rPr>
-        <w:t>j’ai</w:t>
-      </w:r>
-      <w:proofErr w:type="gramEnd"/>
-      <w:r>
-        <w:rPr>
-          <w:sz w:val="24"/>
-          <w:szCs w:val="24"/>
-        </w:rPr>
-        <w:t xml:space="preserve"> passé sur l’application était surtout pour faire des lectures sur les façons de stocker les données d’une application mobile fonctionnant sous Android et sur la façon d’avoir des interactions dans l’application lors de l’appui sur des boutons. Des changements mineurs ont aussi été apportés à l’application comme des redimensionnements d’items.</w:t>
+        <w:t>Peu de tâches sont effectuées durant ces quatre semaines. Le temps que j’ai passé sur l’application était surtout pour faire des lectures sur les façons de stocker les données d’une application mobile fonctionnant sous Android et sur la façon d’avoir des interactions dans l’application lors de l’appui sur des boutons. Des changements mineurs ont aussi été apportés à l’application comme des redimensionnements d’items.</w:t>
       </w:r>
     </w:p>
     <w:p>
@@ -3142,7 +3505,6 @@
         </w:rPr>
         <w:t xml:space="preserve">l’utilisation de </w:t>
       </w:r>
-      <w:proofErr w:type="spellStart"/>
       <w:r>
         <w:rPr>
           <w:i/>
@@ -3150,17 +3512,7 @@
           <w:sz w:val="24"/>
           <w:szCs w:val="24"/>
         </w:rPr>
-        <w:t>safe</w:t>
-      </w:r>
-      <w:proofErr w:type="spellEnd"/>
-      <w:r>
-        <w:rPr>
-          <w:i/>
-          <w:iCs/>
-          <w:sz w:val="24"/>
-          <w:szCs w:val="24"/>
-        </w:rPr>
-        <w:t xml:space="preserve"> args</w:t>
+        <w:t>safe args</w:t>
       </w:r>
       <w:r>
         <w:rPr>
@@ -3170,7 +3522,7 @@
           <w:sz w:val="24"/>
           <w:szCs w:val="24"/>
         </w:rPr>
-        <w:footnoteReference w:id="4"/>
+        <w:footnoteReference w:id="5"/>
       </w:r>
       <w:r>
         <w:rPr>
@@ -3179,7 +3531,6 @@
         </w:rPr>
         <w:t xml:space="preserve">. En résumé, le principe était de créer des objets personnalisés selon nos besoins, d’attribuer des valeurs aux variables dans un fragment et l’interface graphique de la navigation sur Android Studio permet de facilement envoyer l’objet à un autre fragment. Un problème s’est posé lorsque j’ai réalisé que je devais avoir accès aux données à partir de mon fichier </w:t>
       </w:r>
-      <w:proofErr w:type="spellStart"/>
       <w:r>
         <w:rPr>
           <w:i/>
@@ -3189,7 +3540,6 @@
         </w:rPr>
         <w:t>MainActivity</w:t>
       </w:r>
-      <w:proofErr w:type="spellEnd"/>
       <w:r>
         <w:rPr>
           <w:sz w:val="24"/>
@@ -3261,7 +3611,6 @@
         </w:rPr>
         <w:t xml:space="preserve">Suite à l’abandon de la méthode des </w:t>
       </w:r>
-      <w:proofErr w:type="spellStart"/>
       <w:r>
         <w:rPr>
           <w:i/>
@@ -3269,17 +3618,7 @@
           <w:sz w:val="24"/>
           <w:szCs w:val="24"/>
         </w:rPr>
-        <w:t>safe</w:t>
-      </w:r>
-      <w:proofErr w:type="spellEnd"/>
-      <w:r>
-        <w:rPr>
-          <w:i/>
-          <w:iCs/>
-          <w:sz w:val="24"/>
-          <w:szCs w:val="24"/>
-        </w:rPr>
-        <w:t xml:space="preserve"> args</w:t>
+        <w:t>safe args</w:t>
       </w:r>
       <w:r>
         <w:rPr>
@@ -4275,38 +4614,69 @@
         <w:footnoteRef/>
       </w:r>
       <w:r>
-        <w:t xml:space="preserve"> JOVANOVIC, Stefan. </w:t>
+        <w:t xml:space="preserve"> IQBAL, Mansoor. « App Download and Usage Statistics (2020) », dans </w:t>
       </w:r>
       <w:r>
         <w:rPr>
           <w:i/>
           <w:iCs/>
         </w:rPr>
-        <w:t>Navigation Component – Android Studio Tutorial</w:t>
-      </w:r>
-      <w:r>
-        <w:t xml:space="preserve">, 2020, 12 min 10 s, </w:t>
-      </w:r>
-      <w:proofErr w:type="spellStart"/>
+        <w:t>Business of Apps</w:t>
+      </w:r>
+      <w:r>
+        <w:t xml:space="preserve">, 6 mai 2021, </w:t>
+      </w:r>
+      <w:hyperlink r:id="rId1" w:history="1">
+        <w:r>
+          <w:rPr>
+            <w:rStyle w:val="Lienhypertexte"/>
+          </w:rPr>
+          <w:t>https://www.businessofapps.com/data/app-statistics/</w:t>
+        </w:r>
+      </w:hyperlink>
+      <w:r>
+        <w:t xml:space="preserve"> (Page consultée le 17 mai 2021).</w:t>
+      </w:r>
+    </w:p>
+  </w:footnote>
+  <w:footnote w:id="2">
+    <w:p>
+      <w:pPr>
+        <w:pStyle w:val="Notedebasdepage"/>
+      </w:pPr>
+      <w:r>
+        <w:rPr>
+          <w:rStyle w:val="Appelnotedebasdep"/>
+        </w:rPr>
+        <w:footnoteRef/>
+      </w:r>
+      <w:r>
+        <w:rPr>
+          <w:lang w:val="en-CA"/>
+        </w:rPr>
+        <w:t xml:space="preserve"> JOVANOVIC, Stefan. </w:t>
+      </w:r>
       <w:r>
         <w:rPr>
           <w:i/>
           <w:iCs/>
         </w:rPr>
-        <w:t>Stevdza</w:t>
-      </w:r>
-      <w:proofErr w:type="spellEnd"/>
+        <w:t>Navigation Component – Android Studio Tutorial</w:t>
+      </w:r>
+      <w:r>
+        <w:t xml:space="preserve">, 2020, 12 min 10 s, </w:t>
+      </w:r>
       <w:r>
         <w:rPr>
           <w:i/>
           <w:iCs/>
         </w:rPr>
-        <w:t>-San</w:t>
+        <w:t>Stevdza-San</w:t>
       </w:r>
       <w:r>
         <w:t xml:space="preserve">, YouTube, </w:t>
       </w:r>
-      <w:hyperlink r:id="rId1" w:history="1">
+      <w:hyperlink r:id="rId2" w:history="1">
         <w:r>
           <w:rPr>
             <w:rStyle w:val="Lienhypertexte"/>
@@ -4319,7 +4689,7 @@
       </w:r>
     </w:p>
   </w:footnote>
-  <w:footnote w:id="2">
+  <w:footnote w:id="3">
     <w:p>
       <w:pPr>
         <w:pStyle w:val="Notedebasdepage"/>
@@ -4331,15 +4701,7 @@
         <w:footnoteRef/>
       </w:r>
       <w:r>
-        <w:t xml:space="preserve"> WEST, Mark. Android Tutorial – </w:t>
-      </w:r>
-      <w:proofErr w:type="spellStart"/>
-      <w:r>
-        <w:t>TableLayout</w:t>
-      </w:r>
-      <w:proofErr w:type="spellEnd"/>
-      <w:r>
-        <w:t xml:space="preserve"> | Android Studio, 2019, 10 min 9 s, </w:t>
+        <w:t xml:space="preserve"> WEST, Mark. Android Tutorial – TableLayout | Android Studio, 2019, 10 min 9 s, </w:t>
       </w:r>
       <w:r>
         <w:rPr>
@@ -4351,7 +4713,7 @@
       <w:r>
         <w:t xml:space="preserve">, YouTube, </w:t>
       </w:r>
-      <w:hyperlink r:id="rId2" w:history="1">
+      <w:hyperlink r:id="rId3" w:history="1">
         <w:r>
           <w:rPr>
             <w:rStyle w:val="Lienhypertexte"/>
@@ -4370,7 +4732,7 @@
       </w:r>
     </w:p>
   </w:footnote>
-  <w:footnote w:id="3">
+  <w:footnote w:id="4">
     <w:p>
       <w:pPr>
         <w:pStyle w:val="Notedebasdepage"/>
@@ -4382,45 +4744,19 @@
         <w:footnoteRef/>
       </w:r>
       <w:r>
-        <w:t xml:space="preserve"> LACKNER, </w:t>
-      </w:r>
-      <w:proofErr w:type="spellStart"/>
-      <w:r>
-        <w:t>Philipp</w:t>
-      </w:r>
-      <w:proofErr w:type="spellEnd"/>
-      <w:r>
-        <w:t xml:space="preserve">. SPINNER – Android Fundamentals, 2020, 12 min 11 sec, </w:t>
-      </w:r>
-      <w:proofErr w:type="spellStart"/>
+        <w:t xml:space="preserve"> LACKNER, Philipp. SPINNER – Android Fundamentals, 2020, 12 min 11 sec, </w:t>
+      </w:r>
       <w:r>
         <w:rPr>
           <w:i/>
           <w:iCs/>
         </w:rPr>
-        <w:t>Philipp</w:t>
-      </w:r>
-      <w:proofErr w:type="spellEnd"/>
-      <w:r>
-        <w:rPr>
-          <w:i/>
-          <w:iCs/>
-        </w:rPr>
-        <w:t xml:space="preserve"> </w:t>
-      </w:r>
-      <w:proofErr w:type="spellStart"/>
-      <w:r>
-        <w:rPr>
-          <w:i/>
-          <w:iCs/>
-        </w:rPr>
-        <w:t>Lackner</w:t>
-      </w:r>
-      <w:proofErr w:type="spellEnd"/>
+        <w:t>Philipp Lackner</w:t>
+      </w:r>
       <w:r>
         <w:t xml:space="preserve">, YouTube, </w:t>
       </w:r>
-      <w:hyperlink r:id="rId3" w:history="1">
+      <w:hyperlink r:id="rId4" w:history="1">
         <w:r>
           <w:rPr>
             <w:rStyle w:val="Lienhypertexte"/>
@@ -4433,7 +4769,7 @@
       </w:r>
     </w:p>
   </w:footnote>
-  <w:footnote w:id="4">
+  <w:footnote w:id="5">
     <w:p>
       <w:pPr>
         <w:pStyle w:val="Notedebasdepage"/>
@@ -4459,57 +4795,29 @@
           <w:iCs/>
           <w:lang w:val="en-CA"/>
         </w:rPr>
-        <w:t xml:space="preserve">Safe </w:t>
-      </w:r>
-      <w:proofErr w:type="spellStart"/>
+        <w:t>Safe Args – Send Custom Object – Navigation Component | Android Studio Tutorial</w:t>
+      </w:r>
+      <w:r>
+        <w:rPr>
+          <w:lang w:val="en-CA"/>
+        </w:rPr>
+        <w:t xml:space="preserve">, 2020, 7 min 33 s, </w:t>
+      </w:r>
       <w:r>
         <w:rPr>
           <w:i/>
           <w:iCs/>
           <w:lang w:val="en-CA"/>
         </w:rPr>
-        <w:t>Args</w:t>
-      </w:r>
-      <w:proofErr w:type="spellEnd"/>
-      <w:r>
-        <w:rPr>
-          <w:i/>
-          <w:iCs/>
+        <w:t>Steydza-San</w:t>
+      </w:r>
+      <w:r>
+        <w:rPr>
           <w:lang w:val="en-CA"/>
         </w:rPr>
-        <w:t xml:space="preserve"> – Send Custom Object – Navigation Component | Android Studio Tutorial</w:t>
-      </w:r>
-      <w:r>
-        <w:rPr>
-          <w:lang w:val="en-CA"/>
-        </w:rPr>
-        <w:t xml:space="preserve">, 2020, 7 min 33 s, </w:t>
-      </w:r>
-      <w:proofErr w:type="spellStart"/>
-      <w:r>
-        <w:rPr>
-          <w:i/>
-          <w:iCs/>
-          <w:lang w:val="en-CA"/>
-        </w:rPr>
-        <w:t>Steydza</w:t>
-      </w:r>
-      <w:proofErr w:type="spellEnd"/>
-      <w:r>
-        <w:rPr>
-          <w:i/>
-          <w:iCs/>
-          <w:lang w:val="en-CA"/>
-        </w:rPr>
-        <w:t>-San</w:t>
-      </w:r>
-      <w:r>
-        <w:rPr>
-          <w:lang w:val="en-CA"/>
-        </w:rPr>
         <w:t xml:space="preserve">, YouTube, </w:t>
       </w:r>
-      <w:hyperlink r:id="rId4" w:history="1">
+      <w:hyperlink r:id="rId5" w:history="1">
         <w:r>
           <w:rPr>
             <w:rStyle w:val="Lienhypertexte"/>
@@ -4522,35 +4830,7 @@
         <w:rPr>
           <w:lang w:val="en-CA"/>
         </w:rPr>
-        <w:t xml:space="preserve"> (Page </w:t>
-      </w:r>
-      <w:proofErr w:type="spellStart"/>
-      <w:r>
-        <w:rPr>
-          <w:lang w:val="en-CA"/>
-        </w:rPr>
-        <w:t>consultée</w:t>
-      </w:r>
-      <w:proofErr w:type="spellEnd"/>
-      <w:r>
-        <w:rPr>
-          <w:lang w:val="en-CA"/>
-        </w:rPr>
-        <w:t xml:space="preserve"> le 20 </w:t>
-      </w:r>
-      <w:proofErr w:type="spellStart"/>
-      <w:r>
-        <w:rPr>
-          <w:lang w:val="en-CA"/>
-        </w:rPr>
-        <w:t>avril</w:t>
-      </w:r>
-      <w:proofErr w:type="spellEnd"/>
-      <w:r>
-        <w:rPr>
-          <w:lang w:val="en-CA"/>
-        </w:rPr>
-        <w:t xml:space="preserve"> 2021)</w:t>
+        <w:t xml:space="preserve"> (Page consultée le 20 avril 2021)</w:t>
       </w:r>
       <w:r>
         <w:rPr>

</xml_diff>